<commit_message>
Mudanças nos Requisistos Funcionais.
</commit_message>
<xml_diff>
--- a/Documentacao/Documentacao.docx
+++ b/Documentacao/Documentacao.docx
@@ -1635,14 +1635,6 @@
     </w:p>
     <w:p>
       <w:pPr>
-        <w:rPr>
-          <w:rFonts w:cs="Arial"/>
-          <w:sz w:val="24"/>
-        </w:rPr>
-      </w:pPr>
-    </w:p>
-    <w:p>
-      <w:pPr>
         <w:pStyle w:val="Ttulo1"/>
         <w:pageBreakBefore/>
       </w:pPr>
@@ -1657,37 +1649,42 @@
     </w:p>
     <w:tbl>
       <w:tblPr>
-        <w:tblW w:w="8820" w:type="dxa"/>
-        <w:tblInd w:w="70" w:type="dxa"/>
+        <w:tblW w:w="9476" w:type="dxa"/>
+        <w:tblBorders>
+          <w:top w:val="single" w:sz="4" w:space="0" w:color="auto"/>
+          <w:left w:val="single" w:sz="4" w:space="0" w:color="auto"/>
+          <w:bottom w:val="single" w:sz="4" w:space="0" w:color="auto"/>
+          <w:right w:val="single" w:sz="4" w:space="0" w:color="auto"/>
+          <w:insideH w:val="single" w:sz="4" w:space="0" w:color="auto"/>
+          <w:insideV w:val="single" w:sz="4" w:space="0" w:color="auto"/>
+        </w:tblBorders>
         <w:tblLayout w:type="fixed"/>
-        <w:tblCellMar>
-          <w:left w:w="70" w:type="dxa"/>
-          <w:bottom w:w="113" w:type="dxa"/>
-          <w:right w:w="70" w:type="dxa"/>
-        </w:tblCellMar>
         <w:tblLook w:val="01E0" w:firstRow="1" w:lastRow="1" w:firstColumn="1" w:lastColumn="1" w:noHBand="0" w:noVBand="0"/>
       </w:tblPr>
       <w:tblGrid>
-        <w:gridCol w:w="1741"/>
-        <w:gridCol w:w="841"/>
-        <w:gridCol w:w="6238"/>
+        <w:gridCol w:w="2013"/>
+        <w:gridCol w:w="1095"/>
+        <w:gridCol w:w="6368"/>
       </w:tblGrid>
       <w:tr>
         <w:tc>
           <w:tcPr>
-            <w:tcW w:w="1741" w:type="dxa"/>
+            <w:tcW w:w="2013" w:type="dxa"/>
+            <w:shd w:val="clear" w:color="auto" w:fill="auto"/>
           </w:tcPr>
           <w:p>
             <w:pPr>
               <w:pStyle w:val="CommentSubject"/>
               <w:rPr>
                 <w:rFonts w:cs="Arial"/>
+                <w:sz w:val="24"/>
                 <w:szCs w:val="24"/>
               </w:rPr>
             </w:pPr>
             <w:r>
               <w:rPr>
                 <w:rFonts w:cs="Arial"/>
+                <w:sz w:val="24"/>
                 <w:szCs w:val="24"/>
               </w:rPr>
               <w:t>Segurança</w:t>
@@ -1696,40 +1693,46 @@
         </w:tc>
         <w:tc>
           <w:tcPr>
-            <w:tcW w:w="841" w:type="dxa"/>
+            <w:tcW w:w="1095" w:type="dxa"/>
+            <w:shd w:val="clear" w:color="auto" w:fill="auto"/>
           </w:tcPr>
           <w:p>
             <w:pPr>
               <w:pStyle w:val="CommentSubject"/>
               <w:rPr>
                 <w:rFonts w:cs="Arial"/>
+                <w:sz w:val="24"/>
                 <w:szCs w:val="24"/>
               </w:rPr>
             </w:pPr>
             <w:r>
               <w:rPr>
                 <w:rFonts w:cs="Arial"/>
+                <w:sz w:val="24"/>
                 <w:szCs w:val="24"/>
               </w:rPr>
-              <w:t>RNF1:</w:t>
+              <w:t>RNF1</w:t>
             </w:r>
           </w:p>
         </w:tc>
         <w:tc>
           <w:tcPr>
-            <w:tcW w:w="6238" w:type="dxa"/>
+            <w:tcW w:w="6368" w:type="dxa"/>
+            <w:shd w:val="clear" w:color="auto" w:fill="auto"/>
           </w:tcPr>
           <w:p>
             <w:pPr>
               <w:rPr>
                 <w:rFonts w:cs="Arial"/>
                 <w:iCs/>
+                <w:sz w:val="24"/>
               </w:rPr>
             </w:pPr>
             <w:r>
               <w:rPr>
                 <w:rFonts w:cs="Arial"/>
                 <w:iCs/>
+                <w:sz w:val="24"/>
               </w:rPr>
               <w:t>O programa manterá senhas dos funcionários da prestadora e dos clientes nas faculdades.</w:t>
             </w:r>
@@ -1739,13 +1742,15 @@
       <w:tr>
         <w:tc>
           <w:tcPr>
-            <w:tcW w:w="1741" w:type="dxa"/>
+            <w:tcW w:w="2013" w:type="dxa"/>
+            <w:shd w:val="clear" w:color="auto" w:fill="auto"/>
           </w:tcPr>
           <w:p>
             <w:pPr>
               <w:pStyle w:val="CommentSubject"/>
               <w:rPr>
                 <w:rFonts w:cs="Arial"/>
+                <w:sz w:val="24"/>
                 <w:szCs w:val="24"/>
               </w:rPr>
             </w:pPr>
@@ -1753,40 +1758,46 @@
         </w:tc>
         <w:tc>
           <w:tcPr>
-            <w:tcW w:w="841" w:type="dxa"/>
+            <w:tcW w:w="1095" w:type="dxa"/>
+            <w:shd w:val="clear" w:color="auto" w:fill="auto"/>
           </w:tcPr>
           <w:p>
             <w:pPr>
               <w:pStyle w:val="CommentSubject"/>
               <w:rPr>
                 <w:rFonts w:cs="Arial"/>
+                <w:sz w:val="24"/>
                 <w:szCs w:val="24"/>
               </w:rPr>
             </w:pPr>
             <w:r>
               <w:rPr>
                 <w:rFonts w:cs="Arial"/>
+                <w:sz w:val="24"/>
                 <w:szCs w:val="24"/>
               </w:rPr>
-              <w:t>RNF4</w:t>
+              <w:t>RNF2</w:t>
             </w:r>
           </w:p>
         </w:tc>
         <w:tc>
           <w:tcPr>
-            <w:tcW w:w="6238" w:type="dxa"/>
+            <w:tcW w:w="6368" w:type="dxa"/>
+            <w:shd w:val="clear" w:color="auto" w:fill="auto"/>
           </w:tcPr>
           <w:p>
             <w:pPr>
               <w:rPr>
                 <w:rFonts w:cs="Arial"/>
                 <w:iCs/>
+                <w:sz w:val="24"/>
               </w:rPr>
             </w:pPr>
             <w:r>
               <w:rPr>
                 <w:rFonts w:cs="Arial"/>
                 <w:iCs/>
+                <w:sz w:val="24"/>
               </w:rPr>
               <w:t xml:space="preserve">A senha de acesso deve ser o cpf </w:t>
             </w:r>
@@ -1794,207 +1805,236 @@
               <w:rPr>
                 <w:rFonts w:cs="Arial"/>
                 <w:iCs/>
+                <w:sz w:val="24"/>
               </w:rPr>
               <w:t>do usuário e o login seu ultimo nome</w:t>
+            </w:r>
+            <w:r>
+              <w:rPr>
+                <w:rFonts w:cs="Arial"/>
+                <w:iCs/>
+                <w:sz w:val="24"/>
+              </w:rPr>
+              <w:t>.</w:t>
+            </w:r>
+          </w:p>
+        </w:tc>
+      </w:tr>
+      <w:tr>
+        <w:tc>
+          <w:tcPr>
+            <w:tcW w:w="2013" w:type="dxa"/>
+            <w:shd w:val="clear" w:color="auto" w:fill="auto"/>
+          </w:tcPr>
+          <w:p>
+            <w:pPr>
+              <w:pStyle w:val="CommentSubject"/>
+              <w:rPr>
+                <w:rFonts w:cs="Arial"/>
+                <w:sz w:val="24"/>
+                <w:szCs w:val="24"/>
+              </w:rPr>
+            </w:pPr>
+            <w:r>
+              <w:rPr>
+                <w:rFonts w:cs="Arial"/>
+                <w:sz w:val="24"/>
+                <w:szCs w:val="24"/>
+              </w:rPr>
+              <w:t>Disponibilidade</w:t>
+            </w:r>
+          </w:p>
+        </w:tc>
+        <w:tc>
+          <w:tcPr>
+            <w:tcW w:w="1095" w:type="dxa"/>
+            <w:shd w:val="clear" w:color="auto" w:fill="auto"/>
+          </w:tcPr>
+          <w:p>
+            <w:pPr>
+              <w:pStyle w:val="CommentSubject"/>
+              <w:rPr>
+                <w:rFonts w:cs="Arial"/>
+                <w:sz w:val="24"/>
+                <w:szCs w:val="24"/>
+              </w:rPr>
+            </w:pPr>
+            <w:r>
+              <w:rPr>
+                <w:rFonts w:cs="Arial"/>
+                <w:sz w:val="24"/>
+                <w:szCs w:val="24"/>
+              </w:rPr>
+              <w:t>RNF3</w:t>
+            </w:r>
+          </w:p>
+        </w:tc>
+        <w:tc>
+          <w:tcPr>
+            <w:tcW w:w="6368" w:type="dxa"/>
+            <w:shd w:val="clear" w:color="auto" w:fill="auto"/>
+          </w:tcPr>
+          <w:p>
+            <w:pPr>
+              <w:rPr>
+                <w:rFonts w:cs="Arial"/>
+                <w:iCs/>
+                <w:sz w:val="24"/>
+              </w:rPr>
+            </w:pPr>
+            <w:r>
+              <w:rPr>
+                <w:rFonts w:cs="Arial"/>
+                <w:iCs/>
+                <w:sz w:val="24"/>
+              </w:rPr>
+              <w:t>O programa será disponibilizado as faculdades, com algumas restrições de acesso</w:t>
+            </w:r>
+            <w:r>
+              <w:rPr>
+                <w:rFonts w:cs="Arial"/>
+                <w:iCs/>
+                <w:sz w:val="24"/>
+              </w:rPr>
+              <w:t>,</w:t>
+            </w:r>
+            <w:r>
+              <w:rPr>
+                <w:rFonts w:cs="Arial"/>
+                <w:iCs/>
+                <w:sz w:val="24"/>
+              </w:rPr>
+              <w:t xml:space="preserve"> e a empresa de manutenção.</w:t>
             </w:r>
             <w:bookmarkStart w:id="3" w:name="_GoBack"/>
             <w:bookmarkEnd w:id="3"/>
-            <w:r>
-              <w:rPr>
-                <w:rFonts w:cs="Arial"/>
-                <w:iCs/>
-              </w:rPr>
-              <w:t>.</w:t>
-            </w:r>
           </w:p>
         </w:tc>
       </w:tr>
       <w:tr>
         <w:tc>
           <w:tcPr>
-            <w:tcW w:w="1741" w:type="dxa"/>
+            <w:tcW w:w="2013" w:type="dxa"/>
+            <w:shd w:val="clear" w:color="auto" w:fill="auto"/>
           </w:tcPr>
           <w:p>
             <w:pPr>
               <w:pStyle w:val="CommentSubject"/>
               <w:rPr>
                 <w:rFonts w:cs="Arial"/>
+                <w:sz w:val="24"/>
                 <w:szCs w:val="24"/>
               </w:rPr>
             </w:pPr>
+          </w:p>
+        </w:tc>
+        <w:tc>
+          <w:tcPr>
+            <w:tcW w:w="1095" w:type="dxa"/>
+            <w:shd w:val="clear" w:color="auto" w:fill="auto"/>
+          </w:tcPr>
+          <w:p>
+            <w:pPr>
+              <w:pStyle w:val="CommentSubject"/>
+              <w:rPr>
+                <w:rFonts w:cs="Arial"/>
+                <w:sz w:val="24"/>
+                <w:szCs w:val="24"/>
+              </w:rPr>
+            </w:pPr>
+          </w:p>
+        </w:tc>
+        <w:tc>
+          <w:tcPr>
+            <w:tcW w:w="6368" w:type="dxa"/>
+            <w:shd w:val="clear" w:color="auto" w:fill="auto"/>
+          </w:tcPr>
+          <w:p>
+            <w:pPr>
+              <w:rPr>
+                <w:rFonts w:cs="Arial"/>
+                <w:iCs/>
+                <w:sz w:val="24"/>
+              </w:rPr>
+            </w:pPr>
+          </w:p>
+        </w:tc>
+      </w:tr>
+      <w:tr>
+        <w:tc>
+          <w:tcPr>
+            <w:tcW w:w="2013" w:type="dxa"/>
+            <w:shd w:val="clear" w:color="auto" w:fill="auto"/>
+          </w:tcPr>
+          <w:p>
+            <w:pPr>
+              <w:pStyle w:val="CommentSubject"/>
+              <w:rPr>
+                <w:rFonts w:cs="Arial"/>
+                <w:sz w:val="24"/>
+                <w:szCs w:val="24"/>
+              </w:rPr>
+            </w:pPr>
             <w:r>
               <w:rPr>
                 <w:rFonts w:cs="Arial"/>
+                <w:sz w:val="24"/>
                 <w:szCs w:val="24"/>
               </w:rPr>
-              <w:t>Disponibilidade</w:t>
+              <w:t>Robustez</w:t>
             </w:r>
           </w:p>
         </w:tc>
         <w:tc>
           <w:tcPr>
-            <w:tcW w:w="841" w:type="dxa"/>
+            <w:tcW w:w="1095" w:type="dxa"/>
+            <w:shd w:val="clear" w:color="auto" w:fill="auto"/>
           </w:tcPr>
           <w:p>
             <w:pPr>
               <w:pStyle w:val="CommentSubject"/>
               <w:rPr>
                 <w:rFonts w:cs="Arial"/>
+                <w:sz w:val="24"/>
                 <w:szCs w:val="24"/>
               </w:rPr>
             </w:pPr>
             <w:r>
               <w:rPr>
                 <w:rFonts w:cs="Arial"/>
+                <w:sz w:val="24"/>
                 <w:szCs w:val="24"/>
               </w:rPr>
-              <w:t>RNF2</w:t>
+              <w:t>RNF4</w:t>
             </w:r>
           </w:p>
         </w:tc>
         <w:tc>
           <w:tcPr>
-            <w:tcW w:w="6238" w:type="dxa"/>
+            <w:tcW w:w="6368" w:type="dxa"/>
+            <w:shd w:val="clear" w:color="auto" w:fill="auto"/>
           </w:tcPr>
           <w:p>
             <w:pPr>
               <w:rPr>
                 <w:rFonts w:cs="Arial"/>
                 <w:iCs/>
+                <w:sz w:val="24"/>
               </w:rPr>
             </w:pPr>
             <w:r>
               <w:rPr>
                 <w:rFonts w:cs="Arial"/>
                 <w:iCs/>
-              </w:rPr>
-              <w:t>O programa será disponibilizado as faculdades, com algumas restrições de acesso</w:t>
+                <w:sz w:val="24"/>
+              </w:rPr>
+              <w:t>O sistema devera ser capaz de lidar com 500 mil acessos</w:t>
             </w:r>
             <w:r>
               <w:rPr>
                 <w:rFonts w:cs="Arial"/>
                 <w:iCs/>
-              </w:rPr>
-              <w:t>,</w:t>
-            </w:r>
-            <w:r>
-              <w:rPr>
-                <w:rFonts w:cs="Arial"/>
-                <w:iCs/>
-              </w:rPr>
-              <w:t xml:space="preserve"> e a empresa de manutenção. </w:t>
-            </w:r>
-          </w:p>
-        </w:tc>
-      </w:tr>
-      <w:tr>
-        <w:tc>
-          <w:tcPr>
-            <w:tcW w:w="1741" w:type="dxa"/>
-          </w:tcPr>
-          <w:p>
-            <w:pPr>
-              <w:pStyle w:val="CommentSubject"/>
-              <w:rPr>
-                <w:rFonts w:cs="Arial"/>
-                <w:szCs w:val="24"/>
-              </w:rPr>
-            </w:pPr>
-          </w:p>
-        </w:tc>
-        <w:tc>
-          <w:tcPr>
-            <w:tcW w:w="841" w:type="dxa"/>
-          </w:tcPr>
-          <w:p>
-            <w:pPr>
-              <w:pStyle w:val="CommentSubject"/>
-              <w:rPr>
-                <w:rFonts w:cs="Arial"/>
-                <w:szCs w:val="24"/>
-              </w:rPr>
-            </w:pPr>
-          </w:p>
-        </w:tc>
-        <w:tc>
-          <w:tcPr>
-            <w:tcW w:w="6238" w:type="dxa"/>
-          </w:tcPr>
-          <w:p>
-            <w:pPr>
-              <w:rPr>
-                <w:rFonts w:cs="Arial"/>
-                <w:iCs/>
-              </w:rPr>
-            </w:pPr>
-          </w:p>
-        </w:tc>
-      </w:tr>
-      <w:tr>
-        <w:tc>
-          <w:tcPr>
-            <w:tcW w:w="1741" w:type="dxa"/>
-          </w:tcPr>
-          <w:p>
-            <w:pPr>
-              <w:pStyle w:val="CommentSubject"/>
-              <w:rPr>
-                <w:rFonts w:cs="Arial"/>
-                <w:szCs w:val="24"/>
-              </w:rPr>
-            </w:pPr>
-            <w:r>
-              <w:rPr>
-                <w:rFonts w:cs="Arial"/>
-                <w:szCs w:val="24"/>
-              </w:rPr>
-              <w:t>Robustez</w:t>
-            </w:r>
-          </w:p>
-        </w:tc>
-        <w:tc>
-          <w:tcPr>
-            <w:tcW w:w="841" w:type="dxa"/>
-          </w:tcPr>
-          <w:p>
-            <w:pPr>
-              <w:pStyle w:val="CommentSubject"/>
-              <w:rPr>
-                <w:rFonts w:cs="Arial"/>
-                <w:szCs w:val="24"/>
-              </w:rPr>
-            </w:pPr>
-            <w:r>
-              <w:rPr>
-                <w:rFonts w:cs="Arial"/>
-                <w:szCs w:val="24"/>
-              </w:rPr>
-              <w:t>RNF3</w:t>
-            </w:r>
-          </w:p>
-        </w:tc>
-        <w:tc>
-          <w:tcPr>
-            <w:tcW w:w="6238" w:type="dxa"/>
-          </w:tcPr>
-          <w:p>
-            <w:pPr>
-              <w:rPr>
-                <w:rFonts w:cs="Arial"/>
-                <w:iCs/>
-              </w:rPr>
-            </w:pPr>
-            <w:r>
-              <w:rPr>
-                <w:rFonts w:cs="Arial"/>
-                <w:iCs/>
-              </w:rPr>
-              <w:t>O sistema devera ser capaz de lidar com 500 mil de acessos</w:t>
-            </w:r>
-            <w:r>
-              <w:rPr>
-                <w:rFonts w:cs="Arial"/>
-                <w:iCs/>
+                <w:sz w:val="24"/>
               </w:rPr>
               <w:t xml:space="preserve"> (registro de novo pedido, busca de pedido, acompanhamento de pedido, confirmação de pedido realizado)</w:t>
             </w:r>
@@ -2002,6 +2042,7 @@
               <w:rPr>
                 <w:rFonts w:cs="Arial"/>
                 <w:iCs/>
+                <w:sz w:val="24"/>
               </w:rPr>
               <w:t xml:space="preserve"> diários</w:t>
             </w:r>
@@ -2009,6 +2050,7 @@
               <w:rPr>
                 <w:rFonts w:cs="Arial"/>
                 <w:iCs/>
+                <w:sz w:val="24"/>
               </w:rPr>
               <w:t>.</w:t>
             </w:r>
@@ -2018,13 +2060,15 @@
       <w:tr>
         <w:tc>
           <w:tcPr>
-            <w:tcW w:w="1741" w:type="dxa"/>
+            <w:tcW w:w="2013" w:type="dxa"/>
+            <w:shd w:val="clear" w:color="auto" w:fill="auto"/>
           </w:tcPr>
           <w:p>
             <w:pPr>
               <w:pStyle w:val="CommentSubject"/>
               <w:rPr>
                 <w:rFonts w:cs="Arial"/>
+                <w:sz w:val="24"/>
                 <w:szCs w:val="24"/>
               </w:rPr>
             </w:pPr>
@@ -2032,13 +2076,15 @@
         </w:tc>
         <w:tc>
           <w:tcPr>
-            <w:tcW w:w="841" w:type="dxa"/>
+            <w:tcW w:w="1095" w:type="dxa"/>
+            <w:shd w:val="clear" w:color="auto" w:fill="auto"/>
           </w:tcPr>
           <w:p>
             <w:pPr>
               <w:pStyle w:val="CommentSubject"/>
               <w:rPr>
                 <w:rFonts w:cs="Arial"/>
+                <w:sz w:val="24"/>
                 <w:szCs w:val="24"/>
               </w:rPr>
             </w:pPr>
@@ -2046,13 +2092,15 @@
         </w:tc>
         <w:tc>
           <w:tcPr>
-            <w:tcW w:w="6238" w:type="dxa"/>
+            <w:tcW w:w="6368" w:type="dxa"/>
+            <w:shd w:val="clear" w:color="auto" w:fill="auto"/>
           </w:tcPr>
           <w:p>
             <w:pPr>
               <w:rPr>
                 <w:rFonts w:cs="Arial"/>
                 <w:iCs/>
+                <w:sz w:val="24"/>
               </w:rPr>
             </w:pPr>
           </w:p>
@@ -2061,19 +2109,22 @@
       <w:tr>
         <w:tc>
           <w:tcPr>
-            <w:tcW w:w="1741" w:type="dxa"/>
+            <w:tcW w:w="2013" w:type="dxa"/>
+            <w:shd w:val="clear" w:color="auto" w:fill="auto"/>
           </w:tcPr>
           <w:p>
             <w:pPr>
               <w:pStyle w:val="CommentSubject"/>
               <w:rPr>
                 <w:rFonts w:cs="Arial"/>
+                <w:sz w:val="24"/>
                 <w:szCs w:val="24"/>
               </w:rPr>
             </w:pPr>
             <w:r>
               <w:rPr>
                 <w:rFonts w:cs="Arial"/>
+                <w:sz w:val="24"/>
                 <w:szCs w:val="24"/>
               </w:rPr>
               <w:t>Tecnológicos</w:t>
@@ -2082,42 +2133,64 @@
         </w:tc>
         <w:tc>
           <w:tcPr>
-            <w:tcW w:w="841" w:type="dxa"/>
+            <w:tcW w:w="1095" w:type="dxa"/>
+            <w:shd w:val="clear" w:color="auto" w:fill="auto"/>
           </w:tcPr>
           <w:p>
             <w:pPr>
               <w:pStyle w:val="CommentSubject"/>
               <w:rPr>
                 <w:rFonts w:cs="Arial"/>
+                <w:sz w:val="24"/>
                 <w:szCs w:val="24"/>
               </w:rPr>
             </w:pPr>
-          </w:p>
-        </w:tc>
-        <w:tc>
-          <w:tcPr>
-            <w:tcW w:w="6238" w:type="dxa"/>
+            <w:r>
+              <w:rPr>
+                <w:rFonts w:cs="Arial"/>
+                <w:sz w:val="24"/>
+                <w:szCs w:val="24"/>
+              </w:rPr>
+              <w:t>RNF5</w:t>
+            </w:r>
+          </w:p>
+        </w:tc>
+        <w:tc>
+          <w:tcPr>
+            <w:tcW w:w="6368" w:type="dxa"/>
+            <w:shd w:val="clear" w:color="auto" w:fill="auto"/>
           </w:tcPr>
           <w:p>
             <w:pPr>
               <w:rPr>
                 <w:rFonts w:cs="Arial"/>
                 <w:iCs/>
-              </w:rPr>
-            </w:pPr>
+                <w:sz w:val="24"/>
+              </w:rPr>
+            </w:pPr>
+            <w:r>
+              <w:rPr>
+                <w:rFonts w:cs="Arial"/>
+                <w:iCs/>
+                <w:sz w:val="24"/>
+              </w:rPr>
+              <w:t>O programa será implantado como aplicação Windows.</w:t>
+            </w:r>
           </w:p>
         </w:tc>
       </w:tr>
       <w:tr>
         <w:tc>
           <w:tcPr>
-            <w:tcW w:w="1741" w:type="dxa"/>
+            <w:tcW w:w="2013" w:type="dxa"/>
+            <w:shd w:val="clear" w:color="auto" w:fill="auto"/>
           </w:tcPr>
           <w:p>
             <w:pPr>
               <w:pStyle w:val="CommentSubject"/>
               <w:rPr>
                 <w:rFonts w:cs="Arial"/>
+                <w:sz w:val="24"/>
                 <w:szCs w:val="24"/>
               </w:rPr>
             </w:pPr>
@@ -2125,13 +2198,15 @@
         </w:tc>
         <w:tc>
           <w:tcPr>
-            <w:tcW w:w="841" w:type="dxa"/>
+            <w:tcW w:w="1095" w:type="dxa"/>
+            <w:shd w:val="clear" w:color="auto" w:fill="auto"/>
           </w:tcPr>
           <w:p>
             <w:pPr>
               <w:pStyle w:val="CommentSubject"/>
               <w:rPr>
                 <w:rFonts w:cs="Arial"/>
+                <w:sz w:val="24"/>
                 <w:szCs w:val="24"/>
               </w:rPr>
             </w:pPr>
@@ -2139,13 +2214,15 @@
         </w:tc>
         <w:tc>
           <w:tcPr>
-            <w:tcW w:w="6238" w:type="dxa"/>
+            <w:tcW w:w="6368" w:type="dxa"/>
+            <w:shd w:val="clear" w:color="auto" w:fill="auto"/>
           </w:tcPr>
           <w:p>
             <w:pPr>
               <w:rPr>
                 <w:rFonts w:cs="Arial"/>
                 <w:iCs/>
+                <w:sz w:val="24"/>
               </w:rPr>
             </w:pPr>
           </w:p>
@@ -2154,13 +2231,16 @@
       <w:tr>
         <w:tc>
           <w:tcPr>
-            <w:tcW w:w="1741" w:type="dxa"/>
+            <w:tcW w:w="2013" w:type="dxa"/>
+            <w:shd w:val="clear" w:color="auto" w:fill="auto"/>
           </w:tcPr>
           <w:p>
             <w:pPr>
               <w:pStyle w:val="Textodecomentrio"/>
               <w:rPr>
                 <w:rFonts w:cs="Arial"/>
+                <w:sz w:val="24"/>
+                <w:szCs w:val="24"/>
               </w:rPr>
             </w:pPr>
             <w:r>
@@ -2168,71 +2248,73 @@
                 <w:rFonts w:cs="Arial"/>
                 <w:b/>
                 <w:bCs/>
+                <w:sz w:val="24"/>
                 <w:szCs w:val="24"/>
               </w:rPr>
-              <w:t>Usabilidade:</w:t>
+              <w:t>Usabilidade</w:t>
             </w:r>
           </w:p>
         </w:tc>
         <w:tc>
           <w:tcPr>
-            <w:tcW w:w="841" w:type="dxa"/>
+            <w:tcW w:w="1095" w:type="dxa"/>
+            <w:shd w:val="clear" w:color="auto" w:fill="auto"/>
           </w:tcPr>
           <w:p>
             <w:pPr>
               <w:pStyle w:val="CommentSubject"/>
               <w:rPr>
                 <w:rFonts w:cs="Arial"/>
+                <w:sz w:val="24"/>
                 <w:szCs w:val="24"/>
               </w:rPr>
             </w:pPr>
             <w:r>
               <w:rPr>
                 <w:rFonts w:cs="Arial"/>
+                <w:sz w:val="24"/>
                 <w:szCs w:val="24"/>
               </w:rPr>
-              <w:t>RNF11</w:t>
+              <w:t>RNF6</w:t>
             </w:r>
           </w:p>
         </w:tc>
         <w:tc>
           <w:tcPr>
-            <w:tcW w:w="6238" w:type="dxa"/>
+            <w:tcW w:w="6368" w:type="dxa"/>
+            <w:shd w:val="clear" w:color="auto" w:fill="auto"/>
           </w:tcPr>
           <w:p>
             <w:pPr>
               <w:rPr>
                 <w:rFonts w:cs="Arial"/>
                 <w:iCs/>
+                <w:sz w:val="24"/>
               </w:rPr>
             </w:pPr>
             <w:r>
               <w:rPr>
                 <w:rFonts w:cs="Arial"/>
                 <w:iCs/>
-              </w:rPr>
-              <w:t xml:space="preserve">O programa </w:t>
+                <w:sz w:val="24"/>
+              </w:rPr>
+              <w:t>Será instalado em cada computador da facu</w:t>
             </w:r>
             <w:r>
               <w:rPr>
                 <w:rFonts w:cs="Arial"/>
                 <w:iCs/>
-              </w:rPr>
-              <w:t>será</w:t>
+                <w:sz w:val="24"/>
+              </w:rPr>
+              <w:t>ldade com restrições no a</w:t>
             </w:r>
             <w:r>
               <w:rPr>
                 <w:rFonts w:cs="Arial"/>
                 <w:iCs/>
-              </w:rPr>
-              <w:t xml:space="preserve"> </w:t>
-            </w:r>
-            <w:r>
-              <w:rPr>
-                <w:rFonts w:cs="Arial"/>
-                <w:iCs/>
-              </w:rPr>
-              <w:t>implantado em cada computador da faculdade como aplicação Windows.</w:t>
+                <w:sz w:val="24"/>
+              </w:rPr>
+              <w:t>cesso.</w:t>
             </w:r>
           </w:p>
         </w:tc>
@@ -2240,7 +2322,8 @@
       <w:tr>
         <w:tc>
           <w:tcPr>
-            <w:tcW w:w="1741" w:type="dxa"/>
+            <w:tcW w:w="2013" w:type="dxa"/>
+            <w:shd w:val="clear" w:color="auto" w:fill="auto"/>
           </w:tcPr>
           <w:p>
             <w:pPr>
@@ -2249,6 +2332,7 @@
                 <w:rFonts w:cs="Arial"/>
                 <w:b/>
                 <w:bCs/>
+                <w:sz w:val="24"/>
                 <w:szCs w:val="24"/>
               </w:rPr>
             </w:pPr>
@@ -2256,13 +2340,15 @@
         </w:tc>
         <w:tc>
           <w:tcPr>
-            <w:tcW w:w="841" w:type="dxa"/>
+            <w:tcW w:w="1095" w:type="dxa"/>
+            <w:shd w:val="clear" w:color="auto" w:fill="auto"/>
           </w:tcPr>
           <w:p>
             <w:pPr>
               <w:pStyle w:val="CommentSubject"/>
               <w:rPr>
                 <w:rFonts w:cs="Arial"/>
+                <w:sz w:val="24"/>
                 <w:szCs w:val="24"/>
               </w:rPr>
             </w:pPr>
@@ -2270,13 +2356,15 @@
         </w:tc>
         <w:tc>
           <w:tcPr>
-            <w:tcW w:w="6238" w:type="dxa"/>
+            <w:tcW w:w="6368" w:type="dxa"/>
+            <w:shd w:val="clear" w:color="auto" w:fill="auto"/>
           </w:tcPr>
           <w:p>
             <w:pPr>
               <w:rPr>
                 <w:rFonts w:cs="Arial"/>
                 <w:iCs/>
+                <w:sz w:val="24"/>
               </w:rPr>
             </w:pPr>
           </w:p>
@@ -11431,6 +11519,29 @@
       <w:szCs w:val="18"/>
     </w:rPr>
   </w:style>
+  <w:style w:type="table" w:styleId="Tabelacomgrade">
+    <w:name w:val="Table Grid"/>
+    <w:basedOn w:val="Tabelanormal"/>
+    <w:uiPriority w:val="59"/>
+    <w:rsid w:val="003626DA"/>
+    <w:tblPr>
+      <w:tblInd w:w="0" w:type="dxa"/>
+      <w:tblBorders>
+        <w:top w:val="single" w:sz="4" w:space="0" w:color="auto"/>
+        <w:left w:val="single" w:sz="4" w:space="0" w:color="auto"/>
+        <w:bottom w:val="single" w:sz="4" w:space="0" w:color="auto"/>
+        <w:right w:val="single" w:sz="4" w:space="0" w:color="auto"/>
+        <w:insideH w:val="single" w:sz="4" w:space="0" w:color="auto"/>
+        <w:insideV w:val="single" w:sz="4" w:space="0" w:color="auto"/>
+      </w:tblBorders>
+      <w:tblCellMar>
+        <w:top w:w="0" w:type="dxa"/>
+        <w:left w:w="108" w:type="dxa"/>
+        <w:bottom w:w="0" w:type="dxa"/>
+        <w:right w:w="108" w:type="dxa"/>
+      </w:tblCellMar>
+    </w:tblPr>
+  </w:style>
   <w:style w:type="paragraph" w:styleId="Legenda">
     <w:name w:val="caption"/>
     <w:basedOn w:val="Normal"/>
@@ -12113,6 +12224,29 @@
       <w:szCs w:val="18"/>
     </w:rPr>
   </w:style>
+  <w:style w:type="table" w:styleId="Tabelacomgrade">
+    <w:name w:val="Table Grid"/>
+    <w:basedOn w:val="Tabelanormal"/>
+    <w:uiPriority w:val="59"/>
+    <w:rsid w:val="003626DA"/>
+    <w:tblPr>
+      <w:tblInd w:w="0" w:type="dxa"/>
+      <w:tblBorders>
+        <w:top w:val="single" w:sz="4" w:space="0" w:color="auto"/>
+        <w:left w:val="single" w:sz="4" w:space="0" w:color="auto"/>
+        <w:bottom w:val="single" w:sz="4" w:space="0" w:color="auto"/>
+        <w:right w:val="single" w:sz="4" w:space="0" w:color="auto"/>
+        <w:insideH w:val="single" w:sz="4" w:space="0" w:color="auto"/>
+        <w:insideV w:val="single" w:sz="4" w:space="0" w:color="auto"/>
+      </w:tblBorders>
+      <w:tblCellMar>
+        <w:top w:w="0" w:type="dxa"/>
+        <w:left w:w="108" w:type="dxa"/>
+        <w:bottom w:w="0" w:type="dxa"/>
+        <w:right w:w="108" w:type="dxa"/>
+      </w:tblCellMar>
+    </w:tblPr>
+  </w:style>
   <w:style w:type="paragraph" w:styleId="Legenda">
     <w:name w:val="caption"/>
     <w:basedOn w:val="Normal"/>

</xml_diff>

<commit_message>
Mudanças na Documentação do Programa de Manutenção Automatizado - PMA.
</commit_message>
<xml_diff>
--- a/Documentacao/Documentacao.docx
+++ b/Documentacao/Documentacao.docx
@@ -10,7 +10,7 @@
           <w:rFonts w:cs="Arial"/>
           <w:b/>
           <w:bCs/>
-          <w:sz w:val="28"/>
+          <w:sz w:val="24"/>
         </w:rPr>
       </w:pPr>
     </w:p>
@@ -22,7 +22,7 @@
           <w:rFonts w:cs="Arial"/>
           <w:b/>
           <w:bCs/>
-          <w:sz w:val="28"/>
+          <w:sz w:val="24"/>
         </w:rPr>
       </w:pPr>
     </w:p>
@@ -32,7 +32,7 @@
         <w:rPr>
           <w:rFonts w:cs="Arial"/>
           <w:b/>
-          <w:sz w:val="36"/>
+          <w:sz w:val="24"/>
         </w:rPr>
       </w:pPr>
     </w:p>
@@ -42,7 +42,7 @@
         <w:rPr>
           <w:rFonts w:cs="Arial"/>
           <w:b/>
-          <w:sz w:val="36"/>
+          <w:sz w:val="24"/>
         </w:rPr>
       </w:pPr>
     </w:p>
@@ -52,7 +52,7 @@
         <w:rPr>
           <w:rFonts w:cs="Arial"/>
           <w:b/>
-          <w:sz w:val="36"/>
+          <w:sz w:val="24"/>
         </w:rPr>
       </w:pPr>
     </w:p>
@@ -62,7 +62,7 @@
         <w:rPr>
           <w:rFonts w:cs="Arial"/>
           <w:b/>
-          <w:sz w:val="36"/>
+          <w:sz w:val="24"/>
         </w:rPr>
       </w:pPr>
     </w:p>
@@ -72,7 +72,7 @@
         <w:rPr>
           <w:rFonts w:cs="Arial"/>
           <w:b/>
-          <w:sz w:val="36"/>
+          <w:sz w:val="24"/>
         </w:rPr>
       </w:pPr>
     </w:p>
@@ -82,7 +82,7 @@
         <w:rPr>
           <w:rFonts w:cs="Arial"/>
           <w:b/>
-          <w:sz w:val="36"/>
+          <w:sz w:val="24"/>
         </w:rPr>
       </w:pPr>
     </w:p>
@@ -92,7 +92,7 @@
         <w:rPr>
           <w:rFonts w:cs="Arial"/>
           <w:b/>
-          <w:sz w:val="36"/>
+          <w:sz w:val="24"/>
         </w:rPr>
       </w:pPr>
     </w:p>
@@ -102,7 +102,7 @@
         <w:rPr>
           <w:rFonts w:cs="Arial"/>
           <w:b/>
-          <w:sz w:val="36"/>
+          <w:sz w:val="24"/>
         </w:rPr>
       </w:pPr>
     </w:p>
@@ -112,7 +112,7 @@
         <w:rPr>
           <w:rFonts w:cs="Arial"/>
           <w:b/>
-          <w:sz w:val="36"/>
+          <w:sz w:val="24"/>
         </w:rPr>
       </w:pPr>
     </w:p>
@@ -122,7 +122,7 @@
         <w:rPr>
           <w:rFonts w:cs="Arial"/>
           <w:b/>
-          <w:sz w:val="36"/>
+          <w:sz w:val="24"/>
         </w:rPr>
       </w:pPr>
     </w:p>
@@ -132,7 +132,7 @@
         <w:rPr>
           <w:rFonts w:cs="Arial"/>
           <w:b/>
-          <w:sz w:val="36"/>
+          <w:sz w:val="24"/>
         </w:rPr>
       </w:pPr>
     </w:p>
@@ -143,6 +143,7 @@
           <w:rFonts w:cs="Arial"/>
           <w:b/>
           <w:sz w:val="40"/>
+          <w:szCs w:val="40"/>
         </w:rPr>
       </w:pPr>
       <w:r>
@@ -150,6 +151,7 @@
           <w:rFonts w:cs="Arial"/>
           <w:b/>
           <w:sz w:val="40"/>
+          <w:szCs w:val="40"/>
         </w:rPr>
         <w:t>I</w:t>
       </w:r>
@@ -158,6 +160,7 @@
           <w:rFonts w:cs="Arial"/>
           <w:b/>
           <w:sz w:val="40"/>
+          <w:szCs w:val="40"/>
         </w:rPr>
         <w:t>TI</w:t>
       </w:r>
@@ -168,7 +171,7 @@
         <w:rPr>
           <w:rFonts w:cs="Arial"/>
           <w:b/>
-          <w:sz w:val="32"/>
+          <w:sz w:val="24"/>
         </w:rPr>
       </w:pPr>
     </w:p>
@@ -178,14 +181,16 @@
         <w:rPr>
           <w:rFonts w:cs="Arial"/>
           <w:b/>
-          <w:sz w:val="32"/>
+          <w:sz w:val="36"/>
+          <w:szCs w:val="36"/>
         </w:rPr>
       </w:pPr>
       <w:r>
         <w:rPr>
           <w:rFonts w:cs="Arial"/>
           <w:b/>
-          <w:sz w:val="32"/>
+          <w:sz w:val="36"/>
+          <w:szCs w:val="36"/>
         </w:rPr>
         <w:t>Documentação</w:t>
       </w:r>
@@ -193,25 +198,10 @@
         <w:rPr>
           <w:rFonts w:cs="Arial"/>
           <w:b/>
-          <w:sz w:val="32"/>
-        </w:rPr>
-        <w:t xml:space="preserve"> </w:t>
-      </w:r>
-      <w:r>
-        <w:rPr>
-          <w:rFonts w:cs="Arial"/>
-          <w:b/>
-          <w:sz w:val="32"/>
-        </w:rPr>
-        <w:t>de</w:t>
-      </w:r>
-      <w:r>
-        <w:rPr>
-          <w:rFonts w:cs="Arial"/>
-          <w:b/>
-          <w:sz w:val="32"/>
-        </w:rPr>
-        <w:t xml:space="preserve"> Software </w:t>
+          <w:sz w:val="36"/>
+          <w:szCs w:val="36"/>
+        </w:rPr>
+        <w:t xml:space="preserve"> de Software </w:t>
       </w:r>
     </w:p>
     <w:p>
@@ -220,32 +210,18 @@
         <w:rPr>
           <w:rFonts w:cs="Arial"/>
           <w:b/>
-          <w:sz w:val="32"/>
+          <w:sz w:val="36"/>
+          <w:szCs w:val="36"/>
         </w:rPr>
       </w:pPr>
       <w:r>
         <w:rPr>
           <w:rFonts w:cs="Arial"/>
           <w:b/>
-          <w:sz w:val="32"/>
-        </w:rPr>
-        <w:t>Software Manutenção Preventiva (</w:t>
-      </w:r>
-      <w:r>
-        <w:rPr>
-          <w:rFonts w:cs="Arial"/>
-          <w:b/>
-          <w:sz w:val="32"/>
-        </w:rPr>
-        <w:t>MP</w:t>
-      </w:r>
-      <w:r>
-        <w:rPr>
-          <w:rFonts w:cs="Arial"/>
-          <w:b/>
-          <w:sz w:val="32"/>
-        </w:rPr>
-        <w:t>)</w:t>
+          <w:sz w:val="36"/>
+          <w:szCs w:val="36"/>
+        </w:rPr>
+        <w:t>Software Manutenção Preventiva (MP)</w:t>
       </w:r>
     </w:p>
     <w:p>
@@ -254,7 +230,7 @@
         <w:rPr>
           <w:rFonts w:cs="Arial"/>
           <w:b/>
-          <w:sz w:val="32"/>
+          <w:sz w:val="24"/>
         </w:rPr>
       </w:pPr>
     </w:p>
@@ -265,6 +241,7 @@
           <w:rFonts w:cs="Arial"/>
           <w:b/>
           <w:sz w:val="32"/>
+          <w:szCs w:val="32"/>
         </w:rPr>
       </w:pPr>
       <w:r>
@@ -272,6 +249,7 @@
           <w:rFonts w:cs="Arial"/>
           <w:b/>
           <w:sz w:val="32"/>
+          <w:szCs w:val="32"/>
         </w:rPr>
         <w:t>Grupo</w:t>
       </w:r>
@@ -280,6 +258,7 @@
           <w:rFonts w:cs="Arial"/>
           <w:b/>
           <w:sz w:val="32"/>
+          <w:szCs w:val="32"/>
         </w:rPr>
         <w:t xml:space="preserve">: </w:t>
       </w:r>
@@ -287,7 +266,6 @@
         <w:rPr>
           <w:rFonts w:cs="Arial"/>
           <w:b/>
-          <w:color w:val="222222"/>
           <w:sz w:val="32"/>
           <w:szCs w:val="32"/>
           <w:shd w:val="clear" w:color="auto" w:fill="FFFFFF"/>
@@ -302,6 +280,7 @@
           <w:rFonts w:cs="Arial"/>
           <w:b/>
           <w:sz w:val="32"/>
+          <w:szCs w:val="32"/>
         </w:rPr>
       </w:pPr>
       <w:r>
@@ -309,6 +288,7 @@
           <w:rFonts w:cs="Arial"/>
           <w:b/>
           <w:sz w:val="32"/>
+          <w:szCs w:val="32"/>
         </w:rPr>
         <w:t xml:space="preserve">Andre Teixeira – Carlos </w:t>
       </w:r>
@@ -317,6 +297,7 @@
           <w:rFonts w:cs="Arial"/>
           <w:b/>
           <w:sz w:val="32"/>
+          <w:szCs w:val="32"/>
         </w:rPr>
         <w:t>Gonzalez</w:t>
       </w:r>
@@ -325,6 +306,7 @@
           <w:rFonts w:cs="Arial"/>
           <w:b/>
           <w:sz w:val="32"/>
+          <w:szCs w:val="32"/>
         </w:rPr>
         <w:t>– Joao Miranda – Jose Gois – Felipe Landeira – Francisco Barreto</w:t>
       </w:r>
@@ -334,7 +316,8 @@
         <w:pStyle w:val="Ttulo"/>
         <w:rPr>
           <w:rFonts w:cs="Arial"/>
-          <w:sz w:val="28"/>
+          <w:sz w:val="24"/>
+          <w:szCs w:val="24"/>
         </w:rPr>
       </w:pPr>
     </w:p>
@@ -343,7 +326,8 @@
         <w:pStyle w:val="Ttulo"/>
         <w:rPr>
           <w:rFonts w:cs="Arial"/>
-          <w:sz w:val="28"/>
+          <w:sz w:val="24"/>
+          <w:szCs w:val="24"/>
         </w:rPr>
         <w:sectPr>
           <w:footerReference w:type="default" r:id="rId8"/>
@@ -361,16 +345,14 @@
         <w:rPr>
           <w:rFonts w:cs="Arial"/>
           <w:b/>
-          <w:sz w:val="28"/>
-          <w:szCs w:val="28"/>
+          <w:sz w:val="24"/>
         </w:rPr>
       </w:pPr>
       <w:r>
         <w:rPr>
           <w:rFonts w:cs="Arial"/>
           <w:b/>
-          <w:sz w:val="28"/>
-          <w:szCs w:val="28"/>
+          <w:sz w:val="24"/>
         </w:rPr>
         <w:lastRenderedPageBreak/>
         <w:t>Índice</w:t>
@@ -380,13 +362,7 @@
       <w:pPr>
         <w:rPr>
           <w:rFonts w:cs="Arial"/>
-        </w:rPr>
-      </w:pPr>
-    </w:p>
-    <w:p>
-      <w:pPr>
-        <w:rPr>
-          <w:rFonts w:cs="Arial"/>
+          <w:sz w:val="24"/>
         </w:rPr>
       </w:pPr>
     </w:p>
@@ -412,6 +388,8 @@
         <w:rPr>
           <w:rFonts w:ascii="Arial" w:hAnsi="Arial" w:cs="Arial"/>
           <w:b w:val="0"/>
+          <w:sz w:val="24"/>
+          <w:szCs w:val="24"/>
         </w:rPr>
         <w:fldChar w:fldCharType="begin"/>
       </w:r>
@@ -419,6 +397,8 @@
         <w:rPr>
           <w:rFonts w:ascii="Arial" w:hAnsi="Arial" w:cs="Arial"/>
           <w:b w:val="0"/>
+          <w:sz w:val="24"/>
+          <w:szCs w:val="24"/>
         </w:rPr>
         <w:instrText xml:space="preserve"> TOC \o "1-3" \h \z \u </w:instrText>
       </w:r>
@@ -426,6 +406,8 @@
         <w:rPr>
           <w:rFonts w:ascii="Arial" w:hAnsi="Arial" w:cs="Arial"/>
           <w:b w:val="0"/>
+          <w:sz w:val="24"/>
+          <w:szCs w:val="24"/>
         </w:rPr>
         <w:fldChar w:fldCharType="separate"/>
       </w:r>
@@ -435,7 +417,8 @@
             <w:rStyle w:val="Hyperlink"/>
             <w:rFonts w:cs="Arial"/>
             <w:noProof/>
-            <w:szCs w:val="28"/>
+            <w:sz w:val="24"/>
+            <w:szCs w:val="24"/>
           </w:rPr>
           <w:t>1</w:t>
         </w:r>
@@ -457,7 +440,8 @@
             <w:rStyle w:val="Hyperlink"/>
             <w:rFonts w:cs="Arial"/>
             <w:noProof/>
-            <w:szCs w:val="28"/>
+            <w:sz w:val="24"/>
+            <w:szCs w:val="24"/>
           </w:rPr>
           <w:t>Descrição do Software</w:t>
         </w:r>
@@ -466,6 +450,8 @@
             <w:rFonts w:ascii="Arial" w:hAnsi="Arial" w:cs="Arial"/>
             <w:noProof/>
             <w:webHidden/>
+            <w:sz w:val="24"/>
+            <w:szCs w:val="24"/>
           </w:rPr>
           <w:tab/>
         </w:r>
@@ -474,6 +460,8 @@
             <w:rFonts w:ascii="Arial" w:hAnsi="Arial" w:cs="Arial"/>
             <w:noProof/>
             <w:webHidden/>
+            <w:sz w:val="24"/>
+            <w:szCs w:val="24"/>
           </w:rPr>
           <w:fldChar w:fldCharType="begin"/>
         </w:r>
@@ -482,6 +470,8 @@
             <w:rFonts w:ascii="Arial" w:hAnsi="Arial" w:cs="Arial"/>
             <w:noProof/>
             <w:webHidden/>
+            <w:sz w:val="24"/>
+            <w:szCs w:val="24"/>
           </w:rPr>
           <w:instrText xml:space="preserve"> PAGEREF _Toc179869776 \h </w:instrText>
         </w:r>
@@ -489,6 +479,8 @@
           <w:rPr>
             <w:rFonts w:ascii="Arial" w:hAnsi="Arial" w:cs="Arial"/>
             <w:noProof/>
+            <w:sz w:val="24"/>
+            <w:szCs w:val="24"/>
           </w:rPr>
         </w:r>
         <w:r>
@@ -496,6 +488,8 @@
             <w:rFonts w:ascii="Arial" w:hAnsi="Arial" w:cs="Arial"/>
             <w:noProof/>
             <w:webHidden/>
+            <w:sz w:val="24"/>
+            <w:szCs w:val="24"/>
           </w:rPr>
           <w:fldChar w:fldCharType="separate"/>
         </w:r>
@@ -504,6 +498,8 @@
             <w:rFonts w:ascii="Arial" w:hAnsi="Arial" w:cs="Arial"/>
             <w:noProof/>
             <w:webHidden/>
+            <w:sz w:val="24"/>
+            <w:szCs w:val="24"/>
           </w:rPr>
           <w:t>3</w:t>
         </w:r>
@@ -512,6 +508,8 @@
             <w:rFonts w:ascii="Arial" w:hAnsi="Arial" w:cs="Arial"/>
             <w:noProof/>
             <w:webHidden/>
+            <w:sz w:val="24"/>
+            <w:szCs w:val="24"/>
           </w:rPr>
           <w:fldChar w:fldCharType="end"/>
         </w:r>
@@ -541,7 +539,8 @@
             <w:rStyle w:val="Hyperlink"/>
             <w:rFonts w:cs="Arial"/>
             <w:noProof/>
-            <w:szCs w:val="28"/>
+            <w:sz w:val="24"/>
+            <w:szCs w:val="24"/>
           </w:rPr>
           <w:t>2</w:t>
         </w:r>
@@ -563,7 +562,8 @@
             <w:rStyle w:val="Hyperlink"/>
             <w:rFonts w:cs="Arial"/>
             <w:noProof/>
-            <w:szCs w:val="28"/>
+            <w:sz w:val="24"/>
+            <w:szCs w:val="24"/>
           </w:rPr>
           <w:t>Requisitos Não-Funcionais</w:t>
         </w:r>
@@ -572,6 +572,8 @@
             <w:rFonts w:ascii="Arial" w:hAnsi="Arial" w:cs="Arial"/>
             <w:noProof/>
             <w:webHidden/>
+            <w:sz w:val="24"/>
+            <w:szCs w:val="24"/>
           </w:rPr>
           <w:tab/>
         </w:r>
@@ -580,6 +582,8 @@
             <w:rFonts w:ascii="Arial" w:hAnsi="Arial" w:cs="Arial"/>
             <w:noProof/>
             <w:webHidden/>
+            <w:sz w:val="24"/>
+            <w:szCs w:val="24"/>
           </w:rPr>
           <w:fldChar w:fldCharType="begin"/>
         </w:r>
@@ -588,6 +592,8 @@
             <w:rFonts w:ascii="Arial" w:hAnsi="Arial" w:cs="Arial"/>
             <w:noProof/>
             <w:webHidden/>
+            <w:sz w:val="24"/>
+            <w:szCs w:val="24"/>
           </w:rPr>
           <w:instrText xml:space="preserve"> PAGEREF _Toc179869777 \h </w:instrText>
         </w:r>
@@ -595,6 +601,8 @@
           <w:rPr>
             <w:rFonts w:ascii="Arial" w:hAnsi="Arial" w:cs="Arial"/>
             <w:noProof/>
+            <w:sz w:val="24"/>
+            <w:szCs w:val="24"/>
           </w:rPr>
         </w:r>
         <w:r>
@@ -602,6 +610,8 @@
             <w:rFonts w:ascii="Arial" w:hAnsi="Arial" w:cs="Arial"/>
             <w:noProof/>
             <w:webHidden/>
+            <w:sz w:val="24"/>
+            <w:szCs w:val="24"/>
           </w:rPr>
           <w:fldChar w:fldCharType="separate"/>
         </w:r>
@@ -610,6 +620,8 @@
             <w:rFonts w:ascii="Arial" w:hAnsi="Arial" w:cs="Arial"/>
             <w:noProof/>
             <w:webHidden/>
+            <w:sz w:val="24"/>
+            <w:szCs w:val="24"/>
           </w:rPr>
           <w:t>4</w:t>
         </w:r>
@@ -618,6 +630,8 @@
             <w:rFonts w:ascii="Arial" w:hAnsi="Arial" w:cs="Arial"/>
             <w:noProof/>
             <w:webHidden/>
+            <w:sz w:val="24"/>
+            <w:szCs w:val="24"/>
           </w:rPr>
           <w:fldChar w:fldCharType="end"/>
         </w:r>
@@ -647,7 +661,8 @@
             <w:rStyle w:val="Hyperlink"/>
             <w:rFonts w:cs="Arial"/>
             <w:noProof/>
-            <w:szCs w:val="28"/>
+            <w:sz w:val="24"/>
+            <w:szCs w:val="24"/>
           </w:rPr>
           <w:t>3</w:t>
         </w:r>
@@ -669,7 +684,8 @@
             <w:rStyle w:val="Hyperlink"/>
             <w:rFonts w:cs="Arial"/>
             <w:noProof/>
-            <w:szCs w:val="28"/>
+            <w:sz w:val="24"/>
+            <w:szCs w:val="24"/>
           </w:rPr>
           <w:t>Requisitos Funcionais</w:t>
         </w:r>
@@ -678,6 +694,8 @@
             <w:rFonts w:ascii="Arial" w:hAnsi="Arial" w:cs="Arial"/>
             <w:noProof/>
             <w:webHidden/>
+            <w:sz w:val="24"/>
+            <w:szCs w:val="24"/>
           </w:rPr>
           <w:tab/>
         </w:r>
@@ -686,6 +704,8 @@
             <w:rFonts w:ascii="Arial" w:hAnsi="Arial" w:cs="Arial"/>
             <w:noProof/>
             <w:webHidden/>
+            <w:sz w:val="24"/>
+            <w:szCs w:val="24"/>
           </w:rPr>
           <w:fldChar w:fldCharType="begin"/>
         </w:r>
@@ -694,6 +714,8 @@
             <w:rFonts w:ascii="Arial" w:hAnsi="Arial" w:cs="Arial"/>
             <w:noProof/>
             <w:webHidden/>
+            <w:sz w:val="24"/>
+            <w:szCs w:val="24"/>
           </w:rPr>
           <w:instrText xml:space="preserve"> PAGEREF _Toc179869778 \h </w:instrText>
         </w:r>
@@ -701,6 +723,8 @@
           <w:rPr>
             <w:rFonts w:ascii="Arial" w:hAnsi="Arial" w:cs="Arial"/>
             <w:noProof/>
+            <w:sz w:val="24"/>
+            <w:szCs w:val="24"/>
           </w:rPr>
         </w:r>
         <w:r>
@@ -708,6 +732,8 @@
             <w:rFonts w:ascii="Arial" w:hAnsi="Arial" w:cs="Arial"/>
             <w:noProof/>
             <w:webHidden/>
+            <w:sz w:val="24"/>
+            <w:szCs w:val="24"/>
           </w:rPr>
           <w:fldChar w:fldCharType="separate"/>
         </w:r>
@@ -716,6 +742,8 @@
             <w:rFonts w:ascii="Arial" w:hAnsi="Arial" w:cs="Arial"/>
             <w:noProof/>
             <w:webHidden/>
+            <w:sz w:val="24"/>
+            <w:szCs w:val="24"/>
           </w:rPr>
           <w:t>5</w:t>
         </w:r>
@@ -724,6 +752,8 @@
             <w:rFonts w:ascii="Arial" w:hAnsi="Arial" w:cs="Arial"/>
             <w:noProof/>
             <w:webHidden/>
+            <w:sz w:val="24"/>
+            <w:szCs w:val="24"/>
           </w:rPr>
           <w:fldChar w:fldCharType="end"/>
         </w:r>
@@ -751,6 +781,8 @@
             <w:rStyle w:val="Hyperlink"/>
             <w:rFonts w:cs="Arial"/>
             <w:noProof/>
+            <w:sz w:val="24"/>
+            <w:szCs w:val="24"/>
           </w:rPr>
           <w:t>3.1</w:t>
         </w:r>
@@ -770,6 +802,8 @@
             <w:rStyle w:val="Hyperlink"/>
             <w:rFonts w:cs="Arial"/>
             <w:noProof/>
+            <w:sz w:val="24"/>
+            <w:szCs w:val="24"/>
           </w:rPr>
           <w:t>Lista de Requisitos</w:t>
         </w:r>
@@ -778,6 +812,8 @@
             <w:rFonts w:ascii="Arial" w:hAnsi="Arial" w:cs="Arial"/>
             <w:noProof/>
             <w:webHidden/>
+            <w:sz w:val="24"/>
+            <w:szCs w:val="24"/>
           </w:rPr>
           <w:tab/>
         </w:r>
@@ -786,6 +822,8 @@
             <w:rFonts w:ascii="Arial" w:hAnsi="Arial" w:cs="Arial"/>
             <w:noProof/>
             <w:webHidden/>
+            <w:sz w:val="24"/>
+            <w:szCs w:val="24"/>
           </w:rPr>
           <w:fldChar w:fldCharType="begin"/>
         </w:r>
@@ -794,6 +832,8 @@
             <w:rFonts w:ascii="Arial" w:hAnsi="Arial" w:cs="Arial"/>
             <w:noProof/>
             <w:webHidden/>
+            <w:sz w:val="24"/>
+            <w:szCs w:val="24"/>
           </w:rPr>
           <w:instrText xml:space="preserve"> PAGEREF _Toc179869779 \h </w:instrText>
         </w:r>
@@ -801,6 +841,8 @@
           <w:rPr>
             <w:rFonts w:ascii="Arial" w:hAnsi="Arial" w:cs="Arial"/>
             <w:noProof/>
+            <w:sz w:val="24"/>
+            <w:szCs w:val="24"/>
           </w:rPr>
         </w:r>
         <w:r>
@@ -808,6 +850,8 @@
             <w:rFonts w:ascii="Arial" w:hAnsi="Arial" w:cs="Arial"/>
             <w:noProof/>
             <w:webHidden/>
+            <w:sz w:val="24"/>
+            <w:szCs w:val="24"/>
           </w:rPr>
           <w:fldChar w:fldCharType="separate"/>
         </w:r>
@@ -816,6 +860,8 @@
             <w:rFonts w:ascii="Arial" w:hAnsi="Arial" w:cs="Arial"/>
             <w:noProof/>
             <w:webHidden/>
+            <w:sz w:val="24"/>
+            <w:szCs w:val="24"/>
           </w:rPr>
           <w:t>5</w:t>
         </w:r>
@@ -824,6 +870,8 @@
             <w:rFonts w:ascii="Arial" w:hAnsi="Arial" w:cs="Arial"/>
             <w:noProof/>
             <w:webHidden/>
+            <w:sz w:val="24"/>
+            <w:szCs w:val="24"/>
           </w:rPr>
           <w:fldChar w:fldCharType="end"/>
         </w:r>
@@ -851,6 +899,8 @@
             <w:rStyle w:val="Hyperlink"/>
             <w:rFonts w:cs="Arial"/>
             <w:noProof/>
+            <w:sz w:val="24"/>
+            <w:szCs w:val="24"/>
           </w:rPr>
           <w:t>3.2</w:t>
         </w:r>
@@ -870,6 +920,8 @@
             <w:rStyle w:val="Hyperlink"/>
             <w:rFonts w:cs="Arial"/>
             <w:noProof/>
+            <w:sz w:val="24"/>
+            <w:szCs w:val="24"/>
           </w:rPr>
           <w:t>Descrição dos Atores</w:t>
         </w:r>
@@ -878,6 +930,8 @@
             <w:rFonts w:ascii="Arial" w:hAnsi="Arial" w:cs="Arial"/>
             <w:noProof/>
             <w:webHidden/>
+            <w:sz w:val="24"/>
+            <w:szCs w:val="24"/>
           </w:rPr>
           <w:tab/>
         </w:r>
@@ -886,6 +940,8 @@
             <w:rFonts w:ascii="Arial" w:hAnsi="Arial" w:cs="Arial"/>
             <w:noProof/>
             <w:webHidden/>
+            <w:sz w:val="24"/>
+            <w:szCs w:val="24"/>
           </w:rPr>
           <w:fldChar w:fldCharType="begin"/>
         </w:r>
@@ -894,6 +950,8 @@
             <w:rFonts w:ascii="Arial" w:hAnsi="Arial" w:cs="Arial"/>
             <w:noProof/>
             <w:webHidden/>
+            <w:sz w:val="24"/>
+            <w:szCs w:val="24"/>
           </w:rPr>
           <w:instrText xml:space="preserve"> PAGEREF _Toc179869780 \h </w:instrText>
         </w:r>
@@ -901,6 +959,8 @@
           <w:rPr>
             <w:rFonts w:ascii="Arial" w:hAnsi="Arial" w:cs="Arial"/>
             <w:noProof/>
+            <w:sz w:val="24"/>
+            <w:szCs w:val="24"/>
           </w:rPr>
         </w:r>
         <w:r>
@@ -908,6 +968,8 @@
             <w:rFonts w:ascii="Arial" w:hAnsi="Arial" w:cs="Arial"/>
             <w:noProof/>
             <w:webHidden/>
+            <w:sz w:val="24"/>
+            <w:szCs w:val="24"/>
           </w:rPr>
           <w:fldChar w:fldCharType="separate"/>
         </w:r>
@@ -916,6 +978,8 @@
             <w:rFonts w:ascii="Arial" w:hAnsi="Arial" w:cs="Arial"/>
             <w:noProof/>
             <w:webHidden/>
+            <w:sz w:val="24"/>
+            <w:szCs w:val="24"/>
           </w:rPr>
           <w:t>6</w:t>
         </w:r>
@@ -924,6 +988,8 @@
             <w:rFonts w:ascii="Arial" w:hAnsi="Arial" w:cs="Arial"/>
             <w:noProof/>
             <w:webHidden/>
+            <w:sz w:val="24"/>
+            <w:szCs w:val="24"/>
           </w:rPr>
           <w:fldChar w:fldCharType="end"/>
         </w:r>
@@ -951,6 +1017,8 @@
             <w:rStyle w:val="Hyperlink"/>
             <w:rFonts w:cs="Arial"/>
             <w:noProof/>
+            <w:sz w:val="24"/>
+            <w:szCs w:val="24"/>
           </w:rPr>
           <w:t>3.3</w:t>
         </w:r>
@@ -970,6 +1038,8 @@
             <w:rStyle w:val="Hyperlink"/>
             <w:rFonts w:cs="Arial"/>
             <w:noProof/>
+            <w:sz w:val="24"/>
+            <w:szCs w:val="24"/>
           </w:rPr>
           <w:t>Diagrama(s) de Casos de Uso</w:t>
         </w:r>
@@ -978,6 +1048,8 @@
             <w:rFonts w:ascii="Arial" w:hAnsi="Arial" w:cs="Arial"/>
             <w:noProof/>
             <w:webHidden/>
+            <w:sz w:val="24"/>
+            <w:szCs w:val="24"/>
           </w:rPr>
           <w:tab/>
         </w:r>
@@ -986,6 +1058,8 @@
             <w:rFonts w:ascii="Arial" w:hAnsi="Arial" w:cs="Arial"/>
             <w:noProof/>
             <w:webHidden/>
+            <w:sz w:val="24"/>
+            <w:szCs w:val="24"/>
           </w:rPr>
           <w:fldChar w:fldCharType="begin"/>
         </w:r>
@@ -994,6 +1068,8 @@
             <w:rFonts w:ascii="Arial" w:hAnsi="Arial" w:cs="Arial"/>
             <w:noProof/>
             <w:webHidden/>
+            <w:sz w:val="24"/>
+            <w:szCs w:val="24"/>
           </w:rPr>
           <w:instrText xml:space="preserve"> PAGEREF _Toc179869781 \h </w:instrText>
         </w:r>
@@ -1001,6 +1077,8 @@
           <w:rPr>
             <w:rFonts w:ascii="Arial" w:hAnsi="Arial" w:cs="Arial"/>
             <w:noProof/>
+            <w:sz w:val="24"/>
+            <w:szCs w:val="24"/>
           </w:rPr>
         </w:r>
         <w:r>
@@ -1008,6 +1086,8 @@
             <w:rFonts w:ascii="Arial" w:hAnsi="Arial" w:cs="Arial"/>
             <w:noProof/>
             <w:webHidden/>
+            <w:sz w:val="24"/>
+            <w:szCs w:val="24"/>
           </w:rPr>
           <w:fldChar w:fldCharType="separate"/>
         </w:r>
@@ -1016,6 +1096,8 @@
             <w:rFonts w:ascii="Arial" w:hAnsi="Arial" w:cs="Arial"/>
             <w:noProof/>
             <w:webHidden/>
+            <w:sz w:val="24"/>
+            <w:szCs w:val="24"/>
           </w:rPr>
           <w:t>6</w:t>
         </w:r>
@@ -1024,6 +1106,8 @@
             <w:rFonts w:ascii="Arial" w:hAnsi="Arial" w:cs="Arial"/>
             <w:noProof/>
             <w:webHidden/>
+            <w:sz w:val="24"/>
+            <w:szCs w:val="24"/>
           </w:rPr>
           <w:fldChar w:fldCharType="end"/>
         </w:r>
@@ -1051,6 +1135,8 @@
             <w:rStyle w:val="Hyperlink"/>
             <w:rFonts w:cs="Arial"/>
             <w:noProof/>
+            <w:sz w:val="24"/>
+            <w:szCs w:val="24"/>
           </w:rPr>
           <w:t>3.4</w:t>
         </w:r>
@@ -1070,6 +1156,8 @@
             <w:rStyle w:val="Hyperlink"/>
             <w:rFonts w:cs="Arial"/>
             <w:noProof/>
+            <w:sz w:val="24"/>
+            <w:szCs w:val="24"/>
           </w:rPr>
           <w:t>Descrição dos Casos de Uso</w:t>
         </w:r>
@@ -1078,6 +1166,8 @@
             <w:rFonts w:ascii="Arial" w:hAnsi="Arial" w:cs="Arial"/>
             <w:noProof/>
             <w:webHidden/>
+            <w:sz w:val="24"/>
+            <w:szCs w:val="24"/>
           </w:rPr>
           <w:tab/>
         </w:r>
@@ -1086,6 +1176,8 @@
             <w:rFonts w:ascii="Arial" w:hAnsi="Arial" w:cs="Arial"/>
             <w:noProof/>
             <w:webHidden/>
+            <w:sz w:val="24"/>
+            <w:szCs w:val="24"/>
           </w:rPr>
           <w:fldChar w:fldCharType="begin"/>
         </w:r>
@@ -1094,6 +1186,8 @@
             <w:rFonts w:ascii="Arial" w:hAnsi="Arial" w:cs="Arial"/>
             <w:noProof/>
             <w:webHidden/>
+            <w:sz w:val="24"/>
+            <w:szCs w:val="24"/>
           </w:rPr>
           <w:instrText xml:space="preserve"> PAGEREF _Toc179869782 \h </w:instrText>
         </w:r>
@@ -1101,6 +1195,8 @@
           <w:rPr>
             <w:rFonts w:ascii="Arial" w:hAnsi="Arial" w:cs="Arial"/>
             <w:noProof/>
+            <w:sz w:val="24"/>
+            <w:szCs w:val="24"/>
           </w:rPr>
         </w:r>
         <w:r>
@@ -1108,6 +1204,8 @@
             <w:rFonts w:ascii="Arial" w:hAnsi="Arial" w:cs="Arial"/>
             <w:noProof/>
             <w:webHidden/>
+            <w:sz w:val="24"/>
+            <w:szCs w:val="24"/>
           </w:rPr>
           <w:fldChar w:fldCharType="separate"/>
         </w:r>
@@ -1116,6 +1214,8 @@
             <w:rFonts w:ascii="Arial" w:hAnsi="Arial" w:cs="Arial"/>
             <w:noProof/>
             <w:webHidden/>
+            <w:sz w:val="24"/>
+            <w:szCs w:val="24"/>
           </w:rPr>
           <w:t>6</w:t>
         </w:r>
@@ -1124,6 +1224,8 @@
             <w:rFonts w:ascii="Arial" w:hAnsi="Arial" w:cs="Arial"/>
             <w:noProof/>
             <w:webHidden/>
+            <w:sz w:val="24"/>
+            <w:szCs w:val="24"/>
           </w:rPr>
           <w:fldChar w:fldCharType="end"/>
         </w:r>
@@ -1152,7 +1254,8 @@
             <w:rStyle w:val="Hyperlink"/>
             <w:rFonts w:cs="Arial"/>
             <w:noProof/>
-            <w:szCs w:val="22"/>
+            <w:sz w:val="24"/>
+            <w:szCs w:val="24"/>
           </w:rPr>
           <w:t>3.4.1</w:t>
         </w:r>
@@ -1173,7 +1276,8 @@
             <w:rStyle w:val="Hyperlink"/>
             <w:rFonts w:cs="Arial"/>
             <w:noProof/>
-            <w:szCs w:val="22"/>
+            <w:sz w:val="24"/>
+            <w:szCs w:val="24"/>
           </w:rPr>
           <w:t>UC</w:t>
         </w:r>
@@ -1182,7 +1286,8 @@
             <w:rStyle w:val="Hyperlink"/>
             <w:rFonts w:cs="Arial"/>
             <w:noProof/>
-            <w:szCs w:val="22"/>
+            <w:sz w:val="24"/>
+            <w:szCs w:val="24"/>
             <w:highlight w:val="yellow"/>
           </w:rPr>
           <w:t>nn</w:t>
@@ -1192,7 +1297,8 @@
             <w:rStyle w:val="Hyperlink"/>
             <w:rFonts w:cs="Arial"/>
             <w:noProof/>
-            <w:szCs w:val="22"/>
+            <w:sz w:val="24"/>
+            <w:szCs w:val="24"/>
           </w:rPr>
           <w:t xml:space="preserve"> - </w:t>
         </w:r>
@@ -1201,7 +1307,8 @@
             <w:rStyle w:val="Hyperlink"/>
             <w:rFonts w:cs="Arial"/>
             <w:noProof/>
-            <w:szCs w:val="22"/>
+            <w:sz w:val="24"/>
+            <w:szCs w:val="24"/>
             <w:highlight w:val="yellow"/>
           </w:rPr>
           <w:t>&lt;nome do caso de uso&gt;</w:t>
@@ -1211,6 +1318,8 @@
             <w:rFonts w:ascii="Arial" w:hAnsi="Arial" w:cs="Arial"/>
             <w:noProof/>
             <w:webHidden/>
+            <w:sz w:val="24"/>
+            <w:szCs w:val="24"/>
           </w:rPr>
           <w:tab/>
         </w:r>
@@ -1219,6 +1328,8 @@
             <w:rFonts w:ascii="Arial" w:hAnsi="Arial" w:cs="Arial"/>
             <w:noProof/>
             <w:webHidden/>
+            <w:sz w:val="24"/>
+            <w:szCs w:val="24"/>
           </w:rPr>
           <w:fldChar w:fldCharType="begin"/>
         </w:r>
@@ -1227,6 +1338,8 @@
             <w:rFonts w:ascii="Arial" w:hAnsi="Arial" w:cs="Arial"/>
             <w:noProof/>
             <w:webHidden/>
+            <w:sz w:val="24"/>
+            <w:szCs w:val="24"/>
           </w:rPr>
           <w:instrText xml:space="preserve"> PAGEREF _Toc179869783 \h </w:instrText>
         </w:r>
@@ -1234,6 +1347,8 @@
           <w:rPr>
             <w:rFonts w:ascii="Arial" w:hAnsi="Arial" w:cs="Arial"/>
             <w:noProof/>
+            <w:sz w:val="24"/>
+            <w:szCs w:val="24"/>
           </w:rPr>
         </w:r>
         <w:r>
@@ -1241,6 +1356,8 @@
             <w:rFonts w:ascii="Arial" w:hAnsi="Arial" w:cs="Arial"/>
             <w:noProof/>
             <w:webHidden/>
+            <w:sz w:val="24"/>
+            <w:szCs w:val="24"/>
           </w:rPr>
           <w:fldChar w:fldCharType="separate"/>
         </w:r>
@@ -1249,6 +1366,8 @@
             <w:rFonts w:ascii="Arial" w:hAnsi="Arial" w:cs="Arial"/>
             <w:noProof/>
             <w:webHidden/>
+            <w:sz w:val="24"/>
+            <w:szCs w:val="24"/>
           </w:rPr>
           <w:t>6</w:t>
         </w:r>
@@ -1257,6 +1376,8 @@
             <w:rFonts w:ascii="Arial" w:hAnsi="Arial" w:cs="Arial"/>
             <w:noProof/>
             <w:webHidden/>
+            <w:sz w:val="24"/>
+            <w:szCs w:val="24"/>
           </w:rPr>
           <w:fldChar w:fldCharType="end"/>
         </w:r>
@@ -1285,7 +1406,8 @@
             <w:rStyle w:val="Hyperlink"/>
             <w:rFonts w:cs="Arial"/>
             <w:noProof/>
-            <w:szCs w:val="22"/>
+            <w:sz w:val="24"/>
+            <w:szCs w:val="24"/>
             <w:highlight w:val="yellow"/>
           </w:rPr>
           <w:t>3.4.2</w:t>
@@ -1307,7 +1429,8 @@
             <w:rStyle w:val="Hyperlink"/>
             <w:rFonts w:cs="Arial"/>
             <w:noProof/>
-            <w:szCs w:val="22"/>
+            <w:sz w:val="24"/>
+            <w:szCs w:val="24"/>
             <w:highlight w:val="yellow"/>
           </w:rPr>
           <w:t>UC01 - Alterar Dados Pessoais</w:t>
@@ -1317,6 +1440,8 @@
             <w:rFonts w:ascii="Arial" w:hAnsi="Arial" w:cs="Arial"/>
             <w:noProof/>
             <w:webHidden/>
+            <w:sz w:val="24"/>
+            <w:szCs w:val="24"/>
           </w:rPr>
           <w:tab/>
         </w:r>
@@ -1325,6 +1450,8 @@
             <w:rFonts w:ascii="Arial" w:hAnsi="Arial" w:cs="Arial"/>
             <w:noProof/>
             <w:webHidden/>
+            <w:sz w:val="24"/>
+            <w:szCs w:val="24"/>
           </w:rPr>
           <w:fldChar w:fldCharType="begin"/>
         </w:r>
@@ -1333,6 +1460,8 @@
             <w:rFonts w:ascii="Arial" w:hAnsi="Arial" w:cs="Arial"/>
             <w:noProof/>
             <w:webHidden/>
+            <w:sz w:val="24"/>
+            <w:szCs w:val="24"/>
           </w:rPr>
           <w:instrText xml:space="preserve"> PAGEREF _Toc179869784 \h </w:instrText>
         </w:r>
@@ -1340,6 +1469,8 @@
           <w:rPr>
             <w:rFonts w:ascii="Arial" w:hAnsi="Arial" w:cs="Arial"/>
             <w:noProof/>
+            <w:sz w:val="24"/>
+            <w:szCs w:val="24"/>
           </w:rPr>
         </w:r>
         <w:r>
@@ -1347,6 +1478,8 @@
             <w:rFonts w:ascii="Arial" w:hAnsi="Arial" w:cs="Arial"/>
             <w:noProof/>
             <w:webHidden/>
+            <w:sz w:val="24"/>
+            <w:szCs w:val="24"/>
           </w:rPr>
           <w:fldChar w:fldCharType="separate"/>
         </w:r>
@@ -1355,6 +1488,8 @@
             <w:rFonts w:ascii="Arial" w:hAnsi="Arial" w:cs="Arial"/>
             <w:noProof/>
             <w:webHidden/>
+            <w:sz w:val="24"/>
+            <w:szCs w:val="24"/>
           </w:rPr>
           <w:t>7</w:t>
         </w:r>
@@ -1363,6 +1498,8 @@
             <w:rFonts w:ascii="Arial" w:hAnsi="Arial" w:cs="Arial"/>
             <w:noProof/>
             <w:webHidden/>
+            <w:sz w:val="24"/>
+            <w:szCs w:val="24"/>
           </w:rPr>
           <w:fldChar w:fldCharType="end"/>
         </w:r>
@@ -1392,7 +1529,8 @@
             <w:rStyle w:val="Hyperlink"/>
             <w:rFonts w:cs="Arial"/>
             <w:noProof/>
-            <w:szCs w:val="28"/>
+            <w:sz w:val="24"/>
+            <w:szCs w:val="24"/>
           </w:rPr>
           <w:t>4</w:t>
         </w:r>
@@ -1414,7 +1552,8 @@
             <w:rStyle w:val="Hyperlink"/>
             <w:rFonts w:cs="Arial"/>
             <w:noProof/>
-            <w:szCs w:val="28"/>
+            <w:sz w:val="24"/>
+            <w:szCs w:val="24"/>
           </w:rPr>
           <w:t>Modelo Conceitual</w:t>
         </w:r>
@@ -1423,6 +1562,8 @@
             <w:rFonts w:ascii="Arial" w:hAnsi="Arial" w:cs="Arial"/>
             <w:noProof/>
             <w:webHidden/>
+            <w:sz w:val="24"/>
+            <w:szCs w:val="24"/>
           </w:rPr>
           <w:tab/>
         </w:r>
@@ -1431,6 +1572,8 @@
             <w:rFonts w:ascii="Arial" w:hAnsi="Arial" w:cs="Arial"/>
             <w:noProof/>
             <w:webHidden/>
+            <w:sz w:val="24"/>
+            <w:szCs w:val="24"/>
           </w:rPr>
           <w:fldChar w:fldCharType="begin"/>
         </w:r>
@@ -1439,6 +1582,8 @@
             <w:rFonts w:ascii="Arial" w:hAnsi="Arial" w:cs="Arial"/>
             <w:noProof/>
             <w:webHidden/>
+            <w:sz w:val="24"/>
+            <w:szCs w:val="24"/>
           </w:rPr>
           <w:instrText xml:space="preserve"> PAGEREF _Toc179869785 \h </w:instrText>
         </w:r>
@@ -1446,6 +1591,8 @@
           <w:rPr>
             <w:rFonts w:ascii="Arial" w:hAnsi="Arial" w:cs="Arial"/>
             <w:noProof/>
+            <w:sz w:val="24"/>
+            <w:szCs w:val="24"/>
           </w:rPr>
         </w:r>
         <w:r>
@@ -1453,6 +1600,8 @@
             <w:rFonts w:ascii="Arial" w:hAnsi="Arial" w:cs="Arial"/>
             <w:noProof/>
             <w:webHidden/>
+            <w:sz w:val="24"/>
+            <w:szCs w:val="24"/>
           </w:rPr>
           <w:fldChar w:fldCharType="separate"/>
         </w:r>
@@ -1461,6 +1610,8 @@
             <w:rFonts w:ascii="Arial" w:hAnsi="Arial" w:cs="Arial"/>
             <w:noProof/>
             <w:webHidden/>
+            <w:sz w:val="24"/>
+            <w:szCs w:val="24"/>
           </w:rPr>
           <w:t>7</w:t>
         </w:r>
@@ -1469,6 +1620,8 @@
             <w:rFonts w:ascii="Arial" w:hAnsi="Arial" w:cs="Arial"/>
             <w:noProof/>
             <w:webHidden/>
+            <w:sz w:val="24"/>
+            <w:szCs w:val="24"/>
           </w:rPr>
           <w:fldChar w:fldCharType="end"/>
         </w:r>
@@ -1496,6 +1649,8 @@
             <w:rStyle w:val="Hyperlink"/>
             <w:rFonts w:cs="Arial"/>
             <w:noProof/>
+            <w:sz w:val="24"/>
+            <w:szCs w:val="24"/>
           </w:rPr>
           <w:t>4.1</w:t>
         </w:r>
@@ -1515,6 +1670,8 @@
             <w:rStyle w:val="Hyperlink"/>
             <w:rFonts w:cs="Arial"/>
             <w:noProof/>
+            <w:sz w:val="24"/>
+            <w:szCs w:val="24"/>
           </w:rPr>
           <w:t>Definição das Classes</w:t>
         </w:r>
@@ -1523,6 +1680,8 @@
             <w:rFonts w:ascii="Arial" w:hAnsi="Arial" w:cs="Arial"/>
             <w:noProof/>
             <w:webHidden/>
+            <w:sz w:val="24"/>
+            <w:szCs w:val="24"/>
           </w:rPr>
           <w:tab/>
         </w:r>
@@ -1531,6 +1690,8 @@
             <w:rFonts w:ascii="Arial" w:hAnsi="Arial" w:cs="Arial"/>
             <w:noProof/>
             <w:webHidden/>
+            <w:sz w:val="24"/>
+            <w:szCs w:val="24"/>
           </w:rPr>
           <w:fldChar w:fldCharType="begin"/>
         </w:r>
@@ -1539,6 +1700,8 @@
             <w:rFonts w:ascii="Arial" w:hAnsi="Arial" w:cs="Arial"/>
             <w:noProof/>
             <w:webHidden/>
+            <w:sz w:val="24"/>
+            <w:szCs w:val="24"/>
           </w:rPr>
           <w:instrText xml:space="preserve"> PAGEREF _Toc179869786 \h </w:instrText>
         </w:r>
@@ -1546,6 +1709,8 @@
           <w:rPr>
             <w:rFonts w:ascii="Arial" w:hAnsi="Arial" w:cs="Arial"/>
             <w:noProof/>
+            <w:sz w:val="24"/>
+            <w:szCs w:val="24"/>
           </w:rPr>
         </w:r>
         <w:r>
@@ -1553,6 +1718,8 @@
             <w:rFonts w:ascii="Arial" w:hAnsi="Arial" w:cs="Arial"/>
             <w:noProof/>
             <w:webHidden/>
+            <w:sz w:val="24"/>
+            <w:szCs w:val="24"/>
           </w:rPr>
           <w:fldChar w:fldCharType="separate"/>
         </w:r>
@@ -1561,6 +1728,8 @@
             <w:rFonts w:ascii="Arial" w:hAnsi="Arial" w:cs="Arial"/>
             <w:noProof/>
             <w:webHidden/>
+            <w:sz w:val="24"/>
+            <w:szCs w:val="24"/>
           </w:rPr>
           <w:t>7</w:t>
         </w:r>
@@ -1569,6 +1738,8 @@
             <w:rFonts w:ascii="Arial" w:hAnsi="Arial" w:cs="Arial"/>
             <w:noProof/>
             <w:webHidden/>
+            <w:sz w:val="24"/>
+            <w:szCs w:val="24"/>
           </w:rPr>
           <w:fldChar w:fldCharType="end"/>
         </w:r>
@@ -1578,30 +1749,32 @@
       <w:pPr>
         <w:rPr>
           <w:rFonts w:cs="Arial"/>
+          <w:sz w:val="24"/>
         </w:rPr>
       </w:pPr>
       <w:r>
         <w:rPr>
           <w:rFonts w:cs="Arial"/>
-          <w:szCs w:val="20"/>
+          <w:sz w:val="24"/>
         </w:rPr>
         <w:fldChar w:fldCharType="end"/>
       </w:r>
     </w:p>
     <w:p>
       <w:pPr>
-        <w:rPr>
-          <w:rFonts w:cs="Arial"/>
-        </w:rPr>
-      </w:pPr>
-    </w:p>
-    <w:p>
-      <w:pPr>
         <w:pStyle w:val="Ttulo1"/>
         <w:pageBreakBefore/>
+        <w:rPr>
+          <w:sz w:val="24"/>
+          <w:szCs w:val="24"/>
+        </w:rPr>
       </w:pPr>
       <w:bookmarkStart w:id="0" w:name="_Toc179869776"/>
       <w:r>
+        <w:rPr>
+          <w:sz w:val="24"/>
+          <w:szCs w:val="24"/>
+        </w:rPr>
         <w:lastRenderedPageBreak/>
         <w:t>Descrição do Software</w:t>
       </w:r>
@@ -1622,34 +1795,225 @@
           <w:rFonts w:cs="Arial"/>
           <w:sz w:val="24"/>
         </w:rPr>
-        <w:t>Descrição – O programa Manutenção Preventiva (MP) que consiste em manter diversos pedidos de manutenção na faculdade, elencando-os e separando-os por tipo de serviço (manutenção elétrica, manutenção telefônica, manutenção em rede wi-fi, manutenção do projetor, manutenção do ar condicionado, troca de quadro branco e troca de giz).  Esses pedidos serão enfileirados pelo programa e a apenas sairão do sistema após confirmação de manutenção, realizada em no máximo dois dias para cada pedido. O sistema disponibilizara consultas para a empresa prestadora e para a faculdade do andamento dos pedidos.</w:t>
+        <w:t>P</w:t>
+      </w:r>
+      <w:r>
+        <w:rPr>
+          <w:rFonts w:cs="Arial"/>
+          <w:sz w:val="24"/>
+        </w:rPr>
+        <w:t xml:space="preserve">rograma </w:t>
+      </w:r>
+      <w:r>
+        <w:rPr>
+          <w:rFonts w:cs="Arial"/>
+          <w:sz w:val="24"/>
+        </w:rPr>
+        <w:t xml:space="preserve">de </w:t>
+      </w:r>
+      <w:r>
+        <w:rPr>
+          <w:rFonts w:cs="Arial"/>
+          <w:sz w:val="24"/>
+        </w:rPr>
+        <w:t xml:space="preserve">Manutenção </w:t>
+      </w:r>
+      <w:r>
+        <w:rPr>
+          <w:rFonts w:cs="Arial"/>
+          <w:sz w:val="24"/>
+        </w:rPr>
+        <w:t>Automatizado</w:t>
+      </w:r>
+      <w:bookmarkStart w:id="1" w:name="_GoBack"/>
+      <w:bookmarkEnd w:id="1"/>
+      <w:r>
+        <w:rPr>
+          <w:rFonts w:cs="Arial"/>
+          <w:sz w:val="24"/>
+        </w:rPr>
+        <w:t xml:space="preserve"> (</w:t>
+      </w:r>
+      <w:r>
+        <w:rPr>
+          <w:rFonts w:cs="Arial"/>
+          <w:sz w:val="24"/>
+        </w:rPr>
+        <w:t>PMA</w:t>
+      </w:r>
+      <w:r>
+        <w:rPr>
+          <w:rFonts w:cs="Arial"/>
+          <w:sz w:val="24"/>
+        </w:rPr>
+        <w:t>)</w:t>
+      </w:r>
+      <w:r>
+        <w:rPr>
+          <w:rFonts w:cs="Arial"/>
+          <w:sz w:val="24"/>
+        </w:rPr>
+        <w:t xml:space="preserve"> consiste em manter diversos pedidos de manutenção na</w:t>
+      </w:r>
+      <w:r>
+        <w:rPr>
+          <w:rFonts w:cs="Arial"/>
+          <w:sz w:val="24"/>
+        </w:rPr>
+        <w:t>s</w:t>
+      </w:r>
+      <w:r>
+        <w:rPr>
+          <w:rFonts w:cs="Arial"/>
+          <w:sz w:val="24"/>
+        </w:rPr>
+        <w:t xml:space="preserve"> faculdade</w:t>
+      </w:r>
+      <w:r>
+        <w:rPr>
+          <w:rFonts w:cs="Arial"/>
+          <w:sz w:val="24"/>
+        </w:rPr>
+        <w:t>s</w:t>
+      </w:r>
+      <w:r>
+        <w:rPr>
+          <w:rFonts w:cs="Arial"/>
+          <w:sz w:val="24"/>
+        </w:rPr>
+        <w:t xml:space="preserve">. Será </w:t>
+      </w:r>
+      <w:r>
+        <w:rPr>
+          <w:rFonts w:cs="Arial"/>
+          <w:sz w:val="24"/>
+        </w:rPr>
+        <w:t xml:space="preserve">implementado e implantando como aplicação Windows. Seu </w:t>
+      </w:r>
+      <w:r>
+        <w:rPr>
+          <w:rFonts w:cs="Arial"/>
+          <w:sz w:val="24"/>
+        </w:rPr>
+        <w:t>u</w:t>
+      </w:r>
+      <w:r>
+        <w:rPr>
+          <w:rFonts w:cs="Arial"/>
+          <w:sz w:val="24"/>
+        </w:rPr>
+        <w:t xml:space="preserve">so consiste em separar </w:t>
+      </w:r>
+      <w:r>
+        <w:rPr>
+          <w:rFonts w:cs="Arial"/>
+          <w:sz w:val="24"/>
+        </w:rPr>
+        <w:t xml:space="preserve">os </w:t>
+      </w:r>
+      <w:r>
+        <w:rPr>
+          <w:rFonts w:cs="Arial"/>
+          <w:sz w:val="24"/>
+        </w:rPr>
+        <w:t xml:space="preserve">pedidos de serviço </w:t>
+      </w:r>
+      <w:r>
+        <w:rPr>
+          <w:rFonts w:cs="Arial"/>
+          <w:sz w:val="24"/>
+        </w:rPr>
+        <w:t xml:space="preserve">por </w:t>
+      </w:r>
+      <w:r>
+        <w:rPr>
+          <w:rFonts w:cs="Arial"/>
+          <w:sz w:val="24"/>
+        </w:rPr>
+        <w:t xml:space="preserve">tipo </w:t>
+      </w:r>
+      <w:r>
+        <w:rPr>
+          <w:rFonts w:cs="Arial"/>
+          <w:sz w:val="24"/>
+        </w:rPr>
+        <w:t>(manutenção elétrica, manutenção telefônica, manutenção em rede wi-fi, manutenção do projetor, manutenção do ar condicionado, troca de quadro branco e troca de giz). Esses pedidos serão enfileirados pelo programa e a apenas sairão do sistema</w:t>
+      </w:r>
+      <w:r>
+        <w:rPr>
+          <w:rFonts w:cs="Arial"/>
+          <w:sz w:val="24"/>
+        </w:rPr>
+        <w:t xml:space="preserve"> após confirmação de “manutenção</w:t>
+      </w:r>
+      <w:r>
+        <w:rPr>
+          <w:rFonts w:cs="Arial"/>
+          <w:sz w:val="24"/>
+        </w:rPr>
+        <w:t xml:space="preserve"> realizada</w:t>
+      </w:r>
+      <w:r>
+        <w:rPr>
+          <w:rFonts w:cs="Arial"/>
+          <w:sz w:val="24"/>
+        </w:rPr>
+        <w:t>”</w:t>
+      </w:r>
+      <w:r>
+        <w:rPr>
+          <w:rFonts w:cs="Arial"/>
+          <w:sz w:val="24"/>
+        </w:rPr>
+        <w:t xml:space="preserve"> em no máximo dois dias para cada pedido. O sistema disponibilizara consultas para a empresa prestadora e para </w:t>
+      </w:r>
+      <w:r>
+        <w:rPr>
+          <w:rFonts w:cs="Arial"/>
+          <w:sz w:val="24"/>
+        </w:rPr>
+        <w:t xml:space="preserve">o cliente </w:t>
+      </w:r>
+      <w:r>
+        <w:rPr>
+          <w:rFonts w:cs="Arial"/>
+          <w:sz w:val="24"/>
+        </w:rPr>
+        <w:t>do andamento dos pedidos</w:t>
+      </w:r>
+      <w:r>
+        <w:rPr>
+          <w:rFonts w:cs="Arial"/>
+          <w:sz w:val="24"/>
+        </w:rPr>
+        <w:t>.</w:t>
       </w:r>
     </w:p>
     <w:p>
       <w:pPr>
-        <w:rPr>
-          <w:rFonts w:cs="Arial"/>
-          <w:sz w:val="24"/>
-        </w:rPr>
-      </w:pPr>
-    </w:p>
-    <w:p>
-      <w:pPr>
         <w:pStyle w:val="Ttulo1"/>
         <w:pageBreakBefore/>
-      </w:pPr>
-      <w:bookmarkStart w:id="1" w:name="_Toc160596323"/>
-      <w:bookmarkStart w:id="2" w:name="_Toc179869777"/>
+        <w:rPr>
+          <w:sz w:val="24"/>
+          <w:szCs w:val="24"/>
+        </w:rPr>
+      </w:pPr>
+      <w:bookmarkStart w:id="2" w:name="_Toc160596323"/>
+      <w:bookmarkStart w:id="3" w:name="_Toc179869777"/>
       <w:r>
+        <w:rPr>
+          <w:sz w:val="24"/>
+          <w:szCs w:val="24"/>
+        </w:rPr>
         <w:lastRenderedPageBreak/>
         <w:t>Requisitos Não-Funcionais</w:t>
       </w:r>
-      <w:bookmarkEnd w:id="1"/>
       <w:bookmarkEnd w:id="2"/>
+      <w:bookmarkEnd w:id="3"/>
     </w:p>
     <w:tbl>
       <w:tblPr>
-        <w:tblW w:w="9476" w:type="dxa"/>
+        <w:tblW w:w="7463" w:type="dxa"/>
         <w:tblBorders>
           <w:top w:val="single" w:sz="4" w:space="0" w:color="auto"/>
           <w:left w:val="single" w:sz="4" w:space="0" w:color="auto"/>
@@ -1662,35 +2026,10 @@
         <w:tblLook w:val="01E0" w:firstRow="1" w:lastRow="1" w:firstColumn="1" w:lastColumn="1" w:noHBand="0" w:noVBand="0"/>
       </w:tblPr>
       <w:tblGrid>
-        <w:gridCol w:w="2013"/>
         <w:gridCol w:w="1095"/>
         <w:gridCol w:w="6368"/>
       </w:tblGrid>
       <w:tr>
-        <w:tc>
-          <w:tcPr>
-            <w:tcW w:w="2013" w:type="dxa"/>
-            <w:shd w:val="clear" w:color="auto" w:fill="auto"/>
-          </w:tcPr>
-          <w:p>
-            <w:pPr>
-              <w:pStyle w:val="CommentSubject"/>
-              <w:rPr>
-                <w:rFonts w:cs="Arial"/>
-                <w:sz w:val="24"/>
-                <w:szCs w:val="24"/>
-              </w:rPr>
-            </w:pPr>
-            <w:r>
-              <w:rPr>
-                <w:rFonts w:cs="Arial"/>
-                <w:sz w:val="24"/>
-                <w:szCs w:val="24"/>
-              </w:rPr>
-              <w:t>Segurança</w:t>
-            </w:r>
-          </w:p>
-        </w:tc>
         <w:tc>
           <w:tcPr>
             <w:tcW w:w="1095" w:type="dxa"/>
@@ -1734,28 +2073,12 @@
                 <w:iCs/>
                 <w:sz w:val="24"/>
               </w:rPr>
-              <w:t>O programa manterá senhas dos funcionários da prestadora e dos clientes nas faculdades.</w:t>
+              <w:t>O PMA grava os pedidos em arquivos organizados em fila.</w:t>
             </w:r>
           </w:p>
         </w:tc>
       </w:tr>
       <w:tr>
-        <w:tc>
-          <w:tcPr>
-            <w:tcW w:w="2013" w:type="dxa"/>
-            <w:shd w:val="clear" w:color="auto" w:fill="auto"/>
-          </w:tcPr>
-          <w:p>
-            <w:pPr>
-              <w:pStyle w:val="CommentSubject"/>
-              <w:rPr>
-                <w:rFonts w:cs="Arial"/>
-                <w:sz w:val="24"/>
-                <w:szCs w:val="24"/>
-              </w:rPr>
-            </w:pPr>
-          </w:p>
-        </w:tc>
         <w:tc>
           <w:tcPr>
             <w:tcW w:w="1095" w:type="dxa"/>
@@ -1799,52 +2122,12 @@
                 <w:iCs/>
                 <w:sz w:val="24"/>
               </w:rPr>
-              <w:t xml:space="preserve">A senha de acesso deve ser o cpf </w:t>
-            </w:r>
-            <w:r>
-              <w:rPr>
-                <w:rFonts w:cs="Arial"/>
-                <w:iCs/>
-                <w:sz w:val="24"/>
-              </w:rPr>
-              <w:t>do usuário e o login seu ultimo nome</w:t>
-            </w:r>
-            <w:r>
-              <w:rPr>
-                <w:rFonts w:cs="Arial"/>
-                <w:iCs/>
-                <w:sz w:val="24"/>
-              </w:rPr>
-              <w:t>.</w:t>
+              <w:t xml:space="preserve">O programa será disponibilizado as faculdades. </w:t>
             </w:r>
           </w:p>
         </w:tc>
       </w:tr>
       <w:tr>
-        <w:tc>
-          <w:tcPr>
-            <w:tcW w:w="2013" w:type="dxa"/>
-            <w:shd w:val="clear" w:color="auto" w:fill="auto"/>
-          </w:tcPr>
-          <w:p>
-            <w:pPr>
-              <w:pStyle w:val="CommentSubject"/>
-              <w:rPr>
-                <w:rFonts w:cs="Arial"/>
-                <w:sz w:val="24"/>
-                <w:szCs w:val="24"/>
-              </w:rPr>
-            </w:pPr>
-            <w:r>
-              <w:rPr>
-                <w:rFonts w:cs="Arial"/>
-                <w:sz w:val="24"/>
-                <w:szCs w:val="24"/>
-              </w:rPr>
-              <w:t>Disponibilidade</w:t>
-            </w:r>
-          </w:p>
-        </w:tc>
         <w:tc>
           <w:tcPr>
             <w:tcW w:w="1095" w:type="dxa"/>
@@ -1888,103 +2171,12 @@
                 <w:iCs/>
                 <w:sz w:val="24"/>
               </w:rPr>
-              <w:t>O programa será disponibilizado as faculdades, com algumas restrições de acesso</w:t>
+              <w:t>O sistema deverá ser capaz de lidar com 500 mil acessos (registros de novos pedidos, busca de pedido, acompanhamento de pedido, confirmação de pedido realizado).</w:t>
             </w:r>
-            <w:r>
-              <w:rPr>
-                <w:rFonts w:cs="Arial"/>
-                <w:iCs/>
-                <w:sz w:val="24"/>
-              </w:rPr>
-              <w:t>,</w:t>
-            </w:r>
-            <w:r>
-              <w:rPr>
-                <w:rFonts w:cs="Arial"/>
-                <w:iCs/>
-                <w:sz w:val="24"/>
-              </w:rPr>
-              <w:t xml:space="preserve"> e a empresa de manutenção.</w:t>
-            </w:r>
-            <w:bookmarkStart w:id="3" w:name="_GoBack"/>
-            <w:bookmarkEnd w:id="3"/>
           </w:p>
         </w:tc>
       </w:tr>
       <w:tr>
-        <w:tc>
-          <w:tcPr>
-            <w:tcW w:w="2013" w:type="dxa"/>
-            <w:shd w:val="clear" w:color="auto" w:fill="auto"/>
-          </w:tcPr>
-          <w:p>
-            <w:pPr>
-              <w:pStyle w:val="CommentSubject"/>
-              <w:rPr>
-                <w:rFonts w:cs="Arial"/>
-                <w:sz w:val="24"/>
-                <w:szCs w:val="24"/>
-              </w:rPr>
-            </w:pPr>
-          </w:p>
-        </w:tc>
-        <w:tc>
-          <w:tcPr>
-            <w:tcW w:w="1095" w:type="dxa"/>
-            <w:shd w:val="clear" w:color="auto" w:fill="auto"/>
-          </w:tcPr>
-          <w:p>
-            <w:pPr>
-              <w:pStyle w:val="CommentSubject"/>
-              <w:rPr>
-                <w:rFonts w:cs="Arial"/>
-                <w:sz w:val="24"/>
-                <w:szCs w:val="24"/>
-              </w:rPr>
-            </w:pPr>
-          </w:p>
-        </w:tc>
-        <w:tc>
-          <w:tcPr>
-            <w:tcW w:w="6368" w:type="dxa"/>
-            <w:shd w:val="clear" w:color="auto" w:fill="auto"/>
-          </w:tcPr>
-          <w:p>
-            <w:pPr>
-              <w:rPr>
-                <w:rFonts w:cs="Arial"/>
-                <w:iCs/>
-                <w:sz w:val="24"/>
-              </w:rPr>
-            </w:pPr>
-          </w:p>
-        </w:tc>
-      </w:tr>
-      <w:tr>
-        <w:tc>
-          <w:tcPr>
-            <w:tcW w:w="2013" w:type="dxa"/>
-            <w:shd w:val="clear" w:color="auto" w:fill="auto"/>
-          </w:tcPr>
-          <w:p>
-            <w:pPr>
-              <w:pStyle w:val="CommentSubject"/>
-              <w:rPr>
-                <w:rFonts w:cs="Arial"/>
-                <w:sz w:val="24"/>
-                <w:szCs w:val="24"/>
-              </w:rPr>
-            </w:pPr>
-            <w:r>
-              <w:rPr>
-                <w:rFonts w:cs="Arial"/>
-                <w:sz w:val="24"/>
-                <w:szCs w:val="24"/>
-              </w:rPr>
-              <w:t>Robustez</w:t>
-            </w:r>
-          </w:p>
-        </w:tc>
         <w:tc>
           <w:tcPr>
             <w:tcW w:w="1095" w:type="dxa"/>
@@ -2028,109 +2220,12 @@
                 <w:iCs/>
                 <w:sz w:val="24"/>
               </w:rPr>
-              <w:t>O sistema devera ser capaz de lidar com 500 mil acessos</w:t>
-            </w:r>
-            <w:r>
-              <w:rPr>
-                <w:rFonts w:cs="Arial"/>
-                <w:iCs/>
-                <w:sz w:val="24"/>
-              </w:rPr>
-              <w:t xml:space="preserve"> (registro de novo pedido, busca de pedido, acompanhamento de pedido, confirmação de pedido realizado)</w:t>
-            </w:r>
-            <w:r>
-              <w:rPr>
-                <w:rFonts w:cs="Arial"/>
-                <w:iCs/>
-                <w:sz w:val="24"/>
-              </w:rPr>
-              <w:t xml:space="preserve"> diários</w:t>
-            </w:r>
-            <w:r>
-              <w:rPr>
-                <w:rFonts w:cs="Arial"/>
-                <w:iCs/>
-                <w:sz w:val="24"/>
-              </w:rPr>
-              <w:t>.</w:t>
+              <w:t>O programa será implantado como aplicação Windows.</w:t>
             </w:r>
           </w:p>
         </w:tc>
       </w:tr>
       <w:tr>
-        <w:tc>
-          <w:tcPr>
-            <w:tcW w:w="2013" w:type="dxa"/>
-            <w:shd w:val="clear" w:color="auto" w:fill="auto"/>
-          </w:tcPr>
-          <w:p>
-            <w:pPr>
-              <w:pStyle w:val="CommentSubject"/>
-              <w:rPr>
-                <w:rFonts w:cs="Arial"/>
-                <w:sz w:val="24"/>
-                <w:szCs w:val="24"/>
-              </w:rPr>
-            </w:pPr>
-          </w:p>
-        </w:tc>
-        <w:tc>
-          <w:tcPr>
-            <w:tcW w:w="1095" w:type="dxa"/>
-            <w:shd w:val="clear" w:color="auto" w:fill="auto"/>
-          </w:tcPr>
-          <w:p>
-            <w:pPr>
-              <w:pStyle w:val="CommentSubject"/>
-              <w:rPr>
-                <w:rFonts w:cs="Arial"/>
-                <w:sz w:val="24"/>
-                <w:szCs w:val="24"/>
-              </w:rPr>
-            </w:pPr>
-          </w:p>
-        </w:tc>
-        <w:tc>
-          <w:tcPr>
-            <w:tcW w:w="6368" w:type="dxa"/>
-            <w:shd w:val="clear" w:color="auto" w:fill="auto"/>
-          </w:tcPr>
-          <w:p>
-            <w:pPr>
-              <w:rPr>
-                <w:rFonts w:cs="Arial"/>
-                <w:iCs/>
-                <w:sz w:val="24"/>
-              </w:rPr>
-            </w:pPr>
-          </w:p>
-        </w:tc>
-      </w:tr>
-      <w:tr>
-        <w:tc>
-          <w:tcPr>
-            <w:tcW w:w="2013" w:type="dxa"/>
-            <w:shd w:val="clear" w:color="auto" w:fill="auto"/>
-          </w:tcPr>
-          <w:p>
-            <w:pPr>
-              <w:pStyle w:val="CommentSubject"/>
-              <w:rPr>
-                <w:rFonts w:cs="Arial"/>
-                <w:sz w:val="24"/>
-                <w:szCs w:val="24"/>
-              </w:rPr>
-            </w:pPr>
-            <w:r>
-              <w:rPr>
-                <w:rFonts w:cs="Arial"/>
-                <w:sz w:val="24"/>
-                <w:szCs w:val="24"/>
-              </w:rPr>
-              <w:t>Tecnológicos</w:t>
-            </w:r>
-          </w:p>
-        </w:tc>
         <w:tc>
           <w:tcPr>
             <w:tcW w:w="1095" w:type="dxa"/>
@@ -2174,87 +2269,12 @@
                 <w:iCs/>
                 <w:sz w:val="24"/>
               </w:rPr>
-              <w:t>O programa será implantado como aplicação Windows.</w:t>
+              <w:t>O programa deve gerar um número de protocolo para cada pedido.</w:t>
             </w:r>
           </w:p>
         </w:tc>
       </w:tr>
       <w:tr>
-        <w:tc>
-          <w:tcPr>
-            <w:tcW w:w="2013" w:type="dxa"/>
-            <w:shd w:val="clear" w:color="auto" w:fill="auto"/>
-          </w:tcPr>
-          <w:p>
-            <w:pPr>
-              <w:pStyle w:val="CommentSubject"/>
-              <w:rPr>
-                <w:rFonts w:cs="Arial"/>
-                <w:sz w:val="24"/>
-                <w:szCs w:val="24"/>
-              </w:rPr>
-            </w:pPr>
-          </w:p>
-        </w:tc>
-        <w:tc>
-          <w:tcPr>
-            <w:tcW w:w="1095" w:type="dxa"/>
-            <w:shd w:val="clear" w:color="auto" w:fill="auto"/>
-          </w:tcPr>
-          <w:p>
-            <w:pPr>
-              <w:pStyle w:val="CommentSubject"/>
-              <w:rPr>
-                <w:rFonts w:cs="Arial"/>
-                <w:sz w:val="24"/>
-                <w:szCs w:val="24"/>
-              </w:rPr>
-            </w:pPr>
-          </w:p>
-        </w:tc>
-        <w:tc>
-          <w:tcPr>
-            <w:tcW w:w="6368" w:type="dxa"/>
-            <w:shd w:val="clear" w:color="auto" w:fill="auto"/>
-          </w:tcPr>
-          <w:p>
-            <w:pPr>
-              <w:rPr>
-                <w:rFonts w:cs="Arial"/>
-                <w:iCs/>
-                <w:sz w:val="24"/>
-              </w:rPr>
-            </w:pPr>
-          </w:p>
-        </w:tc>
-      </w:tr>
-      <w:tr>
-        <w:tc>
-          <w:tcPr>
-            <w:tcW w:w="2013" w:type="dxa"/>
-            <w:shd w:val="clear" w:color="auto" w:fill="auto"/>
-          </w:tcPr>
-          <w:p>
-            <w:pPr>
-              <w:pStyle w:val="Textodecomentrio"/>
-              <w:rPr>
-                <w:rFonts w:cs="Arial"/>
-                <w:sz w:val="24"/>
-                <w:szCs w:val="24"/>
-              </w:rPr>
-            </w:pPr>
-            <w:r>
-              <w:rPr>
-                <w:rFonts w:cs="Arial"/>
-                <w:b/>
-                <w:bCs/>
-                <w:sz w:val="24"/>
-                <w:szCs w:val="24"/>
-              </w:rPr>
-              <w:t>Usabilidade</w:t>
-            </w:r>
-          </w:p>
-        </w:tc>
         <w:tc>
           <w:tcPr>
             <w:tcW w:w="1095" w:type="dxa"/>
@@ -2298,75 +2318,8 @@
                 <w:iCs/>
                 <w:sz w:val="24"/>
               </w:rPr>
-              <w:t>Será instalado em cada computador da facu</w:t>
+              <w:t>Será instalado no ambiente Windows do cliente.</w:t>
             </w:r>
-            <w:r>
-              <w:rPr>
-                <w:rFonts w:cs="Arial"/>
-                <w:iCs/>
-                <w:sz w:val="24"/>
-              </w:rPr>
-              <w:t>ldade com restrições no a</w:t>
-            </w:r>
-            <w:r>
-              <w:rPr>
-                <w:rFonts w:cs="Arial"/>
-                <w:iCs/>
-                <w:sz w:val="24"/>
-              </w:rPr>
-              <w:t>cesso.</w:t>
-            </w:r>
-          </w:p>
-        </w:tc>
-      </w:tr>
-      <w:tr>
-        <w:tc>
-          <w:tcPr>
-            <w:tcW w:w="2013" w:type="dxa"/>
-            <w:shd w:val="clear" w:color="auto" w:fill="auto"/>
-          </w:tcPr>
-          <w:p>
-            <w:pPr>
-              <w:pStyle w:val="Textodecomentrio"/>
-              <w:rPr>
-                <w:rFonts w:cs="Arial"/>
-                <w:b/>
-                <w:bCs/>
-                <w:sz w:val="24"/>
-                <w:szCs w:val="24"/>
-              </w:rPr>
-            </w:pPr>
-          </w:p>
-        </w:tc>
-        <w:tc>
-          <w:tcPr>
-            <w:tcW w:w="1095" w:type="dxa"/>
-            <w:shd w:val="clear" w:color="auto" w:fill="auto"/>
-          </w:tcPr>
-          <w:p>
-            <w:pPr>
-              <w:pStyle w:val="CommentSubject"/>
-              <w:rPr>
-                <w:rFonts w:cs="Arial"/>
-                <w:sz w:val="24"/>
-                <w:szCs w:val="24"/>
-              </w:rPr>
-            </w:pPr>
-          </w:p>
-        </w:tc>
-        <w:tc>
-          <w:tcPr>
-            <w:tcW w:w="6368" w:type="dxa"/>
-            <w:shd w:val="clear" w:color="auto" w:fill="auto"/>
-          </w:tcPr>
-          <w:p>
-            <w:pPr>
-              <w:rPr>
-                <w:rFonts w:cs="Arial"/>
-                <w:iCs/>
-                <w:sz w:val="24"/>
-              </w:rPr>
-            </w:pPr>
           </w:p>
         </w:tc>
       </w:tr>
@@ -2375,10 +2328,18 @@
       <w:pPr>
         <w:pStyle w:val="Ttulo1"/>
         <w:pageBreakBefore/>
+        <w:rPr>
+          <w:sz w:val="24"/>
+          <w:szCs w:val="24"/>
+        </w:rPr>
       </w:pPr>
       <w:bookmarkStart w:id="4" w:name="_Toc129576920"/>
       <w:bookmarkStart w:id="5" w:name="_Toc179869778"/>
       <w:r>
+        <w:rPr>
+          <w:sz w:val="24"/>
+          <w:szCs w:val="24"/>
+        </w:rPr>
         <w:lastRenderedPageBreak/>
         <w:t>Requisitos Funcionais</w:t>
       </w:r>
@@ -2388,44 +2349,31 @@
     <w:p>
       <w:pPr>
         <w:pStyle w:val="Ttulo2"/>
+        <w:rPr>
+          <w:szCs w:val="24"/>
+        </w:rPr>
       </w:pPr>
       <w:bookmarkStart w:id="6" w:name="_Toc179869779"/>
       <w:r>
+        <w:rPr>
+          <w:szCs w:val="24"/>
+        </w:rPr>
         <w:t>Lista de Requisitos</w:t>
       </w:r>
       <w:bookmarkEnd w:id="6"/>
     </w:p>
-    <w:p>
-      <w:pPr>
-        <w:rPr>
-          <w:rFonts w:cs="Arial"/>
-        </w:rPr>
-      </w:pPr>
-      <w:r>
-        <w:rPr>
-          <w:rFonts w:cs="Arial"/>
-          <w:highlight w:val="yellow"/>
-        </w:rPr>
-        <w:t>&lt;Nessa seção são descritas as funções que os clientes esperam que o software desempenhe&gt;</w:t>
-      </w:r>
-    </w:p>
-    <w:p>
-      <w:pPr>
-        <w:rPr>
-          <w:rFonts w:cs="Arial"/>
-        </w:rPr>
-      </w:pPr>
-    </w:p>
     <w:tbl>
       <w:tblPr>
         <w:tblW w:w="0" w:type="auto"/>
-        <w:tblInd w:w="70" w:type="dxa"/>
+        <w:tblBorders>
+          <w:top w:val="single" w:sz="4" w:space="0" w:color="auto"/>
+          <w:left w:val="single" w:sz="4" w:space="0" w:color="auto"/>
+          <w:bottom w:val="single" w:sz="4" w:space="0" w:color="auto"/>
+          <w:right w:val="single" w:sz="4" w:space="0" w:color="auto"/>
+          <w:insideH w:val="single" w:sz="4" w:space="0" w:color="auto"/>
+          <w:insideV w:val="single" w:sz="4" w:space="0" w:color="auto"/>
+        </w:tblBorders>
         <w:tblLayout w:type="fixed"/>
-        <w:tblCellMar>
-          <w:left w:w="70" w:type="dxa"/>
-          <w:bottom w:w="113" w:type="dxa"/>
-          <w:right w:w="70" w:type="dxa"/>
-        </w:tblCellMar>
         <w:tblLook w:val="01E0" w:firstRow="1" w:lastRow="1" w:firstColumn="1" w:lastColumn="1" w:noHBand="0" w:noVBand="0"/>
       </w:tblPr>
       <w:tblGrid>
@@ -2436,18 +2384,21 @@
         <w:tc>
           <w:tcPr>
             <w:tcW w:w="720" w:type="dxa"/>
+            <w:shd w:val="clear" w:color="auto" w:fill="auto"/>
           </w:tcPr>
           <w:p>
             <w:pPr>
               <w:pStyle w:val="CommentSubject"/>
               <w:rPr>
                 <w:rFonts w:cs="Arial"/>
+                <w:sz w:val="24"/>
                 <w:szCs w:val="24"/>
               </w:rPr>
             </w:pPr>
             <w:r>
               <w:rPr>
                 <w:rFonts w:cs="Arial"/>
+                <w:sz w:val="24"/>
                 <w:szCs w:val="24"/>
               </w:rPr>
               <w:t>RF</w:t>
@@ -2455,38 +2406,33 @@
             <w:r>
               <w:rPr>
                 <w:rFonts w:cs="Arial"/>
+                <w:sz w:val="24"/>
                 <w:szCs w:val="24"/>
-                <w:highlight w:val="yellow"/>
-              </w:rPr>
-              <w:t>nn</w:t>
-            </w:r>
-            <w:r>
-              <w:rPr>
-                <w:rFonts w:cs="Arial"/>
-                <w:szCs w:val="24"/>
-              </w:rPr>
-              <w:t>:</w:t>
+              </w:rPr>
+              <w:t>1</w:t>
             </w:r>
           </w:p>
         </w:tc>
         <w:tc>
           <w:tcPr>
             <w:tcW w:w="8100" w:type="dxa"/>
+            <w:shd w:val="clear" w:color="auto" w:fill="auto"/>
           </w:tcPr>
           <w:p>
             <w:pPr>
               <w:rPr>
                 <w:rFonts w:cs="Arial"/>
                 <w:iCs/>
+                <w:sz w:val="24"/>
               </w:rPr>
             </w:pPr>
             <w:r>
               <w:rPr>
                 <w:rFonts w:cs="Arial"/>
                 <w:iCs/>
-                <w:highlight w:val="yellow"/>
-              </w:rPr>
-              <w:t>&lt;descrever o requisito funcional, ou seja, o que o cliente espera que o sistema ofereça em termos de função&gt;</w:t>
+                <w:sz w:val="24"/>
+              </w:rPr>
+              <w:t>O sistema armazena pedidos de manutenção.</w:t>
             </w:r>
           </w:p>
         </w:tc>
@@ -2495,213 +2441,47 @@
         <w:tc>
           <w:tcPr>
             <w:tcW w:w="720" w:type="dxa"/>
+            <w:shd w:val="clear" w:color="auto" w:fill="auto"/>
           </w:tcPr>
           <w:p>
             <w:pPr>
               <w:pStyle w:val="CommentSubject"/>
               <w:rPr>
                 <w:rFonts w:cs="Arial"/>
+                <w:sz w:val="24"/>
                 <w:szCs w:val="24"/>
-              </w:rPr>
-            </w:pPr>
-          </w:p>
-        </w:tc>
-        <w:tc>
-          <w:tcPr>
-            <w:tcW w:w="8100" w:type="dxa"/>
-          </w:tcPr>
-          <w:p>
-            <w:pPr>
-              <w:rPr>
-                <w:rFonts w:cs="Arial"/>
-                <w:iCs/>
-                <w:u w:val="single"/>
-              </w:rPr>
-            </w:pPr>
-          </w:p>
-        </w:tc>
-      </w:tr>
-      <w:tr>
-        <w:tc>
-          <w:tcPr>
-            <w:tcW w:w="720" w:type="dxa"/>
-          </w:tcPr>
-          <w:p>
-            <w:pPr>
-              <w:pStyle w:val="CommentSubject"/>
-              <w:rPr>
-                <w:rFonts w:cs="Arial"/>
-                <w:szCs w:val="24"/>
-              </w:rPr>
-            </w:pPr>
-          </w:p>
-        </w:tc>
-        <w:tc>
-          <w:tcPr>
-            <w:tcW w:w="8100" w:type="dxa"/>
-          </w:tcPr>
-          <w:p>
-            <w:pPr>
-              <w:rPr>
-                <w:rFonts w:cs="Arial"/>
-                <w:iCs/>
-              </w:rPr>
-            </w:pPr>
-          </w:p>
-        </w:tc>
-      </w:tr>
-      <w:tr>
-        <w:tc>
-          <w:tcPr>
-            <w:tcW w:w="720" w:type="dxa"/>
-          </w:tcPr>
-          <w:p>
-            <w:pPr>
-              <w:pStyle w:val="CommentSubject"/>
-              <w:rPr>
-                <w:rFonts w:cs="Arial"/>
-              </w:rPr>
-            </w:pPr>
-          </w:p>
-        </w:tc>
-        <w:tc>
-          <w:tcPr>
-            <w:tcW w:w="8100" w:type="dxa"/>
-          </w:tcPr>
-          <w:p>
-            <w:pPr>
-              <w:rPr>
-                <w:rFonts w:cs="Arial"/>
-                <w:iCs/>
-              </w:rPr>
-            </w:pPr>
-          </w:p>
-        </w:tc>
-      </w:tr>
-      <w:tr>
-        <w:tc>
-          <w:tcPr>
-            <w:tcW w:w="720" w:type="dxa"/>
-          </w:tcPr>
-          <w:p>
-            <w:pPr>
-              <w:pStyle w:val="CommentSubject"/>
-              <w:rPr>
-                <w:rFonts w:cs="Arial"/>
-              </w:rPr>
-            </w:pPr>
-          </w:p>
-        </w:tc>
-        <w:tc>
-          <w:tcPr>
-            <w:tcW w:w="8100" w:type="dxa"/>
-          </w:tcPr>
-          <w:p>
-            <w:pPr>
-              <w:rPr>
-                <w:rFonts w:cs="Arial"/>
-                <w:iCs/>
-              </w:rPr>
-            </w:pPr>
-          </w:p>
-        </w:tc>
-      </w:tr>
-    </w:tbl>
-    <w:p>
-      <w:pPr>
-        <w:rPr>
-          <w:rFonts w:cs="Arial"/>
-        </w:rPr>
-      </w:pPr>
-    </w:p>
-    <w:p>
-      <w:pPr>
-        <w:rPr>
-          <w:rFonts w:cs="Arial"/>
-        </w:rPr>
-      </w:pPr>
-    </w:p>
-    <w:p>
-      <w:pPr>
-        <w:rPr>
-          <w:rFonts w:cs="Arial"/>
-        </w:rPr>
-      </w:pPr>
-      <w:r>
-        <w:rPr>
-          <w:rFonts w:cs="Arial"/>
-          <w:highlight w:val="yellow"/>
-        </w:rPr>
-        <w:t>&lt;SEGUE UM EXEMPLO DE LISTA DE REQUISITOS&gt;</w:t>
-      </w:r>
-    </w:p>
-    <w:p>
-      <w:pPr>
-        <w:rPr>
-          <w:rFonts w:cs="Arial"/>
-        </w:rPr>
-      </w:pPr>
-    </w:p>
-    <w:tbl>
-      <w:tblPr>
-        <w:tblW w:w="0" w:type="auto"/>
-        <w:tblInd w:w="70" w:type="dxa"/>
-        <w:tblLayout w:type="fixed"/>
-        <w:tblCellMar>
-          <w:left w:w="70" w:type="dxa"/>
-          <w:bottom w:w="113" w:type="dxa"/>
-          <w:right w:w="70" w:type="dxa"/>
-        </w:tblCellMar>
-        <w:tblLook w:val="01E0" w:firstRow="1" w:lastRow="1" w:firstColumn="1" w:lastColumn="1" w:noHBand="0" w:noVBand="0"/>
-      </w:tblPr>
-      <w:tblGrid>
-        <w:gridCol w:w="720"/>
-        <w:gridCol w:w="8100"/>
-      </w:tblGrid>
-      <w:tr>
-        <w:tc>
-          <w:tcPr>
-            <w:tcW w:w="720" w:type="dxa"/>
-          </w:tcPr>
-          <w:p>
-            <w:pPr>
-              <w:pStyle w:val="CommentSubject"/>
-              <w:rPr>
-                <w:rFonts w:cs="Arial"/>
-                <w:szCs w:val="24"/>
-                <w:highlight w:val="yellow"/>
               </w:rPr>
             </w:pPr>
             <w:r>
               <w:rPr>
                 <w:rFonts w:cs="Arial"/>
+                <w:sz w:val="24"/>
                 <w:szCs w:val="24"/>
-                <w:highlight w:val="yellow"/>
-              </w:rPr>
-              <w:t>RF1:</w:t>
+              </w:rPr>
+              <w:t>RF2</w:t>
             </w:r>
           </w:p>
         </w:tc>
         <w:tc>
           <w:tcPr>
             <w:tcW w:w="8100" w:type="dxa"/>
+            <w:shd w:val="clear" w:color="auto" w:fill="auto"/>
           </w:tcPr>
           <w:p>
             <w:pPr>
               <w:rPr>
                 <w:rFonts w:cs="Arial"/>
                 <w:iCs/>
-                <w:highlight w:val="yellow"/>
-                <w:u w:val="single"/>
+                <w:sz w:val="24"/>
               </w:rPr>
             </w:pPr>
             <w:r>
               <w:rPr>
                 <w:rFonts w:cs="Arial"/>
                 <w:iCs/>
-                <w:highlight w:val="yellow"/>
-              </w:rPr>
-              <w:t>O software deve disponibilizar ao usuário identificado: as funcionalidades associadas ao seu perfil e ao seu papel no sistema (coordenador, bolsista, etc.), as funcionalidades de acesso restrito e as funcionalidades de acesso público.</w:t>
+                <w:sz w:val="24"/>
+              </w:rPr>
+              <w:t>O programa gera numero de protocolo a cada pedido realizado.</w:t>
             </w:r>
           </w:p>
         </w:tc>
@@ -2710,45 +2490,63 @@
         <w:tc>
           <w:tcPr>
             <w:tcW w:w="720" w:type="dxa"/>
+            <w:shd w:val="clear" w:color="auto" w:fill="auto"/>
           </w:tcPr>
           <w:p>
             <w:pPr>
               <w:pStyle w:val="CommentSubject"/>
               <w:rPr>
                 <w:rFonts w:cs="Arial"/>
+                <w:sz w:val="24"/>
                 <w:szCs w:val="24"/>
-                <w:highlight w:val="yellow"/>
               </w:rPr>
             </w:pPr>
             <w:r>
               <w:rPr>
                 <w:rFonts w:cs="Arial"/>
+                <w:sz w:val="24"/>
                 <w:szCs w:val="24"/>
-                <w:highlight w:val="yellow"/>
-              </w:rPr>
-              <w:t>RF2:</w:t>
+              </w:rPr>
+              <w:t>RF3</w:t>
             </w:r>
           </w:p>
         </w:tc>
         <w:tc>
           <w:tcPr>
             <w:tcW w:w="8100" w:type="dxa"/>
+            <w:shd w:val="clear" w:color="auto" w:fill="auto"/>
           </w:tcPr>
           <w:p>
             <w:pPr>
               <w:rPr>
                 <w:rFonts w:cs="Arial"/>
                 <w:iCs/>
-                <w:highlight w:val="yellow"/>
+                <w:sz w:val="24"/>
               </w:rPr>
             </w:pPr>
             <w:r>
               <w:rPr>
                 <w:rFonts w:cs="Arial"/>
                 <w:iCs/>
-                <w:highlight w:val="yellow"/>
-              </w:rPr>
-              <w:t>O software deve disponibilizar ao usuário não identificado somente as funcionalidades públicas.</w:t>
+                <w:sz w:val="24"/>
+              </w:rPr>
+              <w:t>O</w:t>
+            </w:r>
+            <w:r>
+              <w:rPr>
+                <w:rFonts w:cs="Arial"/>
+                <w:iCs/>
+                <w:sz w:val="24"/>
+              </w:rPr>
+              <w:t xml:space="preserve"> sistema busca o pedido pelo nú</w:t>
+            </w:r>
+            <w:r>
+              <w:rPr>
+                <w:rFonts w:cs="Arial"/>
+                <w:iCs/>
+                <w:sz w:val="24"/>
+              </w:rPr>
+              <w:t>mero do protocolo ou pelo nome do cliente.</w:t>
             </w:r>
           </w:p>
         </w:tc>
@@ -2757,43 +2555,47 @@
         <w:tc>
           <w:tcPr>
             <w:tcW w:w="720" w:type="dxa"/>
+            <w:shd w:val="clear" w:color="auto" w:fill="auto"/>
           </w:tcPr>
           <w:p>
             <w:pPr>
               <w:pStyle w:val="CommentSubject"/>
               <w:rPr>
                 <w:rFonts w:cs="Arial"/>
-                <w:highlight w:val="yellow"/>
+                <w:sz w:val="24"/>
+                <w:szCs w:val="24"/>
               </w:rPr>
             </w:pPr>
             <w:r>
               <w:rPr>
                 <w:rFonts w:cs="Arial"/>
-                <w:highlight w:val="yellow"/>
-              </w:rPr>
-              <w:t>RF3:</w:t>
+                <w:sz w:val="24"/>
+                <w:szCs w:val="24"/>
+              </w:rPr>
+              <w:t>RF4</w:t>
             </w:r>
           </w:p>
         </w:tc>
         <w:tc>
           <w:tcPr>
             <w:tcW w:w="8100" w:type="dxa"/>
+            <w:shd w:val="clear" w:color="auto" w:fill="auto"/>
           </w:tcPr>
           <w:p>
             <w:pPr>
               <w:rPr>
                 <w:rFonts w:cs="Arial"/>
                 <w:iCs/>
-                <w:highlight w:val="yellow"/>
+                <w:sz w:val="24"/>
               </w:rPr>
             </w:pPr>
             <w:r>
               <w:rPr>
                 <w:rFonts w:cs="Arial"/>
                 <w:iCs/>
-                <w:highlight w:val="yellow"/>
-              </w:rPr>
-              <w:t>O software deve permitir ao usuário recuperar a sua senha, caso a esqueça.</w:t>
+                <w:sz w:val="24"/>
+              </w:rPr>
+              <w:t>O PMA apresenta um menu dos serviços para o cliente.</w:t>
             </w:r>
           </w:p>
         </w:tc>
@@ -2802,491 +2604,40 @@
         <w:tc>
           <w:tcPr>
             <w:tcW w:w="720" w:type="dxa"/>
+            <w:shd w:val="clear" w:color="auto" w:fill="auto"/>
           </w:tcPr>
           <w:p>
             <w:pPr>
               <w:pStyle w:val="CommentSubject"/>
               <w:rPr>
                 <w:rFonts w:cs="Arial"/>
-                <w:highlight w:val="yellow"/>
+                <w:sz w:val="24"/>
+                <w:szCs w:val="24"/>
               </w:rPr>
             </w:pPr>
             <w:r>
               <w:rPr>
                 <w:rFonts w:cs="Arial"/>
-                <w:highlight w:val="yellow"/>
-              </w:rPr>
-              <w:t>RF4:</w:t>
+                <w:sz w:val="24"/>
+                <w:szCs w:val="24"/>
+              </w:rPr>
+              <w:t>RF5</w:t>
             </w:r>
           </w:p>
         </w:tc>
         <w:tc>
           <w:tcPr>
             <w:tcW w:w="8100" w:type="dxa"/>
+            <w:shd w:val="clear" w:color="auto" w:fill="auto"/>
           </w:tcPr>
           <w:p>
             <w:pPr>
               <w:rPr>
                 <w:rFonts w:cs="Arial"/>
                 <w:iCs/>
-                <w:highlight w:val="yellow"/>
+                <w:sz w:val="24"/>
               </w:rPr>
             </w:pPr>
-            <w:r>
-              <w:rPr>
-                <w:rFonts w:cs="Arial"/>
-                <w:iCs/>
-                <w:highlight w:val="yellow"/>
-              </w:rPr>
-              <w:t>O software deve permitir que o administrador inclua, altere ou exclua usuários.</w:t>
-            </w:r>
-          </w:p>
-        </w:tc>
-      </w:tr>
-      <w:tr>
-        <w:tc>
-          <w:tcPr>
-            <w:tcW w:w="720" w:type="dxa"/>
-          </w:tcPr>
-          <w:p>
-            <w:pPr>
-              <w:pStyle w:val="CommentSubject"/>
-              <w:rPr>
-                <w:rFonts w:cs="Arial"/>
-                <w:highlight w:val="yellow"/>
-              </w:rPr>
-            </w:pPr>
-            <w:r>
-              <w:rPr>
-                <w:rFonts w:cs="Arial"/>
-                <w:highlight w:val="yellow"/>
-              </w:rPr>
-              <w:t>RF5:</w:t>
-            </w:r>
-          </w:p>
-        </w:tc>
-        <w:tc>
-          <w:tcPr>
-            <w:tcW w:w="8100" w:type="dxa"/>
-          </w:tcPr>
-          <w:p>
-            <w:pPr>
-              <w:rPr>
-                <w:rFonts w:cs="Arial"/>
-                <w:iCs/>
-                <w:highlight w:val="yellow"/>
-              </w:rPr>
-            </w:pPr>
-            <w:r>
-              <w:rPr>
-                <w:rFonts w:cs="Arial"/>
-                <w:iCs/>
-                <w:highlight w:val="yellow"/>
-              </w:rPr>
-              <w:t>O software deve permitir que o administrador inclua, altere ou exclua perfis de acesso.</w:t>
-            </w:r>
-          </w:p>
-        </w:tc>
-      </w:tr>
-      <w:tr>
-        <w:tc>
-          <w:tcPr>
-            <w:tcW w:w="720" w:type="dxa"/>
-          </w:tcPr>
-          <w:p>
-            <w:pPr>
-              <w:pStyle w:val="CommentSubject"/>
-              <w:rPr>
-                <w:rFonts w:cs="Arial"/>
-                <w:highlight w:val="yellow"/>
-              </w:rPr>
-            </w:pPr>
-            <w:r>
-              <w:rPr>
-                <w:rFonts w:cs="Arial"/>
-                <w:highlight w:val="yellow"/>
-              </w:rPr>
-              <w:t>RF6:</w:t>
-            </w:r>
-          </w:p>
-        </w:tc>
-        <w:tc>
-          <w:tcPr>
-            <w:tcW w:w="8100" w:type="dxa"/>
-          </w:tcPr>
-          <w:p>
-            <w:pPr>
-              <w:rPr>
-                <w:rFonts w:cs="Arial"/>
-                <w:iCs/>
-                <w:highlight w:val="yellow"/>
-              </w:rPr>
-            </w:pPr>
-            <w:r>
-              <w:rPr>
-                <w:rFonts w:cs="Arial"/>
-                <w:iCs/>
-                <w:highlight w:val="yellow"/>
-              </w:rPr>
-              <w:t>O software deve manter um registro de auditoria sobre inclusão, desativação e alteração de usuários com data, hora e usuário que executou a operação.</w:t>
-            </w:r>
-          </w:p>
-        </w:tc>
-      </w:tr>
-      <w:tr>
-        <w:tc>
-          <w:tcPr>
-            <w:tcW w:w="720" w:type="dxa"/>
-          </w:tcPr>
-          <w:p>
-            <w:pPr>
-              <w:pStyle w:val="CommentSubject"/>
-              <w:rPr>
-                <w:rFonts w:cs="Arial"/>
-                <w:highlight w:val="yellow"/>
-              </w:rPr>
-            </w:pPr>
-            <w:r>
-              <w:rPr>
-                <w:rFonts w:cs="Arial"/>
-                <w:highlight w:val="yellow"/>
-              </w:rPr>
-              <w:t>RF7:</w:t>
-            </w:r>
-          </w:p>
-        </w:tc>
-        <w:tc>
-          <w:tcPr>
-            <w:tcW w:w="8100" w:type="dxa"/>
-          </w:tcPr>
-          <w:p>
-            <w:pPr>
-              <w:rPr>
-                <w:rFonts w:cs="Arial"/>
-                <w:iCs/>
-                <w:highlight w:val="yellow"/>
-              </w:rPr>
-            </w:pPr>
-            <w:r>
-              <w:rPr>
-                <w:rFonts w:cs="Arial"/>
-                <w:iCs/>
-                <w:highlight w:val="yellow"/>
-              </w:rPr>
-              <w:t>O software deve permitir que o administrador associe um usuário a um único perfil de acesso.</w:t>
-            </w:r>
-          </w:p>
-        </w:tc>
-      </w:tr>
-      <w:tr>
-        <w:tc>
-          <w:tcPr>
-            <w:tcW w:w="720" w:type="dxa"/>
-          </w:tcPr>
-          <w:p>
-            <w:pPr>
-              <w:pStyle w:val="CommentSubject"/>
-              <w:rPr>
-                <w:rFonts w:cs="Arial"/>
-                <w:highlight w:val="yellow"/>
-              </w:rPr>
-            </w:pPr>
-            <w:r>
-              <w:rPr>
-                <w:rFonts w:cs="Arial"/>
-                <w:highlight w:val="yellow"/>
-              </w:rPr>
-              <w:t>RF8:</w:t>
-            </w:r>
-          </w:p>
-        </w:tc>
-        <w:tc>
-          <w:tcPr>
-            <w:tcW w:w="8100" w:type="dxa"/>
-          </w:tcPr>
-          <w:p>
-            <w:pPr>
-              <w:rPr>
-                <w:rFonts w:cs="Arial"/>
-                <w:iCs/>
-                <w:highlight w:val="yellow"/>
-              </w:rPr>
-            </w:pPr>
-            <w:r>
-              <w:rPr>
-                <w:rFonts w:cs="Arial"/>
-                <w:iCs/>
-                <w:highlight w:val="yellow"/>
-              </w:rPr>
-              <w:t>O software deve permitir ao administrador consultar as funcionalidades associadas a um perfil ou usuário.</w:t>
-            </w:r>
-          </w:p>
-        </w:tc>
-      </w:tr>
-      <w:tr>
-        <w:tc>
-          <w:tcPr>
-            <w:tcW w:w="720" w:type="dxa"/>
-          </w:tcPr>
-          <w:p>
-            <w:pPr>
-              <w:pStyle w:val="CommentSubject"/>
-              <w:rPr>
-                <w:rFonts w:cs="Arial"/>
-                <w:highlight w:val="yellow"/>
-              </w:rPr>
-            </w:pPr>
-            <w:r>
-              <w:rPr>
-                <w:rFonts w:cs="Arial"/>
-                <w:highlight w:val="yellow"/>
-              </w:rPr>
-              <w:t>RF9:</w:t>
-            </w:r>
-          </w:p>
-        </w:tc>
-        <w:tc>
-          <w:tcPr>
-            <w:tcW w:w="8100" w:type="dxa"/>
-          </w:tcPr>
-          <w:p>
-            <w:pPr>
-              <w:rPr>
-                <w:rFonts w:cs="Arial"/>
-                <w:iCs/>
-                <w:highlight w:val="yellow"/>
-              </w:rPr>
-            </w:pPr>
-            <w:r>
-              <w:rPr>
-                <w:rFonts w:cs="Arial"/>
-                <w:iCs/>
-                <w:highlight w:val="yellow"/>
-              </w:rPr>
-              <w:t>O software deve permitir ao administrador consultar os usuários associados a um determinado perfil.</w:t>
-            </w:r>
-          </w:p>
-        </w:tc>
-      </w:tr>
-      <w:tr>
-        <w:tc>
-          <w:tcPr>
-            <w:tcW w:w="720" w:type="dxa"/>
-          </w:tcPr>
-          <w:p>
-            <w:pPr>
-              <w:pStyle w:val="CommentSubject"/>
-              <w:rPr>
-                <w:rFonts w:cs="Arial"/>
-                <w:highlight w:val="yellow"/>
-              </w:rPr>
-            </w:pPr>
-            <w:r>
-              <w:rPr>
-                <w:rFonts w:cs="Arial"/>
-                <w:highlight w:val="yellow"/>
-              </w:rPr>
-              <w:t>RF10:</w:t>
-            </w:r>
-          </w:p>
-        </w:tc>
-        <w:tc>
-          <w:tcPr>
-            <w:tcW w:w="8100" w:type="dxa"/>
-          </w:tcPr>
-          <w:p>
-            <w:pPr>
-              <w:rPr>
-                <w:rFonts w:cs="Arial"/>
-                <w:iCs/>
-                <w:highlight w:val="yellow"/>
-              </w:rPr>
-            </w:pPr>
-            <w:r>
-              <w:rPr>
-                <w:rFonts w:cs="Arial"/>
-                <w:iCs/>
-                <w:highlight w:val="yellow"/>
-              </w:rPr>
-              <w:t>O software deve permitir que os usuários autorizados designem um ou mais substitutos para si mesmos, com os respectivos períodos de substituição (data inicial e final).</w:t>
-            </w:r>
-          </w:p>
-        </w:tc>
-      </w:tr>
-      <w:tr>
-        <w:tc>
-          <w:tcPr>
-            <w:tcW w:w="720" w:type="dxa"/>
-          </w:tcPr>
-          <w:p>
-            <w:pPr>
-              <w:pStyle w:val="CommentSubject"/>
-              <w:rPr>
-                <w:rFonts w:cs="Arial"/>
-                <w:highlight w:val="yellow"/>
-              </w:rPr>
-            </w:pPr>
-            <w:r>
-              <w:rPr>
-                <w:rFonts w:cs="Arial"/>
-                <w:highlight w:val="yellow"/>
-              </w:rPr>
-              <w:t>RF11:</w:t>
-            </w:r>
-          </w:p>
-        </w:tc>
-        <w:tc>
-          <w:tcPr>
-            <w:tcW w:w="8100" w:type="dxa"/>
-          </w:tcPr>
-          <w:p>
-            <w:pPr>
-              <w:rPr>
-                <w:rFonts w:cs="Arial"/>
-                <w:iCs/>
-                <w:highlight w:val="yellow"/>
-              </w:rPr>
-            </w:pPr>
-            <w:r>
-              <w:rPr>
-                <w:rFonts w:cs="Arial"/>
-                <w:iCs/>
-                <w:highlight w:val="yellow"/>
-              </w:rPr>
-              <w:t>O software deve permitir que todos os usuários façam a manutenção de seus dados pessoais: email, localização, senha e telefones.</w:t>
-            </w:r>
-          </w:p>
-        </w:tc>
-      </w:tr>
-      <w:tr>
-        <w:tc>
-          <w:tcPr>
-            <w:tcW w:w="720" w:type="dxa"/>
-          </w:tcPr>
-          <w:p>
-            <w:pPr>
-              <w:pStyle w:val="CommentSubject"/>
-              <w:rPr>
-                <w:rFonts w:cs="Arial"/>
-                <w:highlight w:val="yellow"/>
-              </w:rPr>
-            </w:pPr>
-            <w:r>
-              <w:rPr>
-                <w:rFonts w:cs="Arial"/>
-                <w:highlight w:val="yellow"/>
-              </w:rPr>
-              <w:t>RF12:</w:t>
-            </w:r>
-          </w:p>
-        </w:tc>
-        <w:tc>
-          <w:tcPr>
-            <w:tcW w:w="8100" w:type="dxa"/>
-          </w:tcPr>
-          <w:p>
-            <w:pPr>
-              <w:rPr>
-                <w:rFonts w:cs="Arial"/>
-                <w:iCs/>
-                <w:highlight w:val="yellow"/>
-              </w:rPr>
-            </w:pPr>
-            <w:r>
-              <w:rPr>
-                <w:rFonts w:cs="Arial"/>
-                <w:iCs/>
-                <w:highlight w:val="yellow"/>
-              </w:rPr>
-              <w:t>O software deve permitir que os administradores reenviem a senha de qualquer usuário e que os usuários reenviem a própria senha.</w:t>
-            </w:r>
-          </w:p>
-        </w:tc>
-      </w:tr>
-      <w:tr>
-        <w:tc>
-          <w:tcPr>
-            <w:tcW w:w="720" w:type="dxa"/>
-          </w:tcPr>
-          <w:p>
-            <w:pPr>
-              <w:pStyle w:val="CommentSubject"/>
-              <w:rPr>
-                <w:rFonts w:cs="Arial"/>
-                <w:highlight w:val="yellow"/>
-              </w:rPr>
-            </w:pPr>
-            <w:r>
-              <w:rPr>
-                <w:rFonts w:cs="Arial"/>
-                <w:highlight w:val="yellow"/>
-              </w:rPr>
-              <w:t>RF13:</w:t>
-            </w:r>
-          </w:p>
-        </w:tc>
-        <w:tc>
-          <w:tcPr>
-            <w:tcW w:w="8100" w:type="dxa"/>
-          </w:tcPr>
-          <w:p>
-            <w:pPr>
-              <w:rPr>
-                <w:rFonts w:cs="Arial"/>
-                <w:iCs/>
-                <w:highlight w:val="yellow"/>
-              </w:rPr>
-            </w:pPr>
-            <w:r>
-              <w:rPr>
-                <w:rFonts w:cs="Arial"/>
-                <w:iCs/>
-                <w:highlight w:val="yellow"/>
-              </w:rPr>
-              <w:t>O software não deve permitir o acesso de nenhum administrador ou outro usuário às senhas cadastradas.</w:t>
-            </w:r>
-          </w:p>
-        </w:tc>
-      </w:tr>
-      <w:tr>
-        <w:tc>
-          <w:tcPr>
-            <w:tcW w:w="720" w:type="dxa"/>
-          </w:tcPr>
-          <w:p>
-            <w:pPr>
-              <w:pStyle w:val="CommentSubject"/>
-              <w:rPr>
-                <w:rFonts w:cs="Arial"/>
-                <w:highlight w:val="yellow"/>
-              </w:rPr>
-            </w:pPr>
-            <w:r>
-              <w:rPr>
-                <w:rFonts w:cs="Arial"/>
-                <w:highlight w:val="yellow"/>
-              </w:rPr>
-              <w:t>RF14:</w:t>
-            </w:r>
-          </w:p>
-        </w:tc>
-        <w:tc>
-          <w:tcPr>
-            <w:tcW w:w="8100" w:type="dxa"/>
-          </w:tcPr>
-          <w:p>
-            <w:pPr>
-              <w:rPr>
-                <w:rFonts w:cs="Arial"/>
-              </w:rPr>
-            </w:pPr>
-            <w:r>
-              <w:rPr>
-                <w:rFonts w:cs="Arial"/>
-                <w:highlight w:val="yellow"/>
-              </w:rPr>
-              <w:t>O software deve apresentar uma ajuda on-line ao usuário de acordo com a funcionalidade onde ele se encontra.</w:t>
-            </w:r>
           </w:p>
         </w:tc>
       </w:tr>
@@ -3295,79 +2646,23 @@
       <w:pPr>
         <w:rPr>
           <w:rFonts w:cs="Arial"/>
+          <w:sz w:val="24"/>
         </w:rPr>
       </w:pPr>
     </w:p>
     <w:p>
       <w:pPr>
-        <w:rPr>
-          <w:rFonts w:cs="Arial"/>
-          <w:strike/>
-          <w:szCs w:val="20"/>
-        </w:rPr>
-      </w:pPr>
-    </w:p>
-    <w:p>
-      <w:pPr>
-        <w:rPr>
-          <w:rFonts w:cs="Arial"/>
-          <w:strike/>
-          <w:szCs w:val="20"/>
-        </w:rPr>
-      </w:pPr>
-    </w:p>
-    <w:p>
-      <w:pPr>
-        <w:rPr>
-          <w:rFonts w:cs="Arial"/>
-          <w:strike/>
-          <w:szCs w:val="20"/>
-        </w:rPr>
-      </w:pPr>
-    </w:p>
-    <w:p>
-      <w:pPr>
-        <w:rPr>
-          <w:rFonts w:cs="Arial"/>
-          <w:strike/>
-          <w:szCs w:val="20"/>
-        </w:rPr>
-      </w:pPr>
-    </w:p>
-    <w:p>
-      <w:pPr>
-        <w:rPr>
-          <w:rFonts w:cs="Arial"/>
-          <w:strike/>
-          <w:szCs w:val="20"/>
-        </w:rPr>
-      </w:pPr>
-    </w:p>
-    <w:p>
-      <w:pPr>
-        <w:rPr>
-          <w:rFonts w:cs="Arial"/>
-          <w:strike/>
-          <w:szCs w:val="20"/>
-        </w:rPr>
-      </w:pPr>
-    </w:p>
-    <w:p>
-      <w:pPr>
-        <w:rPr>
-          <w:rFonts w:cs="Arial"/>
-          <w:strike/>
-          <w:szCs w:val="20"/>
-        </w:rPr>
-      </w:pPr>
-    </w:p>
-    <w:p>
-      <w:pPr>
         <w:pStyle w:val="Ttulo2"/>
+        <w:rPr>
+          <w:szCs w:val="24"/>
+        </w:rPr>
       </w:pPr>
       <w:bookmarkStart w:id="7" w:name="_Toc129576926"/>
       <w:bookmarkStart w:id="8" w:name="_Toc179869780"/>
       <w:r>
+        <w:rPr>
+          <w:szCs w:val="24"/>
+        </w:rPr>
         <w:t>Descrição dos Atores</w:t>
       </w:r>
       <w:bookmarkEnd w:id="8"/>
@@ -3376,6 +2671,7 @@
       <w:pPr>
         <w:rPr>
           <w:rFonts w:cs="Arial"/>
+          <w:sz w:val="24"/>
         </w:rPr>
       </w:pPr>
     </w:p>
@@ -3385,14 +2681,64 @@
         <w:jc w:val="center"/>
         <w:rPr>
           <w:rFonts w:cs="Arial"/>
+          <w:sz w:val="24"/>
         </w:rPr>
       </w:pPr>
       <w:r>
         <w:rPr>
           <w:rFonts w:cs="Arial"/>
-          <w:highlight w:val="yellow"/>
-        </w:rPr>
-        <w:t>&lt;colocar aqui o diagrama com o mapa de atores&gt;</w:t>
+          <w:noProof/>
+          <w:sz w:val="24"/>
+          <w:lang w:val="en-US" w:eastAsia="en-US"/>
+        </w:rPr>
+        <w:drawing>
+          <wp:inline distT="0" distB="0" distL="0" distR="0">
+            <wp:extent cx="5575300" cy="3848100"/>
+            <wp:effectExtent l="0" t="0" r="6350" b="0"/>
+            <wp:docPr id="1" name="Imagem 1" descr="Atores - Funcionário"/>
+            <wp:cNvGraphicFramePr>
+              <a:graphicFrameLocks xmlns:a="http://schemas.openxmlformats.org/drawingml/2006/main" noChangeAspect="1"/>
+            </wp:cNvGraphicFramePr>
+            <a:graphic xmlns:a="http://schemas.openxmlformats.org/drawingml/2006/main">
+              <a:graphicData uri="http://schemas.openxmlformats.org/drawingml/2006/picture">
+                <pic:pic xmlns:pic="http://schemas.openxmlformats.org/drawingml/2006/picture">
+                  <pic:nvPicPr>
+                    <pic:cNvPr id="0" name="Picture 1" descr="Atores - Funcionário"/>
+                    <pic:cNvPicPr>
+                      <a:picLocks noChangeAspect="1" noChangeArrowheads="1"/>
+                    </pic:cNvPicPr>
+                  </pic:nvPicPr>
+                  <pic:blipFill>
+                    <a:blip r:embed="rId9">
+                      <a:extLst>
+                        <a:ext uri="{28A0092B-C50C-407E-A947-70E740481C1C}">
+                          <a14:useLocalDpi xmlns:a14="http://schemas.microsoft.com/office/drawing/2010/main" val="0"/>
+                        </a:ext>
+                      </a:extLst>
+                    </a:blip>
+                    <a:srcRect/>
+                    <a:stretch>
+                      <a:fillRect/>
+                    </a:stretch>
+                  </pic:blipFill>
+                  <pic:spPr bwMode="auto">
+                    <a:xfrm>
+                      <a:off x="0" y="0"/>
+                      <a:ext cx="5575300" cy="3848100"/>
+                    </a:xfrm>
+                    <a:prstGeom prst="rect">
+                      <a:avLst/>
+                    </a:prstGeom>
+                    <a:noFill/>
+                    <a:ln>
+                      <a:noFill/>
+                    </a:ln>
+                  </pic:spPr>
+                </pic:pic>
+              </a:graphicData>
+            </a:graphic>
+          </wp:inline>
+        </w:drawing>
       </w:r>
     </w:p>
     <w:p>
@@ -3400,29 +2746,39 @@
         <w:pStyle w:val="EstiloLegendaCentralizado"/>
         <w:rPr>
           <w:rFonts w:cs="Arial"/>
+          <w:sz w:val="24"/>
+          <w:szCs w:val="24"/>
         </w:rPr>
       </w:pPr>
       <w:r>
         <w:rPr>
           <w:rFonts w:cs="Arial"/>
+          <w:sz w:val="24"/>
+          <w:szCs w:val="24"/>
         </w:rPr>
         <w:t xml:space="preserve">Figura </w:t>
       </w:r>
       <w:r>
         <w:rPr>
           <w:rFonts w:cs="Arial"/>
+          <w:sz w:val="24"/>
+          <w:szCs w:val="24"/>
         </w:rPr>
         <w:fldChar w:fldCharType="begin"/>
       </w:r>
       <w:r>
         <w:rPr>
           <w:rFonts w:cs="Arial"/>
+          <w:sz w:val="24"/>
+          <w:szCs w:val="24"/>
         </w:rPr>
         <w:instrText xml:space="preserve"> SEQ Figura \* ARABIC </w:instrText>
       </w:r>
       <w:r>
         <w:rPr>
           <w:rFonts w:cs="Arial"/>
+          <w:sz w:val="24"/>
+          <w:szCs w:val="24"/>
         </w:rPr>
         <w:fldChar w:fldCharType="separate"/>
       </w:r>
@@ -3430,18 +2786,24 @@
         <w:rPr>
           <w:rFonts w:cs="Arial"/>
           <w:noProof/>
+          <w:sz w:val="24"/>
+          <w:szCs w:val="24"/>
         </w:rPr>
         <w:t>1</w:t>
       </w:r>
       <w:r>
         <w:rPr>
           <w:rFonts w:cs="Arial"/>
+          <w:sz w:val="24"/>
+          <w:szCs w:val="24"/>
         </w:rPr>
         <w:fldChar w:fldCharType="end"/>
       </w:r>
       <w:r>
         <w:rPr>
           <w:rFonts w:cs="Arial"/>
+          <w:sz w:val="24"/>
+          <w:szCs w:val="24"/>
         </w:rPr>
         <w:t>. Mapa de Atores</w:t>
       </w:r>
@@ -3450,13 +2812,7 @@
       <w:pPr>
         <w:rPr>
           <w:rFonts w:cs="Arial"/>
-        </w:rPr>
-      </w:pPr>
-    </w:p>
-    <w:p>
-      <w:pPr>
-        <w:rPr>
-          <w:rFonts w:cs="Arial"/>
+          <w:sz w:val="24"/>
         </w:rPr>
       </w:pPr>
     </w:p>
@@ -3488,12 +2844,14 @@
               <w:rPr>
                 <w:rFonts w:cs="Arial"/>
                 <w:b/>
+                <w:sz w:val="24"/>
               </w:rPr>
             </w:pPr>
             <w:r>
               <w:rPr>
                 <w:rFonts w:cs="Arial"/>
                 <w:b/>
+                <w:sz w:val="24"/>
               </w:rPr>
               <w:t>Nome</w:t>
             </w:r>
@@ -3509,12 +2867,14 @@
               <w:rPr>
                 <w:rFonts w:cs="Arial"/>
                 <w:b/>
+                <w:sz w:val="24"/>
               </w:rPr>
             </w:pPr>
             <w:r>
               <w:rPr>
                 <w:rFonts w:cs="Arial"/>
                 <w:b/>
+                <w:sz w:val="24"/>
               </w:rPr>
               <w:t>Descrição</w:t>
             </w:r>
@@ -3531,14 +2891,17 @@
               <w:jc w:val="left"/>
               <w:rPr>
                 <w:rFonts w:cs="Arial"/>
+                <w:b/>
+                <w:sz w:val="24"/>
               </w:rPr>
             </w:pPr>
             <w:r>
               <w:rPr>
                 <w:rFonts w:cs="Arial"/>
-                <w:highlight w:val="yellow"/>
-              </w:rPr>
-              <w:t>&lt;nome do ator&gt;</w:t>
+                <w:b/>
+                <w:sz w:val="24"/>
+              </w:rPr>
+              <w:t>Funcionário</w:t>
             </w:r>
           </w:p>
         </w:tc>
@@ -3551,14 +2914,15 @@
               <w:jc w:val="left"/>
               <w:rPr>
                 <w:rFonts w:cs="Arial"/>
+                <w:sz w:val="24"/>
               </w:rPr>
             </w:pPr>
             <w:r>
               <w:rPr>
                 <w:rFonts w:cs="Arial"/>
-                <w:highlight w:val="yellow"/>
-              </w:rPr>
-              <w:t>&lt;descrição do seu papel no sistema&gt;</w:t>
+                <w:sz w:val="24"/>
+              </w:rPr>
+              <w:t>Ator que mantém pedidos.</w:t>
             </w:r>
           </w:p>
         </w:tc>
@@ -3573,6 +2937,7 @@
               <w:jc w:val="left"/>
               <w:rPr>
                 <w:rFonts w:cs="Arial"/>
+                <w:sz w:val="24"/>
               </w:rPr>
             </w:pPr>
           </w:p>
@@ -3586,6 +2951,7 @@
               <w:jc w:val="left"/>
               <w:rPr>
                 <w:rFonts w:cs="Arial"/>
+                <w:sz w:val="24"/>
               </w:rPr>
             </w:pPr>
           </w:p>
@@ -3601,6 +2967,7 @@
               <w:jc w:val="left"/>
               <w:rPr>
                 <w:rFonts w:cs="Arial"/>
+                <w:sz w:val="24"/>
               </w:rPr>
             </w:pPr>
           </w:p>
@@ -3614,6 +2981,7 @@
               <w:jc w:val="left"/>
               <w:rPr>
                 <w:rFonts w:cs="Arial"/>
+                <w:sz w:val="24"/>
               </w:rPr>
             </w:pPr>
           </w:p>
@@ -3629,6 +2997,7 @@
               <w:jc w:val="left"/>
               <w:rPr>
                 <w:rFonts w:cs="Arial"/>
+                <w:sz w:val="24"/>
               </w:rPr>
             </w:pPr>
           </w:p>
@@ -3642,6 +3011,7 @@
               <w:jc w:val="left"/>
               <w:rPr>
                 <w:rFonts w:cs="Arial"/>
+                <w:sz w:val="24"/>
               </w:rPr>
             </w:pPr>
           </w:p>
@@ -3652,15 +3022,23 @@
       <w:pPr>
         <w:rPr>
           <w:rFonts w:cs="Arial"/>
+          <w:sz w:val="24"/>
         </w:rPr>
       </w:pPr>
     </w:p>
     <w:p>
       <w:pPr>
         <w:pStyle w:val="Ttulo2"/>
+        <w:rPr>
+          <w:szCs w:val="24"/>
+        </w:rPr>
       </w:pPr>
       <w:bookmarkStart w:id="9" w:name="_Toc179869781"/>
       <w:r>
+        <w:rPr>
+          <w:szCs w:val="24"/>
+        </w:rPr>
+        <w:lastRenderedPageBreak/>
         <w:t>Diagrama(s) de Casos de Uso</w:t>
       </w:r>
       <w:bookmarkEnd w:id="7"/>
@@ -3672,14 +3050,64 @@
         <w:jc w:val="center"/>
         <w:rPr>
           <w:rFonts w:cs="Arial"/>
+          <w:sz w:val="24"/>
         </w:rPr>
       </w:pPr>
       <w:r>
         <w:rPr>
           <w:rFonts w:cs="Arial"/>
-          <w:highlight w:val="yellow"/>
-        </w:rPr>
-        <w:t>&lt;colocar aqui o(s) diagrama(s) de casos de uso&gt;</w:t>
+          <w:noProof/>
+          <w:sz w:val="24"/>
+          <w:lang w:val="en-US" w:eastAsia="en-US"/>
+        </w:rPr>
+        <w:drawing>
+          <wp:inline distT="0" distB="0" distL="0" distR="0">
+            <wp:extent cx="5575300" cy="4432300"/>
+            <wp:effectExtent l="0" t="0" r="6350" b="6350"/>
+            <wp:docPr id="2" name="Imagem 2" descr="PMA"/>
+            <wp:cNvGraphicFramePr>
+              <a:graphicFrameLocks xmlns:a="http://schemas.openxmlformats.org/drawingml/2006/main" noChangeAspect="1"/>
+            </wp:cNvGraphicFramePr>
+            <a:graphic xmlns:a="http://schemas.openxmlformats.org/drawingml/2006/main">
+              <a:graphicData uri="http://schemas.openxmlformats.org/drawingml/2006/picture">
+                <pic:pic xmlns:pic="http://schemas.openxmlformats.org/drawingml/2006/picture">
+                  <pic:nvPicPr>
+                    <pic:cNvPr id="0" name="Picture 2" descr="PMA"/>
+                    <pic:cNvPicPr>
+                      <a:picLocks noChangeAspect="1" noChangeArrowheads="1"/>
+                    </pic:cNvPicPr>
+                  </pic:nvPicPr>
+                  <pic:blipFill>
+                    <a:blip r:embed="rId10">
+                      <a:extLst>
+                        <a:ext uri="{28A0092B-C50C-407E-A947-70E740481C1C}">
+                          <a14:useLocalDpi xmlns:a14="http://schemas.microsoft.com/office/drawing/2010/main" val="0"/>
+                        </a:ext>
+                      </a:extLst>
+                    </a:blip>
+                    <a:srcRect/>
+                    <a:stretch>
+                      <a:fillRect/>
+                    </a:stretch>
+                  </pic:blipFill>
+                  <pic:spPr bwMode="auto">
+                    <a:xfrm>
+                      <a:off x="0" y="0"/>
+                      <a:ext cx="5575300" cy="4432300"/>
+                    </a:xfrm>
+                    <a:prstGeom prst="rect">
+                      <a:avLst/>
+                    </a:prstGeom>
+                    <a:noFill/>
+                    <a:ln>
+                      <a:noFill/>
+                    </a:ln>
+                  </pic:spPr>
+                </pic:pic>
+              </a:graphicData>
+            </a:graphic>
+          </wp:inline>
+        </w:drawing>
       </w:r>
     </w:p>
     <w:p>
@@ -3687,29 +3115,39 @@
         <w:pStyle w:val="EstiloLegendaCentralizado"/>
         <w:rPr>
           <w:rFonts w:cs="Arial"/>
+          <w:sz w:val="24"/>
+          <w:szCs w:val="24"/>
         </w:rPr>
       </w:pPr>
       <w:r>
         <w:rPr>
           <w:rFonts w:cs="Arial"/>
+          <w:sz w:val="24"/>
+          <w:szCs w:val="24"/>
         </w:rPr>
         <w:t xml:space="preserve">Figura </w:t>
       </w:r>
       <w:r>
         <w:rPr>
           <w:rFonts w:cs="Arial"/>
+          <w:sz w:val="24"/>
+          <w:szCs w:val="24"/>
         </w:rPr>
         <w:fldChar w:fldCharType="begin"/>
       </w:r>
       <w:r>
         <w:rPr>
           <w:rFonts w:cs="Arial"/>
+          <w:sz w:val="24"/>
+          <w:szCs w:val="24"/>
         </w:rPr>
         <w:instrText xml:space="preserve"> SEQ Figura \* ARABIC </w:instrText>
       </w:r>
       <w:r>
         <w:rPr>
           <w:rFonts w:cs="Arial"/>
+          <w:sz w:val="24"/>
+          <w:szCs w:val="24"/>
         </w:rPr>
         <w:fldChar w:fldCharType="separate"/>
       </w:r>
@@ -3717,18 +3155,24 @@
         <w:rPr>
           <w:rFonts w:cs="Arial"/>
           <w:noProof/>
+          <w:sz w:val="24"/>
+          <w:szCs w:val="24"/>
         </w:rPr>
         <w:t>2</w:t>
       </w:r>
       <w:r>
         <w:rPr>
           <w:rFonts w:cs="Arial"/>
+          <w:sz w:val="24"/>
+          <w:szCs w:val="24"/>
         </w:rPr>
         <w:fldChar w:fldCharType="end"/>
       </w:r>
       <w:r>
         <w:rPr>
           <w:rFonts w:cs="Arial"/>
+          <w:sz w:val="24"/>
+          <w:szCs w:val="24"/>
         </w:rPr>
         <w:t>. Diagrama de Casos de Uso</w:t>
       </w:r>
@@ -3737,23 +3181,23 @@
       <w:pPr>
         <w:rPr>
           <w:rFonts w:cs="Arial"/>
+          <w:sz w:val="24"/>
         </w:rPr>
       </w:pPr>
     </w:p>
     <w:p>
       <w:pPr>
-        <w:rPr>
-          <w:rFonts w:cs="Arial"/>
-        </w:rPr>
-      </w:pPr>
-    </w:p>
-    <w:p>
-      <w:pPr>
         <w:pStyle w:val="Ttulo2"/>
+        <w:rPr>
+          <w:szCs w:val="24"/>
+        </w:rPr>
       </w:pPr>
       <w:bookmarkStart w:id="10" w:name="_Toc129576927"/>
       <w:bookmarkStart w:id="11" w:name="_Toc179869782"/>
       <w:r>
+        <w:rPr>
+          <w:szCs w:val="24"/>
+        </w:rPr>
         <w:t>Descrição dos Casos de Uso</w:t>
       </w:r>
       <w:bookmarkEnd w:id="10"/>
@@ -3762,23 +3206,39 @@
     <w:p>
       <w:pPr>
         <w:pStyle w:val="Ttulo3"/>
+        <w:rPr>
+          <w:sz w:val="24"/>
+          <w:szCs w:val="24"/>
+        </w:rPr>
       </w:pPr>
       <w:bookmarkStart w:id="12" w:name="_Toc129576928"/>
       <w:bookmarkStart w:id="13" w:name="_Toc179869783"/>
       <w:r>
+        <w:rPr>
+          <w:sz w:val="24"/>
+          <w:szCs w:val="24"/>
+        </w:rPr>
         <w:t>UC</w:t>
       </w:r>
       <w:r>
         <w:rPr>
+          <w:sz w:val="24"/>
+          <w:szCs w:val="24"/>
           <w:highlight w:val="yellow"/>
         </w:rPr>
         <w:t>nn</w:t>
       </w:r>
       <w:r>
+        <w:rPr>
+          <w:sz w:val="24"/>
+          <w:szCs w:val="24"/>
+        </w:rPr>
         <w:t xml:space="preserve"> - </w:t>
       </w:r>
       <w:r>
         <w:rPr>
+          <w:sz w:val="24"/>
+          <w:szCs w:val="24"/>
           <w:highlight w:val="yellow"/>
         </w:rPr>
         <w:t>&lt;nome do caso de uso&gt;</w:t>
@@ -3812,12 +3272,14 @@
               <w:pStyle w:val="CommentSubject"/>
               <w:rPr>
                 <w:rFonts w:cs="Arial"/>
+                <w:sz w:val="24"/>
                 <w:szCs w:val="24"/>
               </w:rPr>
             </w:pPr>
             <w:r>
               <w:rPr>
                 <w:rFonts w:cs="Arial"/>
+                <w:sz w:val="24"/>
                 <w:szCs w:val="24"/>
               </w:rPr>
               <w:t>Objetivo:</w:t>
@@ -3834,6 +3296,7 @@
               <w:rPr>
                 <w:rFonts w:cs="Arial"/>
                 <w:iCs/>
+                <w:sz w:val="24"/>
                 <w:szCs w:val="24"/>
               </w:rPr>
             </w:pPr>
@@ -3841,6 +3304,7 @@
               <w:rPr>
                 <w:rFonts w:cs="Arial"/>
                 <w:iCs/>
+                <w:sz w:val="24"/>
                 <w:szCs w:val="24"/>
                 <w:highlight w:val="yellow"/>
               </w:rPr>
@@ -3859,12 +3323,14 @@
               <w:pStyle w:val="CommentSubject"/>
               <w:rPr>
                 <w:rFonts w:cs="Arial"/>
+                <w:sz w:val="24"/>
                 <w:szCs w:val="24"/>
               </w:rPr>
             </w:pPr>
             <w:r>
               <w:rPr>
                 <w:rFonts w:cs="Arial"/>
+                <w:sz w:val="24"/>
                 <w:szCs w:val="24"/>
               </w:rPr>
               <w:t>Requisitos:</w:t>
@@ -3880,11 +3346,15 @@
               <w:pStyle w:val="Textodecomentrio"/>
               <w:rPr>
                 <w:rFonts w:cs="Arial"/>
+                <w:sz w:val="24"/>
+                <w:szCs w:val="24"/>
               </w:rPr>
             </w:pPr>
             <w:r>
               <w:rPr>
                 <w:rFonts w:cs="Arial"/>
+                <w:sz w:val="24"/>
+                <w:szCs w:val="24"/>
                 <w:highlight w:val="yellow"/>
               </w:rPr>
               <w:t>&lt;definir que requisitos esse caso de uso atende&gt;</w:t>
@@ -3902,12 +3372,14 @@
               <w:pStyle w:val="CommentSubject"/>
               <w:rPr>
                 <w:rFonts w:cs="Arial"/>
+                <w:sz w:val="24"/>
                 <w:szCs w:val="24"/>
               </w:rPr>
             </w:pPr>
             <w:r>
               <w:rPr>
                 <w:rFonts w:cs="Arial"/>
+                <w:sz w:val="24"/>
                 <w:szCs w:val="24"/>
               </w:rPr>
               <w:t>Atores:</w:t>
@@ -3923,11 +3395,15 @@
               <w:pStyle w:val="Textodecomentrio"/>
               <w:rPr>
                 <w:rFonts w:cs="Arial"/>
+                <w:sz w:val="24"/>
+                <w:szCs w:val="24"/>
               </w:rPr>
             </w:pPr>
             <w:r>
               <w:rPr>
                 <w:rFonts w:cs="Arial"/>
+                <w:sz w:val="24"/>
+                <w:szCs w:val="24"/>
                 <w:highlight w:val="yellow"/>
               </w:rPr>
               <w:t>&lt;descrever os atores que interage co o caso de uso&gt;</w:t>
@@ -3945,12 +3421,14 @@
               <w:pStyle w:val="CommentSubject"/>
               <w:rPr>
                 <w:rFonts w:cs="Arial"/>
+                <w:sz w:val="24"/>
                 <w:szCs w:val="24"/>
               </w:rPr>
             </w:pPr>
             <w:r>
               <w:rPr>
                 <w:rFonts w:cs="Arial"/>
+                <w:sz w:val="24"/>
                 <w:szCs w:val="24"/>
               </w:rPr>
               <w:t>Pré-condições:</w:t>
@@ -3966,12 +3444,14 @@
               <w:rPr>
                 <w:rFonts w:cs="Arial"/>
                 <w:iCs/>
+                <w:sz w:val="24"/>
               </w:rPr>
             </w:pPr>
             <w:r>
               <w:rPr>
                 <w:rFonts w:cs="Arial"/>
                 <w:iCs/>
+                <w:sz w:val="24"/>
                 <w:highlight w:val="yellow"/>
               </w:rPr>
               <w:t>&lt;descrever as pré-condições a serem atendidas para que o caso de uso possa ser executado&gt;</w:t>
@@ -3989,12 +3469,14 @@
               <w:pStyle w:val="CommentSubject"/>
               <w:rPr>
                 <w:rFonts w:cs="Arial"/>
+                <w:sz w:val="24"/>
                 <w:szCs w:val="24"/>
               </w:rPr>
             </w:pPr>
             <w:r>
               <w:rPr>
                 <w:rFonts w:cs="Arial"/>
+                <w:sz w:val="24"/>
                 <w:szCs w:val="24"/>
               </w:rPr>
               <w:t>Trigger:</w:t>
@@ -4010,12 +3492,14 @@
               <w:rPr>
                 <w:rFonts w:cs="Arial"/>
                 <w:iCs/>
+                <w:sz w:val="24"/>
               </w:rPr>
             </w:pPr>
             <w:r>
               <w:rPr>
                 <w:rFonts w:cs="Arial"/>
                 <w:iCs/>
+                <w:sz w:val="24"/>
                 <w:highlight w:val="yellow"/>
               </w:rPr>
               <w:t>&lt;definir que evento dispara a execução desse caso de uso&gt;</w:t>
@@ -4033,12 +3517,14 @@
               <w:pStyle w:val="CommentSubject"/>
               <w:rPr>
                 <w:rFonts w:cs="Arial"/>
+                <w:sz w:val="24"/>
                 <w:szCs w:val="24"/>
               </w:rPr>
             </w:pPr>
             <w:r>
               <w:rPr>
                 <w:rFonts w:cs="Arial"/>
+                <w:sz w:val="24"/>
                 <w:szCs w:val="24"/>
               </w:rPr>
               <w:t>Fluxo Principal:</w:t>
@@ -4054,11 +3540,15 @@
               <w:pStyle w:val="Textodecomentrio"/>
               <w:rPr>
                 <w:rFonts w:cs="Arial"/>
+                <w:sz w:val="24"/>
+                <w:szCs w:val="24"/>
               </w:rPr>
             </w:pPr>
             <w:r>
               <w:rPr>
                 <w:rFonts w:cs="Arial"/>
+                <w:sz w:val="24"/>
+                <w:szCs w:val="24"/>
                 <w:highlight w:val="yellow"/>
               </w:rPr>
               <w:t>&lt;descrever o fluxo principal do caso de uso&gt;</w:t>
@@ -4076,12 +3566,14 @@
               <w:pStyle w:val="CommentSubject"/>
               <w:rPr>
                 <w:rFonts w:cs="Arial"/>
+                <w:sz w:val="24"/>
                 <w:szCs w:val="24"/>
               </w:rPr>
             </w:pPr>
             <w:r>
               <w:rPr>
                 <w:rFonts w:cs="Arial"/>
+                <w:sz w:val="24"/>
                 <w:szCs w:val="24"/>
               </w:rPr>
               <w:t>Fluxo Alternativo:</w:t>
@@ -4097,11 +3589,13 @@
               <w:rPr>
                 <w:rFonts w:cs="Arial"/>
                 <w:iCs/>
+                <w:sz w:val="24"/>
               </w:rPr>
             </w:pPr>
             <w:r>
               <w:rPr>
                 <w:rFonts w:cs="Arial"/>
+                <w:sz w:val="24"/>
                 <w:highlight w:val="yellow"/>
               </w:rPr>
               <w:t>&lt;descrever os fluxos alternativos do caso de uso, indicando que evento dispara cada um deles.  Cada fluxo deve ser nomeado A1, A2, etc.&gt;</w:t>
@@ -4119,12 +3613,14 @@
               <w:pStyle w:val="CommentSubject"/>
               <w:rPr>
                 <w:rFonts w:cs="Arial"/>
+                <w:sz w:val="24"/>
                 <w:szCs w:val="24"/>
               </w:rPr>
             </w:pPr>
             <w:r>
               <w:rPr>
                 <w:rFonts w:cs="Arial"/>
+                <w:sz w:val="24"/>
                 <w:szCs w:val="24"/>
               </w:rPr>
               <w:t>Extensões:</w:t>
@@ -4140,12 +3636,14 @@
               <w:rPr>
                 <w:rFonts w:cs="Arial"/>
                 <w:iCs/>
+                <w:sz w:val="24"/>
               </w:rPr>
             </w:pPr>
             <w:r>
               <w:rPr>
                 <w:rFonts w:cs="Arial"/>
                 <w:iCs/>
+                <w:sz w:val="24"/>
                 <w:highlight w:val="yellow"/>
               </w:rPr>
               <w:t>&lt;definir que extensões podem ser executadas&gt;</w:t>
@@ -4163,12 +3661,14 @@
               <w:pStyle w:val="CommentSubject"/>
               <w:rPr>
                 <w:rFonts w:cs="Arial"/>
+                <w:sz w:val="24"/>
                 <w:szCs w:val="24"/>
               </w:rPr>
             </w:pPr>
             <w:r>
               <w:rPr>
                 <w:rFonts w:cs="Arial"/>
+                <w:sz w:val="24"/>
                 <w:szCs w:val="24"/>
               </w:rPr>
               <w:t>Pós-condições:</w:t>
@@ -4184,12 +3684,14 @@
               <w:rPr>
                 <w:rFonts w:cs="Arial"/>
                 <w:iCs/>
+                <w:sz w:val="24"/>
               </w:rPr>
             </w:pPr>
             <w:r>
               <w:rPr>
                 <w:rFonts w:cs="Arial"/>
                 <w:iCs/>
+                <w:sz w:val="24"/>
                 <w:highlight w:val="yellow"/>
               </w:rPr>
               <w:t>&lt;definir que produto ou resultado concreto o ator principal obterá ao final da execução do fluxo básico&gt;</w:t>
@@ -4207,14 +3709,17 @@
               <w:pStyle w:val="CommentSubject"/>
               <w:rPr>
                 <w:rFonts w:cs="Arial"/>
+                <w:sz w:val="24"/>
                 <w:szCs w:val="24"/>
               </w:rPr>
             </w:pPr>
             <w:r>
               <w:rPr>
                 <w:rFonts w:cs="Arial"/>
+                <w:sz w:val="24"/>
                 <w:szCs w:val="24"/>
               </w:rPr>
+              <w:lastRenderedPageBreak/>
               <w:t>Regras de negócio:</w:t>
             </w:r>
           </w:p>
@@ -4228,6 +3733,7 @@
               <w:rPr>
                 <w:rFonts w:cs="Arial"/>
                 <w:iCs/>
+                <w:sz w:val="24"/>
               </w:rPr>
             </w:pPr>
             <w:bookmarkStart w:id="14" w:name="RN"/>
@@ -4236,6 +3742,7 @@
               <w:rPr>
                 <w:rFonts w:cs="Arial"/>
                 <w:iCs/>
+                <w:sz w:val="24"/>
                 <w:highlight w:val="yellow"/>
               </w:rPr>
               <w:t>&lt;listar as regras de negócios que devem ser respeitadas na execução do caso de uso.  Cada regra deve ser nomeada RN1, RN2, etc, e ser referenciada em algum fluxo do caso de uso (básico ou alternativo)&gt;</w:t>
@@ -4248,6 +3755,7 @@
       <w:pPr>
         <w:rPr>
           <w:rFonts w:cs="Arial"/>
+          <w:sz w:val="24"/>
         </w:rPr>
       </w:pPr>
     </w:p>
@@ -4257,7 +3765,7 @@
           <w:rFonts w:cs="Arial"/>
           <w:b/>
           <w:bCs/>
-          <w:sz w:val="22"/>
+          <w:sz w:val="24"/>
         </w:rPr>
       </w:pPr>
       <w:r>
@@ -4265,7 +3773,7 @@
           <w:rFonts w:cs="Arial"/>
           <w:b/>
           <w:bCs/>
-          <w:sz w:val="22"/>
+          <w:sz w:val="24"/>
         </w:rPr>
         <w:t>Esboços da Interface:</w:t>
       </w:r>
@@ -4276,7 +3784,7 @@
           <w:rFonts w:cs="Arial"/>
           <w:b/>
           <w:bCs/>
-          <w:sz w:val="22"/>
+          <w:sz w:val="24"/>
         </w:rPr>
       </w:pPr>
     </w:p>
@@ -4285,12 +3793,14 @@
         <w:pStyle w:val="Textodecomentrio"/>
         <w:rPr>
           <w:rFonts w:cs="Arial"/>
+          <w:sz w:val="24"/>
           <w:szCs w:val="24"/>
         </w:rPr>
       </w:pPr>
       <w:r>
         <w:rPr>
           <w:rFonts w:cs="Arial"/>
+          <w:sz w:val="24"/>
           <w:szCs w:val="24"/>
           <w:highlight w:val="yellow"/>
         </w:rPr>
@@ -4301,6 +3811,7 @@
       <w:pPr>
         <w:rPr>
           <w:rFonts w:cs="Arial"/>
+          <w:sz w:val="24"/>
         </w:rPr>
       </w:pPr>
     </w:p>
@@ -4308,6 +3819,7 @@
       <w:pPr>
         <w:rPr>
           <w:rFonts w:cs="Arial"/>
+          <w:sz w:val="24"/>
         </w:rPr>
       </w:pPr>
     </w:p>
@@ -4315,6 +3827,7 @@
       <w:pPr>
         <w:rPr>
           <w:rFonts w:cs="Arial"/>
+          <w:sz w:val="24"/>
         </w:rPr>
       </w:pPr>
     </w:p>
@@ -4322,6 +3835,7 @@
       <w:pPr>
         <w:rPr>
           <w:rFonts w:cs="Arial"/>
+          <w:sz w:val="24"/>
         </w:rPr>
       </w:pPr>
     </w:p>
@@ -4329,6 +3843,7 @@
       <w:pPr>
         <w:rPr>
           <w:rFonts w:cs="Arial"/>
+          <w:sz w:val="24"/>
         </w:rPr>
       </w:pPr>
     </w:p>
@@ -4336,11 +3851,13 @@
       <w:pPr>
         <w:rPr>
           <w:rFonts w:cs="Arial"/>
+          <w:sz w:val="24"/>
         </w:rPr>
       </w:pPr>
       <w:r>
         <w:rPr>
           <w:rFonts w:cs="Arial"/>
+          <w:sz w:val="24"/>
           <w:highlight w:val="yellow"/>
         </w:rPr>
         <w:t>&lt;SEGUE ABAIXO UM EXEMPLO DO TEMPLATE PREENCHIDO&gt;</w:t>
@@ -4350,6 +3867,7 @@
       <w:pPr>
         <w:rPr>
           <w:rFonts w:cs="Arial"/>
+          <w:sz w:val="24"/>
         </w:rPr>
       </w:pPr>
     </w:p>
@@ -4357,6 +3875,8 @@
       <w:pPr>
         <w:pStyle w:val="Ttulo3"/>
         <w:rPr>
+          <w:sz w:val="24"/>
+          <w:szCs w:val="24"/>
           <w:highlight w:val="yellow"/>
         </w:rPr>
       </w:pPr>
@@ -4364,9 +3884,10 @@
       <w:bookmarkStart w:id="16" w:name="_Toc179869784"/>
       <w:r>
         <w:rPr>
+          <w:sz w:val="24"/>
+          <w:szCs w:val="24"/>
           <w:highlight w:val="yellow"/>
         </w:rPr>
-        <w:lastRenderedPageBreak/>
         <w:t>UC01 - Alterar Dados Pessoais</w:t>
       </w:r>
       <w:bookmarkEnd w:id="15"/>
@@ -4398,6 +3919,7 @@
               <w:pStyle w:val="CommentSubject"/>
               <w:rPr>
                 <w:rFonts w:cs="Arial"/>
+                <w:sz w:val="24"/>
                 <w:szCs w:val="24"/>
                 <w:highlight w:val="yellow"/>
               </w:rPr>
@@ -4405,6 +3927,7 @@
             <w:r>
               <w:rPr>
                 <w:rFonts w:cs="Arial"/>
+                <w:sz w:val="24"/>
                 <w:szCs w:val="24"/>
                 <w:highlight w:val="yellow"/>
               </w:rPr>
@@ -4422,6 +3945,7 @@
               <w:rPr>
                 <w:rFonts w:cs="Arial"/>
                 <w:iCs/>
+                <w:sz w:val="24"/>
                 <w:szCs w:val="24"/>
                 <w:highlight w:val="yellow"/>
               </w:rPr>
@@ -4430,6 +3954,7 @@
               <w:rPr>
                 <w:rFonts w:cs="Arial"/>
                 <w:iCs/>
+                <w:sz w:val="24"/>
                 <w:szCs w:val="24"/>
                 <w:highlight w:val="yellow"/>
               </w:rPr>
@@ -4448,6 +3973,7 @@
               <w:pStyle w:val="CommentSubject"/>
               <w:rPr>
                 <w:rFonts w:cs="Arial"/>
+                <w:sz w:val="24"/>
                 <w:szCs w:val="24"/>
                 <w:highlight w:val="yellow"/>
               </w:rPr>
@@ -4455,6 +3981,7 @@
             <w:r>
               <w:rPr>
                 <w:rFonts w:cs="Arial"/>
+                <w:sz w:val="24"/>
                 <w:szCs w:val="24"/>
                 <w:highlight w:val="yellow"/>
               </w:rPr>
@@ -4471,12 +3998,16 @@
               <w:pStyle w:val="Textodecomentrio"/>
               <w:rPr>
                 <w:rFonts w:cs="Arial"/>
+                <w:sz w:val="24"/>
+                <w:szCs w:val="24"/>
                 <w:highlight w:val="yellow"/>
               </w:rPr>
             </w:pPr>
             <w:r>
               <w:rPr>
                 <w:rFonts w:cs="Arial"/>
+                <w:sz w:val="24"/>
+                <w:szCs w:val="24"/>
                 <w:highlight w:val="yellow"/>
               </w:rPr>
               <w:t>RF14</w:t>
@@ -4494,6 +4025,7 @@
               <w:pStyle w:val="CommentSubject"/>
               <w:rPr>
                 <w:rFonts w:cs="Arial"/>
+                <w:sz w:val="24"/>
                 <w:szCs w:val="24"/>
                 <w:highlight w:val="yellow"/>
               </w:rPr>
@@ -4501,6 +4033,7 @@
             <w:r>
               <w:rPr>
                 <w:rFonts w:cs="Arial"/>
+                <w:sz w:val="24"/>
                 <w:szCs w:val="24"/>
                 <w:highlight w:val="yellow"/>
               </w:rPr>
@@ -4517,12 +4050,16 @@
               <w:pStyle w:val="Textodecomentrio"/>
               <w:rPr>
                 <w:rFonts w:cs="Arial"/>
+                <w:sz w:val="24"/>
+                <w:szCs w:val="24"/>
                 <w:highlight w:val="yellow"/>
               </w:rPr>
             </w:pPr>
             <w:r>
               <w:rPr>
                 <w:rFonts w:cs="Arial"/>
+                <w:sz w:val="24"/>
+                <w:szCs w:val="24"/>
                 <w:highlight w:val="yellow"/>
               </w:rPr>
               <w:t>Coordenadores, Administradores ou Substitutos</w:t>
@@ -4540,6 +4077,7 @@
               <w:pStyle w:val="CommentSubject"/>
               <w:rPr>
                 <w:rFonts w:cs="Arial"/>
+                <w:sz w:val="24"/>
                 <w:szCs w:val="24"/>
                 <w:highlight w:val="yellow"/>
               </w:rPr>
@@ -4547,6 +4085,7 @@
             <w:r>
               <w:rPr>
                 <w:rFonts w:cs="Arial"/>
+                <w:sz w:val="24"/>
                 <w:szCs w:val="24"/>
                 <w:highlight w:val="yellow"/>
               </w:rPr>
@@ -4563,6 +4102,7 @@
               <w:rPr>
                 <w:rFonts w:cs="Arial"/>
                 <w:iCs/>
+                <w:sz w:val="24"/>
                 <w:highlight w:val="yellow"/>
               </w:rPr>
             </w:pPr>
@@ -4570,6 +4110,7 @@
               <w:rPr>
                 <w:rFonts w:cs="Arial"/>
                 <w:iCs/>
+                <w:sz w:val="24"/>
                 <w:highlight w:val="yellow"/>
               </w:rPr>
               <w:t>Ator deve estar autenticado no sistema</w:t>
@@ -4587,6 +4128,7 @@
               <w:pStyle w:val="CommentSubject"/>
               <w:rPr>
                 <w:rFonts w:cs="Arial"/>
+                <w:sz w:val="24"/>
                 <w:szCs w:val="24"/>
                 <w:highlight w:val="yellow"/>
               </w:rPr>
@@ -4594,6 +4136,7 @@
             <w:r>
               <w:rPr>
                 <w:rFonts w:cs="Arial"/>
+                <w:sz w:val="24"/>
                 <w:szCs w:val="24"/>
                 <w:highlight w:val="yellow"/>
               </w:rPr>
@@ -4610,6 +4153,7 @@
               <w:rPr>
                 <w:rFonts w:cs="Arial"/>
                 <w:iCs/>
+                <w:sz w:val="24"/>
                 <w:highlight w:val="yellow"/>
               </w:rPr>
             </w:pPr>
@@ -4617,6 +4161,7 @@
               <w:rPr>
                 <w:rFonts w:cs="Arial"/>
                 <w:iCs/>
+                <w:sz w:val="24"/>
                 <w:highlight w:val="yellow"/>
               </w:rPr>
               <w:t>O ator aciona a opção de alteração de dados pessoais</w:t>
@@ -4634,6 +4179,7 @@
               <w:pStyle w:val="CommentSubject"/>
               <w:rPr>
                 <w:rFonts w:cs="Arial"/>
+                <w:sz w:val="24"/>
                 <w:szCs w:val="24"/>
                 <w:highlight w:val="yellow"/>
               </w:rPr>
@@ -4641,6 +4187,7 @@
             <w:r>
               <w:rPr>
                 <w:rFonts w:cs="Arial"/>
+                <w:sz w:val="24"/>
                 <w:szCs w:val="24"/>
                 <w:highlight w:val="yellow"/>
               </w:rPr>
@@ -4662,6 +4209,7 @@
               <w:rPr>
                 <w:rFonts w:cs="Arial"/>
                 <w:iCs/>
+                <w:sz w:val="24"/>
                 <w:highlight w:val="yellow"/>
               </w:rPr>
             </w:pPr>
@@ -4669,6 +4217,7 @@
               <w:rPr>
                 <w:rFonts w:cs="Arial"/>
                 <w:iCs/>
+                <w:sz w:val="24"/>
                 <w:highlight w:val="yellow"/>
               </w:rPr>
               <w:t>O sistema apresenta um formulário com todos os dados pessoais do ator:</w:t>
@@ -4680,6 +4229,7 @@
               <w:rPr>
                 <w:rFonts w:cs="Arial"/>
                 <w:iCs/>
+                <w:sz w:val="24"/>
                 <w:highlight w:val="yellow"/>
               </w:rPr>
             </w:pPr>
@@ -4687,6 +4237,7 @@
               <w:rPr>
                 <w:rFonts w:cs="Arial"/>
                 <w:iCs/>
+                <w:sz w:val="24"/>
                 <w:highlight w:val="yellow"/>
               </w:rPr>
               <w:t>- Nome</w:t>
@@ -4698,6 +4249,7 @@
               <w:rPr>
                 <w:rFonts w:cs="Arial"/>
                 <w:iCs/>
+                <w:sz w:val="24"/>
                 <w:highlight w:val="yellow"/>
               </w:rPr>
             </w:pPr>
@@ -4705,6 +4257,7 @@
               <w:rPr>
                 <w:rFonts w:cs="Arial"/>
                 <w:iCs/>
+                <w:sz w:val="24"/>
                 <w:highlight w:val="yellow"/>
               </w:rPr>
               <w:t>- Email</w:t>
@@ -4716,6 +4269,7 @@
               <w:rPr>
                 <w:rFonts w:cs="Arial"/>
                 <w:iCs/>
+                <w:sz w:val="24"/>
                 <w:highlight w:val="yellow"/>
               </w:rPr>
             </w:pPr>
@@ -4723,6 +4277,7 @@
               <w:rPr>
                 <w:rFonts w:cs="Arial"/>
                 <w:iCs/>
+                <w:sz w:val="24"/>
                 <w:highlight w:val="yellow"/>
               </w:rPr>
               <w:t>- Nova senha</w:t>
@@ -4734,6 +4289,7 @@
               <w:rPr>
                 <w:rFonts w:cs="Arial"/>
                 <w:iCs/>
+                <w:sz w:val="24"/>
                 <w:highlight w:val="yellow"/>
               </w:rPr>
             </w:pPr>
@@ -4741,6 +4297,7 @@
               <w:rPr>
                 <w:rFonts w:cs="Arial"/>
                 <w:iCs/>
+                <w:sz w:val="24"/>
                 <w:highlight w:val="yellow"/>
               </w:rPr>
               <w:t>- Confirmação de nova senha</w:t>
@@ -4752,6 +4309,7 @@
               <w:rPr>
                 <w:rFonts w:cs="Arial"/>
                 <w:iCs/>
+                <w:sz w:val="24"/>
                 <w:highlight w:val="yellow"/>
               </w:rPr>
             </w:pPr>
@@ -4759,6 +4317,7 @@
               <w:rPr>
                 <w:rFonts w:cs="Arial"/>
                 <w:iCs/>
+                <w:sz w:val="24"/>
                 <w:highlight w:val="yellow"/>
               </w:rPr>
               <w:t>- Telefones: residencial, celular e comercial</w:t>
@@ -4770,6 +4329,7 @@
               <w:rPr>
                 <w:rFonts w:cs="Arial"/>
                 <w:iCs/>
+                <w:sz w:val="24"/>
                 <w:highlight w:val="yellow"/>
               </w:rPr>
             </w:pPr>
@@ -4777,6 +4337,7 @@
               <w:rPr>
                 <w:rFonts w:cs="Arial"/>
                 <w:iCs/>
+                <w:sz w:val="24"/>
                 <w:highlight w:val="yellow"/>
               </w:rPr>
               <w:t>- Localização</w:t>
@@ -4791,6 +4352,7 @@
               <w:rPr>
                 <w:rFonts w:cs="Arial"/>
                 <w:iCs/>
+                <w:sz w:val="24"/>
                 <w:highlight w:val="yellow"/>
               </w:rPr>
             </w:pPr>
@@ -4798,6 +4360,7 @@
               <w:rPr>
                 <w:rFonts w:cs="Arial"/>
                 <w:iCs/>
+                <w:sz w:val="24"/>
                 <w:highlight w:val="yellow"/>
               </w:rPr>
               <w:t>O ator altera um ou mais itens e confirma [RN1, RN2]</w:t>
@@ -4812,6 +4375,7 @@
               <w:rPr>
                 <w:rFonts w:cs="Arial"/>
                 <w:iCs/>
+                <w:sz w:val="24"/>
                 <w:highlight w:val="yellow"/>
               </w:rPr>
             </w:pPr>
@@ -4819,6 +4383,7 @@
               <w:rPr>
                 <w:rFonts w:cs="Arial"/>
                 <w:iCs/>
+                <w:sz w:val="24"/>
                 <w:highlight w:val="yellow"/>
               </w:rPr>
               <w:t>O MGU critica as informações fornecidas, atualiza os dados do ator e informa que a operação foi realizada com sucesso [A1]</w:t>
@@ -4836,6 +4401,7 @@
               <w:pStyle w:val="CommentSubject"/>
               <w:rPr>
                 <w:rFonts w:cs="Arial"/>
+                <w:sz w:val="24"/>
                 <w:szCs w:val="24"/>
                 <w:highlight w:val="yellow"/>
               </w:rPr>
@@ -4843,6 +4409,7 @@
             <w:r>
               <w:rPr>
                 <w:rFonts w:cs="Arial"/>
+                <w:sz w:val="24"/>
                 <w:szCs w:val="24"/>
                 <w:highlight w:val="yellow"/>
               </w:rPr>
@@ -4859,6 +4426,7 @@
               <w:rPr>
                 <w:rFonts w:cs="Arial"/>
                 <w:iCs/>
+                <w:sz w:val="24"/>
                 <w:highlight w:val="yellow"/>
               </w:rPr>
             </w:pPr>
@@ -4866,6 +4434,7 @@
               <w:rPr>
                 <w:rFonts w:cs="Arial"/>
                 <w:iCs/>
+                <w:sz w:val="24"/>
                 <w:highlight w:val="yellow"/>
               </w:rPr>
               <w:t>[A1] Dados fornecidos não estão corretos</w:t>
@@ -4880,6 +4449,7 @@
               <w:rPr>
                 <w:rFonts w:cs="Arial"/>
                 <w:iCs/>
+                <w:sz w:val="24"/>
                 <w:highlight w:val="yellow"/>
               </w:rPr>
             </w:pPr>
@@ -4887,6 +4457,7 @@
               <w:rPr>
                 <w:rFonts w:cs="Arial"/>
                 <w:iCs/>
+                <w:sz w:val="24"/>
                 <w:highlight w:val="yellow"/>
               </w:rPr>
               <w:t>O sistema mostra uma lista com os erros encontrados seguida do próprio formulário com os dados previamente fornecidos.  Volta para o passo 2 do fluxo principal.</w:t>
@@ -4904,6 +4475,7 @@
               <w:pStyle w:val="CommentSubject"/>
               <w:rPr>
                 <w:rFonts w:cs="Arial"/>
+                <w:sz w:val="24"/>
                 <w:szCs w:val="24"/>
                 <w:highlight w:val="yellow"/>
               </w:rPr>
@@ -4911,6 +4483,7 @@
             <w:r>
               <w:rPr>
                 <w:rFonts w:cs="Arial"/>
+                <w:sz w:val="24"/>
                 <w:szCs w:val="24"/>
                 <w:highlight w:val="yellow"/>
               </w:rPr>
@@ -4927,6 +4500,7 @@
               <w:rPr>
                 <w:rFonts w:cs="Arial"/>
                 <w:iCs/>
+                <w:sz w:val="24"/>
                 <w:highlight w:val="yellow"/>
               </w:rPr>
             </w:pPr>
@@ -4934,6 +4508,7 @@
               <w:rPr>
                 <w:rFonts w:cs="Arial"/>
                 <w:iCs/>
+                <w:sz w:val="24"/>
                 <w:highlight w:val="yellow"/>
               </w:rPr>
               <w:t>Não há</w:t>
@@ -4951,6 +4526,7 @@
               <w:pStyle w:val="CommentSubject"/>
               <w:rPr>
                 <w:rFonts w:cs="Arial"/>
+                <w:sz w:val="24"/>
                 <w:szCs w:val="24"/>
                 <w:highlight w:val="yellow"/>
               </w:rPr>
@@ -4958,6 +4534,7 @@
             <w:r>
               <w:rPr>
                 <w:rFonts w:cs="Arial"/>
+                <w:sz w:val="24"/>
                 <w:szCs w:val="24"/>
                 <w:highlight w:val="yellow"/>
               </w:rPr>
@@ -4974,6 +4551,7 @@
               <w:rPr>
                 <w:rFonts w:cs="Arial"/>
                 <w:iCs/>
+                <w:sz w:val="24"/>
                 <w:highlight w:val="yellow"/>
               </w:rPr>
             </w:pPr>
@@ -4981,6 +4559,7 @@
               <w:rPr>
                 <w:rFonts w:cs="Arial"/>
                 <w:iCs/>
+                <w:sz w:val="24"/>
                 <w:highlight w:val="yellow"/>
               </w:rPr>
               <w:t>Dados pessoais do ator são alterados</w:t>
@@ -4998,6 +4577,7 @@
               <w:pStyle w:val="CommentSubject"/>
               <w:rPr>
                 <w:rFonts w:cs="Arial"/>
+                <w:sz w:val="24"/>
                 <w:szCs w:val="24"/>
                 <w:highlight w:val="yellow"/>
               </w:rPr>
@@ -5005,6 +4585,7 @@
             <w:r>
               <w:rPr>
                 <w:rFonts w:cs="Arial"/>
+                <w:sz w:val="24"/>
                 <w:szCs w:val="24"/>
                 <w:highlight w:val="yellow"/>
               </w:rPr>
@@ -5021,6 +4602,7 @@
               <w:rPr>
                 <w:rFonts w:cs="Arial"/>
                 <w:iCs/>
+                <w:sz w:val="24"/>
                 <w:highlight w:val="yellow"/>
               </w:rPr>
             </w:pPr>
@@ -5028,6 +4610,7 @@
               <w:rPr>
                 <w:rFonts w:cs="Arial"/>
                 <w:iCs/>
+                <w:sz w:val="24"/>
                 <w:highlight w:val="yellow"/>
               </w:rPr>
               <w:t>RN1 – Nome, Email, Localização e pelo menos um tipo de telefone são dados obrigatórios.</w:t>
@@ -5038,15 +4621,27 @@
               <w:rPr>
                 <w:rFonts w:cs="Arial"/>
                 <w:iCs/>
+                <w:sz w:val="24"/>
               </w:rPr>
             </w:pPr>
             <w:r>
               <w:rPr>
                 <w:rFonts w:cs="Arial"/>
                 <w:iCs/>
+                <w:sz w:val="24"/>
                 <w:highlight w:val="yellow"/>
               </w:rPr>
-              <w:t>RN2 – Se Nova Senha ou Confirmação de Nova Senha forem preenchidos devem ser idênticos e seguirem as regras definidas no RNF4.  Caso nenhum desses campos seja preenchido a senha não deve ser alterada.</w:t>
+              <w:t xml:space="preserve">RN2 – Se Nova Senha ou Confirmação de Nova Senha forem preenchidos devem ser idênticos e seguirem as regras </w:t>
+            </w:r>
+            <w:r>
+              <w:rPr>
+                <w:rFonts w:cs="Arial"/>
+                <w:iCs/>
+                <w:sz w:val="24"/>
+                <w:highlight w:val="yellow"/>
+              </w:rPr>
+              <w:lastRenderedPageBreak/>
+              <w:t>definidas no RNF4.  Caso nenhum desses campos seja preenchido a senha não deve ser alterada.</w:t>
             </w:r>
           </w:p>
         </w:tc>
@@ -5056,6 +4651,7 @@
       <w:pPr>
         <w:rPr>
           <w:rFonts w:cs="Arial"/>
+          <w:sz w:val="24"/>
         </w:rPr>
       </w:pPr>
     </w:p>
@@ -5063,6 +4659,7 @@
       <w:pPr>
         <w:rPr>
           <w:rFonts w:cs="Arial"/>
+          <w:sz w:val="24"/>
         </w:rPr>
       </w:pPr>
       <w:bookmarkStart w:id="17" w:name="_Toc129576922"/>
@@ -5070,9 +4667,17 @@
     <w:p>
       <w:pPr>
         <w:pStyle w:val="Ttulo1"/>
+        <w:rPr>
+          <w:sz w:val="24"/>
+          <w:szCs w:val="24"/>
+        </w:rPr>
       </w:pPr>
       <w:bookmarkStart w:id="18" w:name="_Toc179869785"/>
       <w:r>
+        <w:rPr>
+          <w:sz w:val="24"/>
+          <w:szCs w:val="24"/>
+        </w:rPr>
         <w:t>Modelo Conceitual</w:t>
       </w:r>
       <w:bookmarkEnd w:id="17"/>
@@ -5085,11 +4690,13 @@
         <w:jc w:val="center"/>
         <w:rPr>
           <w:rFonts w:cs="Arial"/>
+          <w:sz w:val="24"/>
         </w:rPr>
       </w:pPr>
       <w:r>
         <w:rPr>
           <w:rFonts w:cs="Arial"/>
+          <w:sz w:val="24"/>
           <w:highlight w:val="yellow"/>
         </w:rPr>
         <w:t>&lt;colocar aqui o(s) diagrama(s) do modelo conceitual&gt;</w:t>
@@ -5101,29 +4708,39 @@
         <w:jc w:val="center"/>
         <w:rPr>
           <w:rFonts w:cs="Arial"/>
+          <w:sz w:val="24"/>
+          <w:szCs w:val="24"/>
         </w:rPr>
       </w:pPr>
       <w:r>
         <w:rPr>
           <w:rFonts w:cs="Arial"/>
+          <w:sz w:val="24"/>
+          <w:szCs w:val="24"/>
         </w:rPr>
         <w:t xml:space="preserve">Figura </w:t>
       </w:r>
       <w:r>
         <w:rPr>
           <w:rFonts w:cs="Arial"/>
+          <w:sz w:val="24"/>
+          <w:szCs w:val="24"/>
         </w:rPr>
         <w:fldChar w:fldCharType="begin"/>
       </w:r>
       <w:r>
         <w:rPr>
           <w:rFonts w:cs="Arial"/>
+          <w:sz w:val="24"/>
+          <w:szCs w:val="24"/>
         </w:rPr>
         <w:instrText xml:space="preserve"> SEQ Figura \* ARABIC </w:instrText>
       </w:r>
       <w:r>
         <w:rPr>
           <w:rFonts w:cs="Arial"/>
+          <w:sz w:val="24"/>
+          <w:szCs w:val="24"/>
         </w:rPr>
         <w:fldChar w:fldCharType="separate"/>
       </w:r>
@@ -5131,18 +4748,24 @@
         <w:rPr>
           <w:rFonts w:cs="Arial"/>
           <w:noProof/>
+          <w:sz w:val="24"/>
+          <w:szCs w:val="24"/>
         </w:rPr>
         <w:t>3</w:t>
       </w:r>
       <w:r>
         <w:rPr>
           <w:rFonts w:cs="Arial"/>
+          <w:sz w:val="24"/>
+          <w:szCs w:val="24"/>
         </w:rPr>
         <w:fldChar w:fldCharType="end"/>
       </w:r>
       <w:r>
         <w:rPr>
           <w:rFonts w:cs="Arial"/>
+          <w:sz w:val="24"/>
+          <w:szCs w:val="24"/>
         </w:rPr>
         <w:t>. Modelo Conceitual</w:t>
       </w:r>
@@ -5152,15 +4775,22 @@
         <w:ind w:left="-360"/>
         <w:rPr>
           <w:rFonts w:cs="Arial"/>
+          <w:sz w:val="24"/>
         </w:rPr>
       </w:pPr>
     </w:p>
     <w:p>
       <w:pPr>
         <w:pStyle w:val="Ttulo2"/>
+        <w:rPr>
+          <w:szCs w:val="24"/>
+        </w:rPr>
       </w:pPr>
       <w:bookmarkStart w:id="19" w:name="_Toc179869786"/>
       <w:r>
+        <w:rPr>
+          <w:szCs w:val="24"/>
+        </w:rPr>
         <w:t>Definição das Classes</w:t>
       </w:r>
       <w:bookmarkEnd w:id="19"/>
@@ -5170,6 +4800,7 @@
         <w:ind w:left="-360"/>
         <w:rPr>
           <w:rFonts w:cs="Arial"/>
+          <w:sz w:val="24"/>
         </w:rPr>
       </w:pPr>
     </w:p>
@@ -5201,12 +4832,14 @@
               <w:rPr>
                 <w:rFonts w:cs="Arial"/>
                 <w:b/>
+                <w:sz w:val="24"/>
               </w:rPr>
             </w:pPr>
             <w:r>
               <w:rPr>
                 <w:rFonts w:cs="Arial"/>
                 <w:b/>
+                <w:sz w:val="24"/>
               </w:rPr>
               <w:t>Nome</w:t>
             </w:r>
@@ -5222,12 +4855,14 @@
               <w:rPr>
                 <w:rFonts w:cs="Arial"/>
                 <w:b/>
+                <w:sz w:val="24"/>
               </w:rPr>
             </w:pPr>
             <w:r>
               <w:rPr>
                 <w:rFonts w:cs="Arial"/>
                 <w:b/>
+                <w:sz w:val="24"/>
               </w:rPr>
               <w:t>Descrição</w:t>
             </w:r>
@@ -5244,11 +4879,13 @@
               <w:jc w:val="left"/>
               <w:rPr>
                 <w:rFonts w:cs="Arial"/>
+                <w:sz w:val="24"/>
               </w:rPr>
             </w:pPr>
             <w:r>
               <w:rPr>
                 <w:rFonts w:cs="Arial"/>
+                <w:sz w:val="24"/>
                 <w:highlight w:val="yellow"/>
               </w:rPr>
               <w:t>&lt;nome da classe do modelo&gt;</w:t>
@@ -5264,11 +4901,13 @@
               <w:jc w:val="left"/>
               <w:rPr>
                 <w:rFonts w:cs="Arial"/>
+                <w:sz w:val="24"/>
               </w:rPr>
             </w:pPr>
             <w:r>
               <w:rPr>
                 <w:rFonts w:cs="Arial"/>
+                <w:sz w:val="24"/>
                 <w:highlight w:val="yellow"/>
               </w:rPr>
               <w:t>&lt;descrição da classe&gt;</w:t>
@@ -5286,6 +4925,7 @@
               <w:jc w:val="left"/>
               <w:rPr>
                 <w:rFonts w:cs="Arial"/>
+                <w:sz w:val="24"/>
               </w:rPr>
             </w:pPr>
           </w:p>
@@ -5299,6 +4939,7 @@
               <w:jc w:val="left"/>
               <w:rPr>
                 <w:rFonts w:cs="Arial"/>
+                <w:sz w:val="24"/>
               </w:rPr>
             </w:pPr>
           </w:p>
@@ -5314,6 +4955,7 @@
               <w:jc w:val="left"/>
               <w:rPr>
                 <w:rFonts w:cs="Arial"/>
+                <w:sz w:val="24"/>
               </w:rPr>
             </w:pPr>
           </w:p>
@@ -5327,6 +4969,7 @@
               <w:jc w:val="left"/>
               <w:rPr>
                 <w:rFonts w:cs="Arial"/>
+                <w:sz w:val="24"/>
               </w:rPr>
             </w:pPr>
           </w:p>
@@ -5342,6 +4985,7 @@
               <w:jc w:val="left"/>
               <w:rPr>
                 <w:rFonts w:cs="Arial"/>
+                <w:sz w:val="24"/>
               </w:rPr>
             </w:pPr>
           </w:p>
@@ -5355,6 +4999,7 @@
               <w:jc w:val="left"/>
               <w:rPr>
                 <w:rFonts w:cs="Arial"/>
+                <w:sz w:val="24"/>
               </w:rPr>
             </w:pPr>
           </w:p>
@@ -5365,6 +5010,7 @@
       <w:pPr>
         <w:rPr>
           <w:rFonts w:cs="Arial"/>
+          <w:sz w:val="24"/>
         </w:rPr>
       </w:pPr>
     </w:p>
@@ -5372,6 +5018,7 @@
       <w:pPr>
         <w:rPr>
           <w:rFonts w:cs="Arial"/>
+          <w:sz w:val="24"/>
         </w:rPr>
       </w:pPr>
     </w:p>
@@ -5379,6 +5026,7 @@
       <w:pPr>
         <w:rPr>
           <w:rFonts w:cs="Arial"/>
+          <w:sz w:val="24"/>
         </w:rPr>
       </w:pPr>
     </w:p>
@@ -5386,6 +5034,7 @@
       <w:pPr>
         <w:rPr>
           <w:rFonts w:cs="Arial"/>
+          <w:sz w:val="24"/>
         </w:rPr>
       </w:pPr>
     </w:p>
@@ -5393,19 +5042,21 @@
       <w:pPr>
         <w:rPr>
           <w:rFonts w:cs="Arial"/>
+          <w:sz w:val="24"/>
         </w:rPr>
       </w:pPr>
       <w:r>
         <w:rPr>
           <w:rFonts w:cs="Arial"/>
+          <w:sz w:val="24"/>
           <w:highlight w:val="yellow"/>
         </w:rPr>
         <w:t>&lt;ACRESCENTAR OUTRAS SEÇÕES CONFORME VOCÊS ACHAREM NECESSÁRIO&gt;</w:t>
       </w:r>
     </w:p>
     <w:sectPr>
-      <w:headerReference w:type="default" r:id="rId9"/>
-      <w:footerReference w:type="default" r:id="rId10"/>
+      <w:headerReference w:type="default" r:id="rId11"/>
+      <w:footerReference w:type="default" r:id="rId12"/>
       <w:pgSz w:w="11907" w:h="16840" w:code="9"/>
       <w:pgMar w:top="1418" w:right="1418" w:bottom="1418" w:left="1701" w:header="709" w:footer="709" w:gutter="0"/>
       <w:cols w:space="708"/>
@@ -5478,7 +5129,7 @@
       <w:rPr>
         <w:noProof/>
       </w:rPr>
-      <w:t>4</w:t>
+      <w:t>8</w:t>
     </w:r>
     <w:r>
       <w:fldChar w:fldCharType="end"/>
@@ -5499,7 +5150,7 @@
       <w:rPr>
         <w:noProof/>
       </w:rPr>
-      <w:t>7</w:t>
+      <w:t>8</w:t>
     </w:r>
     <w:r>
       <w:fldChar w:fldCharType="end"/>
@@ -5549,7 +5200,10 @@
       <w:t xml:space="preserve">                                                                                                                                              </w:t>
     </w:r>
     <w:r>
-      <w:t xml:space="preserve">                              Software MP</w:t>
+      <w:t xml:space="preserve">         </w:t>
+    </w:r>
+    <w:r>
+      <w:t xml:space="preserve">                   Software MPA</w:t>
     </w:r>
   </w:p>
   <w:p>

</xml_diff>